<commit_message>
Definition of the problem
</commit_message>
<xml_diff>
--- a/Project description_Part1_modG_applyJ_modG_applyJ.docx
+++ b/Project description_Part1_modG_applyJ_modG_applyJ.docx
@@ -588,7 +588,37 @@
         <w:rPr>
           <w:b/>
         </w:rPr>
-        <w:t>Universal set of gates</w:t>
+        <w:t>A “u</w:t>
+      </w:r>
+      <w:r>
+        <w:rPr>
+          <w:b/>
+        </w:rPr>
+        <w:t>niversal</w:t>
+      </w:r>
+      <w:r>
+        <w:rPr>
+          <w:b/>
+        </w:rPr>
+        <w:t>”</w:t>
+      </w:r>
+      <w:r>
+        <w:rPr>
+          <w:b/>
+        </w:rPr>
+        <w:t xml:space="preserve"> set of </w:t>
+      </w:r>
+      <w:r>
+        <w:rPr>
+          <w:b/>
+        </w:rPr>
+        <w:t xml:space="preserve">quantum </w:t>
+      </w:r>
+      <w:r>
+        <w:rPr>
+          <w:b/>
+        </w:rPr>
+        <w:t>gates</w:t>
       </w:r>
       <w:r>
         <w:rPr>
@@ -600,7 +630,15 @@
         <w:rPr>
           <w:b/>
         </w:rPr>
-        <w:t>(state manipulation)</w:t>
+        <w:t>(</w:t>
+      </w:r>
+      <w:bookmarkStart w:id="1" w:name="_GoBack"/>
+      <w:bookmarkEnd w:id="1"/>
+      <w:r>
+        <w:rPr>
+          <w:b/>
+        </w:rPr>
+        <w:t>state manipulation)</w:t>
       </w:r>
       <w:r>
         <w:rPr>
@@ -665,7 +703,7 @@
         </w:rPr>
         <w:t xml:space="preserve"> (state readout)</w:t>
       </w:r>
-      <w:ins w:id="1" w:author="Georgios KATSAROS" w:date="2016-08-27T00:22:00Z">
+      <w:ins w:id="2" w:author="Georgios KATSAROS" w:date="2016-08-27T00:22:00Z">
         <w:r>
           <w:rPr>
             <w:b/>
@@ -673,7 +711,7 @@
           <w:t xml:space="preserve"> (still I do not like the strong quantum measurement word, in which source did you find it?</w:t>
         </w:r>
       </w:ins>
-      <w:ins w:id="2" w:author="Georgios KATSAROS" w:date="2016-08-27T00:25:00Z">
+      <w:ins w:id="3" w:author="Georgios KATSAROS" w:date="2016-08-27T00:25:00Z">
         <w:r>
           <w:rPr>
             <w:b/>
@@ -681,7 +719,7 @@
           <w:t xml:space="preserve"> What about Quantum measurement of qubit state?</w:t>
         </w:r>
       </w:ins>
-      <w:ins w:id="3" w:author="Georgios KATSAROS" w:date="2016-08-27T00:22:00Z">
+      <w:ins w:id="4" w:author="Georgios KATSAROS" w:date="2016-08-27T00:22:00Z">
         <w:r>
           <w:rPr>
             <w:b/>
@@ -699,350 +737,332 @@
         <w:t xml:space="preserve"> Quantum measurement is </w:t>
       </w:r>
       <w:r>
-        <w:t>a projection of a</w:t>
-      </w:r>
-      <w:r>
-        <w:t xml:space="preserve"> qubit spin vector from </w:t>
-      </w:r>
-      <w:r>
-        <w:t>a</w:t>
-      </w:r>
-      <w:r>
-        <w:t xml:space="preserve"> calculation determined position (qubit state) to the basis state axes and obtaining the result as up or down</w:t>
-      </w:r>
-      <w:r>
-        <w:t xml:space="preserve"> (state readout)</w:t>
-      </w:r>
-      <w:r>
+        <w:t xml:space="preserve">a </w:t>
+      </w:r>
+      <w:r>
+        <w:t xml:space="preserve">process of getting the information about spin vector position. </w:t>
+      </w:r>
+    </w:p>
+    <w:p>
+      <w:pPr>
+        <w:rPr>
+          <w:b/>
+          <w:vertAlign w:val="subscript"/>
+        </w:rPr>
+      </w:pPr>
+      <w:r>
+        <w:rPr>
+          <w:b/>
+        </w:rPr>
+        <w:t xml:space="preserve">For all type of qubits there </w:t>
+      </w:r>
+      <w:r>
+        <w:rPr>
+          <w:b/>
+        </w:rPr>
+        <w:t xml:space="preserve">is battle between </w:t>
+      </w:r>
+      <w:r>
+        <w:rPr>
+          <w:b/>
+        </w:rPr>
+        <w:t xml:space="preserve">the </w:t>
+      </w:r>
+      <w:r>
+        <w:rPr>
+          <w:b/>
+        </w:rPr>
+        <w:t xml:space="preserve">manipulation time on one side and </w:t>
+      </w:r>
+      <w:r>
+        <w:rPr>
+          <w:b/>
+        </w:rPr>
+        <w:t xml:space="preserve">the </w:t>
+      </w:r>
+      <w:r>
+        <w:rPr>
+          <w:b/>
+        </w:rPr>
+        <w:t>coherence time on the other side. For making a set of quantum operation</w:t>
+      </w:r>
+      <w:r>
+        <w:rPr>
+          <w:b/>
+        </w:rPr>
+        <w:t>s</w:t>
+      </w:r>
+      <w:r>
+        <w:rPr>
+          <w:b/>
+        </w:rPr>
+        <w:t xml:space="preserve"> correctly, </w:t>
+      </w:r>
+      <w:r>
+        <w:rPr>
+          <w:b/>
+        </w:rPr>
+        <w:t xml:space="preserve">the </w:t>
+      </w:r>
+      <w:r>
+        <w:rPr>
+          <w:b/>
+        </w:rPr>
+        <w:t>manipulation time for one operation need</w:t>
+      </w:r>
+      <w:r>
+        <w:rPr>
+          <w:b/>
+        </w:rPr>
+        <w:t>s</w:t>
+      </w:r>
+      <w:r>
+        <w:rPr>
+          <w:b/>
+        </w:rPr>
+        <w:t xml:space="preserve"> to be much shorter than </w:t>
+      </w:r>
+      <w:r>
+        <w:rPr>
+          <w:b/>
+        </w:rPr>
+        <w:t xml:space="preserve">the </w:t>
+      </w:r>
+      <w:r>
+        <w:rPr>
+          <w:b/>
+        </w:rPr>
+        <w:t xml:space="preserve">coherence time. </w:t>
+      </w:r>
+      <w:r>
+        <w:rPr>
+          <w:b/>
+        </w:rPr>
+        <w:t xml:space="preserve"> Benchmark for the manipulation time is </w:t>
+      </w:r>
+      <w:r>
+        <w:rPr>
+          <w:b/>
+        </w:rPr>
+        <w:t xml:space="preserve">the </w:t>
+      </w:r>
+      <w:r>
+        <w:rPr>
+          <w:b/>
+        </w:rPr>
+        <w:t xml:space="preserve">minimum time needed </w:t>
+      </w:r>
+      <w:r>
+        <w:rPr>
+          <w:b/>
+        </w:rPr>
+        <w:t xml:space="preserve">for </w:t>
+      </w:r>
+      <w:r>
+        <w:rPr>
+          <w:b/>
+        </w:rPr>
+        <w:t>going from the one</w:t>
+      </w:r>
+      <w:r>
+        <w:rPr>
+          <w:b/>
+        </w:rPr>
+        <w:t xml:space="preserve"> spin</w:t>
+      </w:r>
+      <w:r>
+        <w:rPr>
+          <w:b/>
+        </w:rPr>
+        <w:t xml:space="preserve"> state to the other</w:t>
+      </w:r>
+      <w:r>
+        <w:rPr>
+          <w:b/>
+        </w:rPr>
         <w:t xml:space="preserve">. </w:t>
       </w:r>
-      <w:ins w:id="4" w:author="Georgios KATSAROS" w:date="2016-08-27T00:26:00Z">
-        <w:r>
-          <w:t>(Try to write this sentence in a simpler way)</w:t>
-        </w:r>
-      </w:ins>
     </w:p>
     <w:p/>
     <w:p>
       <w:pPr>
         <w:rPr>
           <w:b/>
-          <w:vertAlign w:val="subscript"/>
-        </w:rPr>
-      </w:pPr>
-      <w:r>
-        <w:rPr>
-          <w:b/>
-        </w:rPr>
-        <w:t xml:space="preserve">For all type of qubits there </w:t>
-      </w:r>
-      <w:r>
-        <w:rPr>
-          <w:b/>
-        </w:rPr>
-        <w:t xml:space="preserve">is battle between </w:t>
-      </w:r>
-      <w:r>
-        <w:rPr>
-          <w:b/>
-        </w:rPr>
+        </w:rPr>
+      </w:pPr>
+      <w:r>
+        <w:rPr>
+          <w:b/>
+        </w:rPr>
+        <w:t>Materials</w:t>
+      </w:r>
+    </w:p>
+    <w:p>
+      <w:r>
+        <w:t>Silicon</w:t>
+      </w:r>
+      <w:r>
+        <w:rPr>
+          <w:b/>
+        </w:rPr>
+        <w:t xml:space="preserve"> </w:t>
+      </w:r>
+      <w:r>
+        <w:rPr>
+          <w:b/>
+        </w:rPr>
+        <w:t>(</w:t>
+      </w:r>
+      <w:r>
+        <w:rPr>
+          <w:b/>
+        </w:rPr>
+        <w:t>Si</w:t>
+      </w:r>
+      <w:r>
+        <w:rPr>
+          <w:b/>
+        </w:rPr>
+        <w:t>)</w:t>
+      </w:r>
+      <w:r>
+        <w:t xml:space="preserve"> </w:t>
+      </w:r>
+      <w:r>
+        <w:t xml:space="preserve">has emerged as a promising material for </w:t>
+      </w:r>
+      <w:r>
+        <w:t xml:space="preserve">the realization of </w:t>
+      </w:r>
+      <w:r>
+        <w:t xml:space="preserve">spin qubits </w:t>
+      </w:r>
+      <w:r>
+        <w:t>because</w:t>
+      </w:r>
+      <w:r>
+        <w:t xml:space="preserve"> it can be isotopically purified and left </w:t>
+      </w:r>
+      <w:r>
+        <w:t xml:space="preserve">just </w:t>
+      </w:r>
+      <w:r>
+        <w:t>with</w:t>
+      </w:r>
+      <w:r>
+        <w:t xml:space="preserve"> the</w:t>
+      </w:r>
+      <w:r>
+        <w:t xml:space="preserve"> </w:t>
+      </w:r>
+      <w:r>
+        <w:rPr>
+          <w:vertAlign w:val="superscript"/>
+        </w:rPr>
+        <w:t>28</w:t>
+      </w:r>
+      <w:r>
+        <w:t>Si</w:t>
+      </w:r>
+      <w:r>
+        <w:t xml:space="preserve"> </w:t>
+      </w:r>
+      <w:r>
+        <w:t xml:space="preserve">isotope </w:t>
+      </w:r>
+      <w:r>
+        <w:t xml:space="preserve">which is </w:t>
+      </w:r>
+      <w:r>
+        <w:t xml:space="preserve">a </w:t>
+      </w:r>
+      <w:r>
+        <w:t xml:space="preserve">zero </w:t>
+      </w:r>
+      <w:r>
+        <w:t>nuclear spin element</w:t>
+      </w:r>
+      <w:r>
+        <w:t>. Thus</w:t>
+      </w:r>
+      <w:r>
+        <w:t xml:space="preserve"> </w:t>
+      </w:r>
+      <w:r>
         <w:t xml:space="preserve">the </w:t>
       </w:r>
       <w:r>
-        <w:rPr>
-          <w:b/>
-        </w:rPr>
-        <w:t xml:space="preserve">manipulation time on one side and </w:t>
-      </w:r>
-      <w:r>
-        <w:rPr>
-          <w:b/>
-        </w:rPr>
+        <w:t xml:space="preserve">nuclear noise can be </w:t>
+      </w:r>
+      <w:r>
+        <w:t>eliminated</w:t>
+      </w:r>
+      <w:r>
+        <w:t xml:space="preserve"> and </w:t>
+      </w:r>
+      <w:r>
         <w:t xml:space="preserve">the </w:t>
       </w:r>
       <w:r>
-        <w:rPr>
-          <w:b/>
-        </w:rPr>
-        <w:t>coherence time on the other side. For making a set of quantum operation</w:t>
-      </w:r>
-      <w:r>
-        <w:rPr>
-          <w:b/>
-        </w:rPr>
-        <w:t>s</w:t>
-      </w:r>
-      <w:r>
-        <w:rPr>
-          <w:b/>
-        </w:rPr>
-        <w:t xml:space="preserve"> correctly, </w:t>
-      </w:r>
-      <w:r>
-        <w:rPr>
-          <w:b/>
-        </w:rPr>
-        <w:t xml:space="preserve">the </w:t>
-      </w:r>
-      <w:r>
-        <w:rPr>
-          <w:b/>
-        </w:rPr>
-        <w:t>manipulation time for one operation need</w:t>
-      </w:r>
-      <w:r>
-        <w:rPr>
-          <w:b/>
-        </w:rPr>
-        <w:t>s</w:t>
-      </w:r>
-      <w:r>
-        <w:rPr>
-          <w:b/>
-        </w:rPr>
-        <w:t xml:space="preserve"> to be much shorter than </w:t>
-      </w:r>
-      <w:r>
-        <w:rPr>
-          <w:b/>
-        </w:rPr>
-        <w:t xml:space="preserve">the </w:t>
-      </w:r>
-      <w:r>
-        <w:rPr>
-          <w:b/>
-        </w:rPr>
-        <w:t xml:space="preserve">coherence time. </w:t>
-      </w:r>
-      <w:r>
-        <w:rPr>
-          <w:b/>
-        </w:rPr>
-        <w:t xml:space="preserve"> Benchmark for the manipulation time is </w:t>
-      </w:r>
-      <w:r>
-        <w:rPr>
-          <w:b/>
-        </w:rPr>
-        <w:t xml:space="preserve">the </w:t>
-      </w:r>
-      <w:r>
-        <w:rPr>
-          <w:b/>
-        </w:rPr>
-        <w:t xml:space="preserve">minimum time needed </w:t>
-      </w:r>
-      <w:r>
-        <w:rPr>
-          <w:b/>
-        </w:rPr>
-        <w:t xml:space="preserve">for </w:t>
-      </w:r>
-      <w:r>
-        <w:rPr>
-          <w:b/>
-        </w:rPr>
-        <w:t>going from the one</w:t>
-      </w:r>
-      <w:r>
-        <w:rPr>
-          <w:b/>
-        </w:rPr>
-        <w:t xml:space="preserve"> spin</w:t>
-      </w:r>
-      <w:r>
-        <w:rPr>
-          <w:b/>
-        </w:rPr>
-        <w:t xml:space="preserve"> state to the other</w:t>
-      </w:r>
-      <w:r>
-        <w:rPr>
-          <w:b/>
-        </w:rPr>
+        <w:t>coherence time boosted</w:t>
+      </w:r>
+      <w:r>
+        <w:t xml:space="preserve"> in comparison to the broadly used gallium arsenide (GaAs</w:t>
+      </w:r>
+      <w:r>
+        <w:t>)</w:t>
+      </w:r>
+      <w:r>
         <w:t xml:space="preserve">. </w:t>
       </w:r>
-    </w:p>
-    <w:p/>
-    <w:p>
-      <w:pPr>
-        <w:rPr>
-          <w:b/>
-        </w:rPr>
-      </w:pPr>
-      <w:r>
-        <w:rPr>
-          <w:b/>
-        </w:rPr>
-        <w:t>Materials</w:t>
-      </w:r>
-    </w:p>
-    <w:p>
-      <w:r>
-        <w:t>Silicon</w:t>
-      </w:r>
-      <w:r>
-        <w:rPr>
-          <w:b/>
-        </w:rPr>
-        <w:t xml:space="preserve"> </w:t>
-      </w:r>
-      <w:r>
-        <w:rPr>
-          <w:b/>
-        </w:rPr>
-        <w:t>(</w:t>
-      </w:r>
-      <w:r>
-        <w:rPr>
-          <w:b/>
-        </w:rPr>
-        <w:t>Si</w:t>
-      </w:r>
-      <w:r>
-        <w:rPr>
-          <w:b/>
-        </w:rPr>
-        <w:t>)</w:t>
-      </w:r>
-      <w:r>
-        <w:t xml:space="preserve"> </w:t>
-      </w:r>
-      <w:r>
-        <w:t xml:space="preserve">has emerged as a promising material for </w:t>
-      </w:r>
-      <w:r>
-        <w:t xml:space="preserve">the realization of </w:t>
-      </w:r>
-      <w:r>
-        <w:t xml:space="preserve">spin qubits </w:t>
-      </w:r>
-      <w:r>
-        <w:t>because</w:t>
-      </w:r>
-      <w:r>
-        <w:t xml:space="preserve"> it can be isotopically purified and left </w:t>
-      </w:r>
-      <w:r>
-        <w:t xml:space="preserve">just </w:t>
-      </w:r>
-      <w:r>
-        <w:t>with</w:t>
-      </w:r>
-      <w:r>
-        <w:t xml:space="preserve"> the</w:t>
-      </w:r>
-      <w:r>
-        <w:t xml:space="preserve"> </w:t>
-      </w:r>
-      <w:r>
-        <w:rPr>
-          <w:vertAlign w:val="superscript"/>
-        </w:rPr>
-        <w:t>28</w:t>
-      </w:r>
-      <w:r>
-        <w:t>Si</w:t>
-      </w:r>
-      <w:r>
-        <w:t xml:space="preserve"> </w:t>
-      </w:r>
-      <w:r>
-        <w:t xml:space="preserve">isotope </w:t>
-      </w:r>
-      <w:r>
-        <w:t xml:space="preserve">which is </w:t>
-      </w:r>
-      <w:r>
-        <w:t xml:space="preserve">a </w:t>
-      </w:r>
-      <w:r>
-        <w:t xml:space="preserve">zero </w:t>
-      </w:r>
-      <w:r>
-        <w:t>nuclear spin element</w:t>
-      </w:r>
-      <w:r>
-        <w:t>. Thus</w:t>
-      </w:r>
-      <w:r>
-        <w:t xml:space="preserve"> </w:t>
-      </w:r>
-      <w:r>
-        <w:t xml:space="preserve">the </w:t>
-      </w:r>
-      <w:r>
-        <w:t xml:space="preserve">nuclear noise can be </w:t>
-      </w:r>
-      <w:r>
-        <w:t>eliminated</w:t>
-      </w:r>
-      <w:r>
-        <w:t xml:space="preserve"> and </w:t>
-      </w:r>
-      <w:r>
-        <w:t xml:space="preserve">the </w:t>
-      </w:r>
-      <w:r>
-        <w:t>coherence time boosted</w:t>
-      </w:r>
-      <w:r>
-        <w:t xml:space="preserve"> in comparison to the broadly used gallium arsenide (GaAs</w:t>
-      </w:r>
-      <w:r>
-        <w:t>)</w:t>
+      <w:r>
+        <w:t>The a</w:t>
+      </w:r>
+      <w:r>
+        <w:t xml:space="preserve">dditional big advantage is </w:t>
+      </w:r>
+      <w:r>
+        <w:t xml:space="preserve">its </w:t>
+      </w:r>
+      <w:r>
+        <w:t>compatib</w:t>
+      </w:r>
+      <w:r>
+        <w:t>ility with current CMOS technology</w:t>
       </w:r>
       <w:r>
         <w:t xml:space="preserve">. </w:t>
       </w:r>
       <w:r>
-        <w:t>The a</w:t>
-      </w:r>
-      <w:r>
-        <w:t xml:space="preserve">dditional big advantage is </w:t>
-      </w:r>
-      <w:r>
-        <w:t xml:space="preserve">its </w:t>
-      </w:r>
-      <w:r>
-        <w:t>compatib</w:t>
-      </w:r>
-      <w:r>
-        <w:t>ility with current CMOS technology</w:t>
-      </w:r>
-      <w:r>
-        <w:t xml:space="preserve">. </w:t>
-      </w:r>
+        <w:t xml:space="preserve">This could </w:t>
+      </w:r>
+      <w:r>
+        <w:t>become</w:t>
+      </w:r>
+      <w:r>
+        <w:t xml:space="preserve"> very important </w:t>
+      </w:r>
+      <w:r>
+        <w:t xml:space="preserve">when moving towards the realization of a large number of qubits as </w:t>
+      </w:r>
+      <w:r>
+        <w:t xml:space="preserve">required by quantum algorithms. </w:t>
+      </w:r>
+    </w:p>
+    <w:p>
+      <w:r>
+        <w:t>There are several approaches of defining quantum dots</w:t>
+      </w:r>
+      <w:r>
+        <w:t xml:space="preserve"> (QDs)</w:t>
+      </w:r>
+      <w:r>
+        <w:t xml:space="preserve"> in silicon. </w:t>
+      </w:r>
+    </w:p>
+    <w:p>
       <w:r>
         <w:lastRenderedPageBreak/>
-        <w:t xml:space="preserve">This could </w:t>
-      </w:r>
-      <w:r>
-        <w:t>become</w:t>
-      </w:r>
-      <w:r>
-        <w:t xml:space="preserve"> very important </w:t>
-      </w:r>
-      <w:r>
-        <w:t xml:space="preserve">when moving towards the realization of a large number of qubits as </w:t>
-      </w:r>
-      <w:r>
-        <w:t xml:space="preserve">required by quantum algorithms. </w:t>
-      </w:r>
-    </w:p>
-    <w:p>
-      <w:r>
-        <w:t>There are several approaches of defining quantum dots</w:t>
-      </w:r>
-      <w:r>
-        <w:t xml:space="preserve"> (QDs)</w:t>
-      </w:r>
-      <w:r>
-        <w:t xml:space="preserve"> in silicon. </w:t>
-      </w:r>
-    </w:p>
-    <w:p>
-      <w:r>
         <w:t xml:space="preserve">One way </w:t>
       </w:r>
       <w:r>
@@ -3308,9 +3328,7 @@
                                 <w:szCs w:val="18"/>
                               </w:rPr>
                             </w:pPr>
-                            <w:bookmarkStart w:id="20" w:name="_GoBack"/>
-                            <w:bookmarkEnd w:id="20"/>
-                            <w:ins w:id="21" w:author="Georgios KATSAROS" w:date="2016-08-27T01:50:00Z">
+                            <w:ins w:id="20" w:author="Georgios KATSAROS" w:date="2016-08-27T01:50:00Z">
                               <w:r>
                                 <w:rPr>
                                   <w:rFonts w:eastAsiaTheme="minorEastAsia"/>
@@ -3320,7 +3338,7 @@
                                 <w:t xml:space="preserve">Maybe already here you should say sth about the </w:t>
                               </w:r>
                             </w:ins>
-                            <w:ins w:id="22" w:author="Georgios KATSAROS" w:date="2016-08-27T02:38:00Z">
+                            <w:ins w:id="21" w:author="Georgios KATSAROS" w:date="2016-08-27T02:38:00Z">
                               <w:r>
                                 <w:rPr>
                                   <w:rFonts w:eastAsiaTheme="minorEastAsia"/>
@@ -3330,7 +3348,7 @@
                                 <w:t>sensitivity</w:t>
                               </w:r>
                             </w:ins>
-                            <w:ins w:id="23" w:author="Georgios KATSAROS" w:date="2016-08-27T01:50:00Z">
+                            <w:ins w:id="22" w:author="Georgios KATSAROS" w:date="2016-08-27T01:50:00Z">
                               <w:r>
                                 <w:rPr>
                                   <w:rFonts w:eastAsiaTheme="minorEastAsia"/>
@@ -3348,7 +3366,7 @@
                               </w:rPr>
                               <w:t xml:space="preserve"> </w:t>
                             </w:r>
-                            <w:ins w:id="24" w:author="Josip KUKUCKA" w:date="2016-08-30T14:37:00Z">
+                            <w:ins w:id="23" w:author="Josip KUKUCKA" w:date="2016-08-30T14:37:00Z">
                               <w:r>
                                 <w:rPr>
                                   <w:rFonts w:eastAsiaTheme="minorEastAsia"/>
@@ -3358,7 +3376,7 @@
                                 <w:t xml:space="preserve">– </w:t>
                               </w:r>
                             </w:ins>
-                            <w:del w:id="25" w:author="Josip KUKUCKA" w:date="2016-08-30T15:28:00Z">
+                            <w:del w:id="24" w:author="Josip KUKUCKA" w:date="2016-08-30T15:28:00Z">
                               <w:r>
                                 <w:rPr>
                                   <w:rFonts w:eastAsiaTheme="minorEastAsia"/>
@@ -4315,7 +4333,7 @@
                     <w:p>
                       <w:pPr>
                         <w:rPr>
-                          <w:del w:id="26" w:author="Josip KUKUCKA" w:date="2016-08-30T15:29:00Z"/>
+                          <w:del w:id="25" w:author="Josip KUKUCKA" w:date="2016-08-30T15:29:00Z"/>
                           <w:rFonts w:eastAsiaTheme="minorEastAsia"/>
                           <w:sz w:val="18"/>
                           <w:szCs w:val="18"/>
@@ -4344,7 +4362,7 @@
                         </w:rPr>
                         <w:t xml:space="preserve"> changes -&gt; amplitude and phase of the reflected wave changes.</w:t>
                       </w:r>
-                      <w:ins w:id="27" w:author="Georgios KATSAROS" w:date="2016-08-20T15:47:00Z">
+                      <w:ins w:id="26" w:author="Georgios KATSAROS" w:date="2016-08-20T15:47:00Z">
                         <w:r>
                           <w:rPr>
                             <w:rFonts w:eastAsiaTheme="minorEastAsia"/>
@@ -4362,9 +4380,7 @@
                           <w:szCs w:val="18"/>
                         </w:rPr>
                       </w:pPr>
-                      <w:bookmarkStart w:id="28" w:name="_GoBack"/>
-                      <w:bookmarkEnd w:id="28"/>
-                      <w:ins w:id="29" w:author="Georgios KATSAROS" w:date="2016-08-27T01:50:00Z">
+                      <w:ins w:id="27" w:author="Georgios KATSAROS" w:date="2016-08-27T01:50:00Z">
                         <w:r>
                           <w:rPr>
                             <w:rFonts w:eastAsiaTheme="minorEastAsia"/>
@@ -4374,7 +4390,7 @@
                           <w:t xml:space="preserve">Maybe already here you should say sth about the </w:t>
                         </w:r>
                       </w:ins>
-                      <w:ins w:id="30" w:author="Georgios KATSAROS" w:date="2016-08-27T02:38:00Z">
+                      <w:ins w:id="28" w:author="Georgios KATSAROS" w:date="2016-08-27T02:38:00Z">
                         <w:r>
                           <w:rPr>
                             <w:rFonts w:eastAsiaTheme="minorEastAsia"/>
@@ -4384,7 +4400,7 @@
                           <w:t>sensitivity</w:t>
                         </w:r>
                       </w:ins>
-                      <w:ins w:id="31" w:author="Georgios KATSAROS" w:date="2016-08-27T01:50:00Z">
+                      <w:ins w:id="29" w:author="Georgios KATSAROS" w:date="2016-08-27T01:50:00Z">
                         <w:r>
                           <w:rPr>
                             <w:rFonts w:eastAsiaTheme="minorEastAsia"/>
@@ -4402,7 +4418,7 @@
                         </w:rPr>
                         <w:t xml:space="preserve"> </w:t>
                       </w:r>
-                      <w:ins w:id="32" w:author="Josip KUKUCKA" w:date="2016-08-30T14:37:00Z">
+                      <w:ins w:id="30" w:author="Josip KUKUCKA" w:date="2016-08-30T14:37:00Z">
                         <w:r>
                           <w:rPr>
                             <w:rFonts w:eastAsiaTheme="minorEastAsia"/>
@@ -4412,7 +4428,7 @@
                           <w:t xml:space="preserve">– </w:t>
                         </w:r>
                       </w:ins>
-                      <w:del w:id="33" w:author="Josip KUKUCKA" w:date="2016-08-30T15:28:00Z">
+                      <w:del w:id="31" w:author="Josip KUKUCKA" w:date="2016-08-30T15:28:00Z">
                         <w:r>
                           <w:rPr>
                             <w:rFonts w:eastAsiaTheme="minorEastAsia"/>
@@ -4445,7 +4461,7 @@
       <w:pPr>
         <w:pStyle w:val="Heading3"/>
         <w:rPr>
-          <w:ins w:id="34" w:author="Georgios KATSAROS" w:date="2016-08-27T01:05:00Z"/>
+          <w:ins w:id="32" w:author="Georgios KATSAROS" w:date="2016-08-27T01:05:00Z"/>
         </w:rPr>
       </w:pPr>
       <w:r>
@@ -4455,7 +4471,19 @@
     <w:p>
       <w:pPr>
         <w:rPr>
-          <w:ins w:id="35" w:author="Georgios KATSAROS" w:date="2016-08-27T01:05:00Z"/>
+          <w:ins w:id="33" w:author="Georgios KATSAROS" w:date="2016-08-27T01:05:00Z"/>
+        </w:rPr>
+        <w:pPrChange w:id="34" w:author="Georgios KATSAROS" w:date="2016-08-27T01:05:00Z">
+          <w:pPr>
+            <w:pStyle w:val="Heading3"/>
+          </w:pPr>
+        </w:pPrChange>
+      </w:pPr>
+    </w:p>
+    <w:p>
+      <w:pPr>
+        <w:rPr>
+          <w:del w:id="35" w:author="Georgios KATSAROS" w:date="2016-08-27T02:19:00Z"/>
         </w:rPr>
         <w:pPrChange w:id="36" w:author="Georgios KATSAROS" w:date="2016-08-27T01:05:00Z">
           <w:pPr>
@@ -4467,19 +4495,7 @@
     <w:p>
       <w:pPr>
         <w:rPr>
-          <w:del w:id="37" w:author="Georgios KATSAROS" w:date="2016-08-27T02:19:00Z"/>
-        </w:rPr>
-        <w:pPrChange w:id="38" w:author="Georgios KATSAROS" w:date="2016-08-27T01:05:00Z">
-          <w:pPr>
-            <w:pStyle w:val="Heading3"/>
-          </w:pPr>
-        </w:pPrChange>
-      </w:pPr>
-    </w:p>
-    <w:p>
-      <w:pPr>
-        <w:rPr>
-          <w:del w:id="39" w:author="Georgios KATSAROS" w:date="2016-08-27T02:14:00Z"/>
+          <w:del w:id="37" w:author="Georgios KATSAROS" w:date="2016-08-27T02:14:00Z"/>
           <w:b/>
         </w:rPr>
       </w:pPr>
@@ -4489,7 +4505,7 @@
         </w:rPr>
         <w:t xml:space="preserve">Since </w:t>
       </w:r>
-      <w:del w:id="40" w:author="Georgios KATSAROS" w:date="2016-08-27T02:09:00Z">
+      <w:del w:id="38" w:author="Georgios KATSAROS" w:date="2016-08-27T02:09:00Z">
         <w:r>
           <w:rPr>
             <w:b/>
@@ -4509,7 +4525,7 @@
         </w:rPr>
         <w:t xml:space="preserve"> through the </w:t>
       </w:r>
-      <w:ins w:id="41" w:author="Georgios KATSAROS" w:date="2016-08-27T02:09:00Z">
+      <w:ins w:id="39" w:author="Georgios KATSAROS" w:date="2016-08-27T02:09:00Z">
         <w:r>
           <w:rPr>
             <w:b/>
@@ -4523,7 +4539,7 @@
         </w:rPr>
         <w:t xml:space="preserve">qubit, </w:t>
       </w:r>
-      <w:ins w:id="42" w:author="Georgios KATSAROS" w:date="2016-08-27T02:10:00Z">
+      <w:ins w:id="40" w:author="Georgios KATSAROS" w:date="2016-08-27T02:10:00Z">
         <w:r>
           <w:rPr>
             <w:b/>
@@ -4537,7 +4553,7 @@
         </w:rPr>
         <w:t xml:space="preserve">in </w:t>
       </w:r>
-      <w:ins w:id="43" w:author="Georgios KATSAROS" w:date="2016-08-27T02:22:00Z">
+      <w:ins w:id="41" w:author="Georgios KATSAROS" w:date="2016-08-27T02:22:00Z">
         <w:r>
           <w:rPr>
             <w:b/>
@@ -4545,7 +4561,7 @@
           <w:t xml:space="preserve">many </w:t>
         </w:r>
       </w:ins>
-      <w:del w:id="44" w:author="Georgios KATSAROS" w:date="2016-08-27T02:22:00Z">
+      <w:del w:id="42" w:author="Georgios KATSAROS" w:date="2016-08-27T02:22:00Z">
         <w:r>
           <w:rPr>
             <w:b/>
@@ -4559,7 +4575,7 @@
         </w:rPr>
         <w:t xml:space="preserve"> </w:t>
       </w:r>
-      <w:del w:id="45" w:author="Georgios KATSAROS" w:date="2016-08-27T02:13:00Z">
+      <w:del w:id="43" w:author="Georgios KATSAROS" w:date="2016-08-27T02:13:00Z">
         <w:r>
           <w:rPr>
             <w:b/>
@@ -4567,7 +4583,7 @@
           <w:delText>our experiments</w:delText>
         </w:r>
       </w:del>
-      <w:ins w:id="46" w:author="Georgios KATSAROS" w:date="2016-08-27T02:13:00Z">
+      <w:ins w:id="44" w:author="Georgios KATSAROS" w:date="2016-08-27T02:13:00Z">
         <w:r>
           <w:rPr>
             <w:b/>
@@ -4581,7 +4597,7 @@
         </w:rPr>
         <w:t xml:space="preserve"> </w:t>
       </w:r>
-      <w:ins w:id="47" w:author="Georgios KATSAROS" w:date="2016-08-27T02:10:00Z">
+      <w:ins w:id="45" w:author="Georgios KATSAROS" w:date="2016-08-27T02:10:00Z">
         <w:r>
           <w:rPr>
             <w:b/>
@@ -4589,7 +4605,7 @@
           <w:t xml:space="preserve">unwanted because it is an invasive method, </w:t>
         </w:r>
       </w:ins>
-      <w:ins w:id="48" w:author="Georgios KATSAROS" w:date="2016-08-27T02:12:00Z">
+      <w:ins w:id="46" w:author="Georgios KATSAROS" w:date="2016-08-27T02:12:00Z">
         <w:r>
           <w:rPr>
             <w:b/>
@@ -4597,7 +4613,7 @@
           <w:t xml:space="preserve">alternative methods have been looked for. </w:t>
         </w:r>
       </w:ins>
-      <w:del w:id="49" w:author="Georgios KATSAROS" w:date="2016-08-27T02:10:00Z">
+      <w:del w:id="47" w:author="Georgios KATSAROS" w:date="2016-08-27T02:10:00Z">
         <w:r>
           <w:rPr>
             <w:b/>
@@ -4617,7 +4633,7 @@
           <w:delText xml:space="preserve"> </w:delText>
         </w:r>
       </w:del>
-      <w:del w:id="50" w:author="Georgios KATSAROS" w:date="2016-08-27T02:14:00Z">
+      <w:del w:id="48" w:author="Georgios KATSAROS" w:date="2016-08-27T02:14:00Z">
         <w:r>
           <w:rPr>
             <w:b/>
@@ -4684,99 +4700,99 @@
       <w:r>
         <w:t xml:space="preserve">additional, separated </w:t>
       </w:r>
-      <w:del w:id="51" w:author="Georgios KATSAROS" w:date="2016-08-27T02:14:00Z">
+      <w:del w:id="49" w:author="Georgios KATSAROS" w:date="2016-08-27T02:14:00Z">
         <w:r>
           <w:delText>quantum dot</w:delText>
         </w:r>
       </w:del>
+      <w:ins w:id="50" w:author="Georgios KATSAROS" w:date="2016-08-27T02:14:00Z">
+        <w:r>
+          <w:t>QD</w:t>
+        </w:r>
+      </w:ins>
+      <w:r>
+        <w:t xml:space="preserve"> in </w:t>
+      </w:r>
+      <w:r>
+        <w:t xml:space="preserve">the </w:t>
+      </w:r>
+      <w:r>
+        <w:t xml:space="preserve">form of </w:t>
+      </w:r>
+      <w:r>
+        <w:t xml:space="preserve">a </w:t>
+      </w:r>
+      <w:r>
+        <w:t>single electron</w:t>
+      </w:r>
+      <w:r>
+        <w:t xml:space="preserve"> (hole)</w:t>
+      </w:r>
+      <w:r>
+        <w:t xml:space="preserve"> transistor</w:t>
+      </w:r>
+      <w:r>
+        <w:t xml:space="preserve"> or </w:t>
+      </w:r>
+      <w:ins w:id="51" w:author="Georgios KATSAROS" w:date="2016-08-27T02:14:00Z">
+        <w:r>
+          <w:t xml:space="preserve">a </w:t>
+        </w:r>
+      </w:ins>
+      <w:r>
+        <w:t>quantum point contact</w:t>
+      </w:r>
+      <w:r>
+        <w:t>, called charge sensor</w:t>
+      </w:r>
+      <w:r>
+        <w:t xml:space="preserve">. The charge sensor is </w:t>
+      </w:r>
+      <w:r>
+        <w:t>electrostatically coupled and thus sensitive</w:t>
+      </w:r>
+      <w:r>
+        <w:t xml:space="preserve"> to </w:t>
+      </w:r>
+      <w:r>
+        <w:t xml:space="preserve">the </w:t>
+      </w:r>
+      <w:r>
+        <w:t xml:space="preserve">charge configuration in </w:t>
+      </w:r>
+      <w:r>
+        <w:t>the</w:t>
+      </w:r>
+      <w:r>
+        <w:t xml:space="preserve"> qubit</w:t>
+      </w:r>
+      <w:r>
+        <w:t xml:space="preserve">. </w:t>
+      </w:r>
+      <w:r>
+        <w:t>The c</w:t>
+      </w:r>
+      <w:r>
+        <w:t xml:space="preserve">harge sensor </w:t>
+      </w:r>
+      <w:r>
+        <w:t>itself is</w:t>
+      </w:r>
+      <w:r>
+        <w:t xml:space="preserve"> well coupled to ohmic contacts </w:t>
+      </w:r>
+      <w:r>
+        <w:t>thus it is</w:t>
+      </w:r>
+      <w:r>
+        <w:t xml:space="preserve"> suitable for charge transport measurements</w:t>
+      </w:r>
       <w:ins w:id="52" w:author="Georgios KATSAROS" w:date="2016-08-27T02:14:00Z">
         <w:r>
-          <w:t>QD</w:t>
+          <w:t xml:space="preserve"> (DC current readout, AC current readout)</w:t>
         </w:r>
       </w:ins>
       <w:r>
-        <w:t xml:space="preserve"> in </w:t>
-      </w:r>
-      <w:r>
-        <w:t xml:space="preserve">the </w:t>
-      </w:r>
-      <w:r>
-        <w:t xml:space="preserve">form of </w:t>
-      </w:r>
-      <w:r>
-        <w:t xml:space="preserve">a </w:t>
-      </w:r>
-      <w:r>
-        <w:t>single electron</w:t>
-      </w:r>
-      <w:r>
-        <w:t xml:space="preserve"> (hole)</w:t>
-      </w:r>
-      <w:r>
-        <w:t xml:space="preserve"> transistor</w:t>
-      </w:r>
-      <w:r>
-        <w:t xml:space="preserve"> or </w:t>
-      </w:r>
-      <w:ins w:id="53" w:author="Georgios KATSAROS" w:date="2016-08-27T02:14:00Z">
-        <w:r>
-          <w:t xml:space="preserve">a </w:t>
-        </w:r>
-      </w:ins>
-      <w:r>
-        <w:t>quantum point contact</w:t>
-      </w:r>
-      <w:r>
-        <w:t>, called charge sensor</w:t>
-      </w:r>
-      <w:r>
-        <w:t xml:space="preserve">. The charge sensor is </w:t>
-      </w:r>
-      <w:r>
-        <w:t>electrostatically coupled and thus sensitive</w:t>
-      </w:r>
-      <w:r>
-        <w:t xml:space="preserve"> to </w:t>
-      </w:r>
-      <w:r>
-        <w:t xml:space="preserve">the </w:t>
-      </w:r>
-      <w:r>
-        <w:t xml:space="preserve">charge configuration in </w:t>
-      </w:r>
-      <w:r>
-        <w:t>the</w:t>
-      </w:r>
-      <w:r>
-        <w:t xml:space="preserve"> qubit</w:t>
-      </w:r>
-      <w:r>
-        <w:t xml:space="preserve">. </w:t>
-      </w:r>
-      <w:r>
-        <w:t>The c</w:t>
-      </w:r>
-      <w:r>
-        <w:t xml:space="preserve">harge sensor </w:t>
-      </w:r>
-      <w:r>
-        <w:t>itself is</w:t>
-      </w:r>
-      <w:r>
-        <w:t xml:space="preserve"> well coupled to ohmic contacts </w:t>
-      </w:r>
-      <w:r>
-        <w:t>thus it is</w:t>
-      </w:r>
-      <w:r>
-        <w:t xml:space="preserve"> suitable for charge transport measurements</w:t>
-      </w:r>
-      <w:ins w:id="54" w:author="Georgios KATSAROS" w:date="2016-08-27T02:14:00Z">
-        <w:r>
-          <w:t xml:space="preserve"> (DC current readout, AC current readout)</w:t>
-        </w:r>
-      </w:ins>
-      <w:r>
         <w:t xml:space="preserve"> and ohmic reflectometry.</w:t>
       </w:r>
       <w:r>
@@ -4786,7 +4802,7 @@
     <w:p>
       <w:pPr>
         <w:rPr>
-          <w:ins w:id="55" w:author="Georgios KATSAROS" w:date="2016-08-27T02:24:00Z"/>
+          <w:ins w:id="53" w:author="Georgios KATSAROS" w:date="2016-08-27T02:24:00Z"/>
         </w:rPr>
       </w:pPr>
       <w:r>
@@ -4813,7 +4829,7 @@
         </w:rPr>
         <w:t xml:space="preserve"> suffer from </w:t>
       </w:r>
-      <w:del w:id="56" w:author="Georgios KATSAROS" w:date="2016-08-27T02:15:00Z">
+      <w:del w:id="54" w:author="Georgios KATSAROS" w:date="2016-08-27T02:15:00Z">
         <w:r>
           <w:rPr>
             <w:b/>
@@ -4827,7 +4843,7 @@
         </w:rPr>
         <w:t xml:space="preserve">thermal broadening </w:t>
       </w:r>
-      <w:ins w:id="57" w:author="Georgios KATSAROS" w:date="2016-08-27T02:16:00Z">
+      <w:ins w:id="55" w:author="Georgios KATSAROS" w:date="2016-08-27T02:16:00Z">
         <w:r>
           <w:rPr>
             <w:b/>
@@ -4835,7 +4851,7 @@
           <w:t xml:space="preserve">of the conductance features (coulomb peaks, conductance plateaus) </w:t>
         </w:r>
       </w:ins>
-      <w:del w:id="58" w:author="Georgios KATSAROS" w:date="2016-08-27T02:16:00Z">
+      <w:del w:id="56" w:author="Georgios KATSAROS" w:date="2016-08-27T02:16:00Z">
         <w:r>
           <w:rPr>
             <w:b/>
@@ -4843,7 +4859,7 @@
           <w:delText xml:space="preserve">what </w:delText>
         </w:r>
       </w:del>
-      <w:ins w:id="59" w:author="Georgios KATSAROS" w:date="2016-08-27T02:16:00Z">
+      <w:ins w:id="57" w:author="Georgios KATSAROS" w:date="2016-08-27T02:16:00Z">
         <w:r>
           <w:rPr>
             <w:b/>
@@ -4869,7 +4885,7 @@
         </w:rPr>
         <w:t xml:space="preserve">ity </w:t>
       </w:r>
-      <w:ins w:id="60" w:author="Georgios KATSAROS" w:date="2016-08-27T02:16:00Z">
+      <w:ins w:id="58" w:author="Georgios KATSAROS" w:date="2016-08-27T02:16:00Z">
         <w:r>
           <w:rPr>
             <w:b/>
@@ -4883,7 +4899,7 @@
         </w:rPr>
         <w:t xml:space="preserve">thus </w:t>
       </w:r>
-      <w:ins w:id="61" w:author="Georgios KATSAROS" w:date="2016-08-27T02:16:00Z">
+      <w:ins w:id="59" w:author="Georgios KATSAROS" w:date="2016-08-27T02:16:00Z">
         <w:r>
           <w:rPr>
             <w:b/>
@@ -4891,7 +4907,7 @@
           <w:t xml:space="preserve">the </w:t>
         </w:r>
       </w:ins>
-      <w:ins w:id="62" w:author="Georgios KATSAROS" w:date="2016-08-27T02:29:00Z">
+      <w:ins w:id="60" w:author="Georgios KATSAROS" w:date="2016-08-27T02:29:00Z">
         <w:r>
           <w:rPr>
             <w:b/>
@@ -4905,7 +4921,7 @@
         </w:rPr>
         <w:t>speed</w:t>
       </w:r>
-      <w:del w:id="63" w:author="Georgios KATSAROS" w:date="2016-08-27T02:29:00Z">
+      <w:del w:id="61" w:author="Georgios KATSAROS" w:date="2016-08-27T02:29:00Z">
         <w:r>
           <w:rPr>
             <w:b/>
@@ -4925,7 +4941,7 @@
         </w:rPr>
         <w:t xml:space="preserve"> </w:t>
       </w:r>
-      <w:ins w:id="64" w:author="Georgios KATSAROS" w:date="2016-08-27T02:23:00Z">
+      <w:ins w:id="62" w:author="Georgios KATSAROS" w:date="2016-08-27T02:23:00Z">
         <w:r>
           <w:rPr>
             <w:b/>
@@ -4933,7 +4949,7 @@
           <w:t xml:space="preserve">In addition, </w:t>
         </w:r>
       </w:ins>
-      <w:del w:id="65" w:author="Georgios KATSAROS" w:date="2016-08-27T02:23:00Z">
+      <w:del w:id="63" w:author="Georgios KATSAROS" w:date="2016-08-27T02:23:00Z">
         <w:r>
           <w:rPr>
             <w:b/>
@@ -4941,7 +4957,7 @@
           <w:delText>T</w:delText>
         </w:r>
       </w:del>
-      <w:ins w:id="66" w:author="Georgios KATSAROS" w:date="2016-08-27T02:23:00Z">
+      <w:ins w:id="64" w:author="Georgios KATSAROS" w:date="2016-08-27T02:23:00Z">
         <w:r>
           <w:rPr>
             <w:b/>
@@ -4955,7 +4971,7 @@
         </w:rPr>
         <w:t>he</w:t>
       </w:r>
-      <w:ins w:id="67" w:author="Georgios KATSAROS" w:date="2016-08-27T02:18:00Z">
+      <w:ins w:id="65" w:author="Georgios KATSAROS" w:date="2016-08-27T02:18:00Z">
         <w:r>
           <w:rPr>
             <w:b/>
@@ -4963,7 +4979,7 @@
           <w:t xml:space="preserve">ir gate voltage needs also to be continuously adapted in order to compensate the </w:t>
         </w:r>
       </w:ins>
-      <w:ins w:id="68" w:author="Georgios KATSAROS" w:date="2016-08-27T02:19:00Z">
+      <w:ins w:id="66" w:author="Georgios KATSAROS" w:date="2016-08-27T02:19:00Z">
         <w:r>
           <w:rPr>
             <w:b/>
@@ -4971,7 +4987,7 @@
           <w:t>influence</w:t>
         </w:r>
       </w:ins>
-      <w:ins w:id="69" w:author="Georgios KATSAROS" w:date="2016-08-27T02:18:00Z">
+      <w:ins w:id="67" w:author="Georgios KATSAROS" w:date="2016-08-27T02:18:00Z">
         <w:r>
           <w:rPr>
             <w:b/>
@@ -4979,7 +4995,7 @@
           <w:t xml:space="preserve"> of the </w:t>
         </w:r>
       </w:ins>
-      <w:del w:id="70" w:author="Georgios KATSAROS" w:date="2016-08-27T02:19:00Z">
+      <w:del w:id="68" w:author="Georgios KATSAROS" w:date="2016-08-27T02:19:00Z">
         <w:r>
           <w:rPr>
             <w:b/>
@@ -5035,7 +5051,7 @@
         </w:rPr>
         <w:t xml:space="preserve"> on their conductance. </w:t>
       </w:r>
-      <w:del w:id="71" w:author="Georgios KATSAROS" w:date="2016-08-27T02:23:00Z">
+      <w:del w:id="69" w:author="Georgios KATSAROS" w:date="2016-08-27T02:23:00Z">
         <w:r>
           <w:rPr>
             <w:b/>
@@ -5043,7 +5059,7 @@
           <w:delText>Also</w:delText>
         </w:r>
       </w:del>
-      <w:ins w:id="72" w:author="Georgios KATSAROS" w:date="2016-08-27T02:23:00Z">
+      <w:ins w:id="70" w:author="Georgios KATSAROS" w:date="2016-08-27T02:23:00Z">
         <w:r>
           <w:rPr>
             <w:b/>
@@ -5075,7 +5091,7 @@
         </w:rPr>
         <w:t>the realizatio</w:t>
       </w:r>
-      <w:del w:id="73" w:author="Georgios KATSAROS" w:date="2016-08-27T02:23:00Z">
+      <w:del w:id="71" w:author="Georgios KATSAROS" w:date="2016-08-27T02:23:00Z">
         <w:r>
           <w:rPr>
             <w:b/>
@@ -5137,7 +5153,7 @@
         </w:rPr>
         <w:t>scaled up</w:t>
       </w:r>
-      <w:ins w:id="74" w:author="Georgios KATSAROS" w:date="2016-08-27T02:29:00Z">
+      <w:ins w:id="72" w:author="Georgios KATSAROS" w:date="2016-08-27T02:29:00Z">
         <w:r>
           <w:rPr>
             <w:b/>
@@ -5145,7 +5161,7 @@
           <w:t xml:space="preserve">. Adding charge sensors next to each qubit </w:t>
         </w:r>
       </w:ins>
-      <w:ins w:id="75" w:author="Georgios KATSAROS" w:date="2016-08-27T02:31:00Z">
+      <w:ins w:id="73" w:author="Georgios KATSAROS" w:date="2016-08-27T02:31:00Z">
         <w:r>
           <w:rPr>
             <w:b/>
@@ -5153,7 +5169,7 @@
           <w:t xml:space="preserve">will </w:t>
         </w:r>
       </w:ins>
-      <w:ins w:id="76" w:author="Georgios KATSAROS" w:date="2016-08-27T02:32:00Z">
+      <w:ins w:id="74" w:author="Georgios KATSAROS" w:date="2016-08-27T02:32:00Z">
         <w:r>
           <w:rPr>
             <w:b/>
@@ -5161,7 +5177,7 @@
           <w:t xml:space="preserve">lead to </w:t>
         </w:r>
       </w:ins>
-      <w:ins w:id="77" w:author="Georgios KATSAROS" w:date="2016-08-27T02:31:00Z">
+      <w:ins w:id="75" w:author="Georgios KATSAROS" w:date="2016-08-27T02:31:00Z">
         <w:r>
           <w:rPr>
             <w:b/>
@@ -5169,7 +5185,7 @@
           <w:t>additional complexity.</w:t>
         </w:r>
       </w:ins>
-      <w:del w:id="78" w:author="Georgios KATSAROS" w:date="2016-08-27T02:24:00Z">
+      <w:del w:id="76" w:author="Georgios KATSAROS" w:date="2016-08-27T02:24:00Z">
         <w:r>
           <w:rPr>
             <w:b/>
@@ -5208,7 +5224,7 @@
     <w:p>
       <w:pPr>
         <w:rPr>
-          <w:del w:id="79" w:author="Georgios KATSAROS" w:date="2016-08-27T02:26:00Z"/>
+          <w:del w:id="77" w:author="Georgios KATSAROS" w:date="2016-08-27T02:26:00Z"/>
           <w:b/>
         </w:rPr>
       </w:pPr>
@@ -5224,7 +5240,7 @@
         </w:rPr>
         <w:t xml:space="preserve"> does not suffer from </w:t>
       </w:r>
-      <w:ins w:id="80" w:author="Georgios KATSAROS" w:date="2016-08-27T02:26:00Z">
+      <w:ins w:id="78" w:author="Georgios KATSAROS" w:date="2016-08-27T02:26:00Z">
         <w:r>
           <w:rPr>
             <w:b/>
@@ -5238,7 +5254,7 @@
         </w:rPr>
         <w:t>previously listed problems</w:t>
       </w:r>
-      <w:ins w:id="81" w:author="Georgios KATSAROS" w:date="2016-08-27T02:33:00Z">
+      <w:ins w:id="79" w:author="Georgios KATSAROS" w:date="2016-08-27T02:33:00Z">
         <w:r>
           <w:rPr>
             <w:b/>
@@ -5246,7 +5262,7 @@
           <w:t>.</w:t>
         </w:r>
       </w:ins>
-      <w:del w:id="82" w:author="Georgios KATSAROS" w:date="2016-08-27T02:33:00Z">
+      <w:del w:id="80" w:author="Georgios KATSAROS" w:date="2016-08-27T02:33:00Z">
         <w:r>
           <w:rPr>
             <w:b/>
@@ -5266,7 +5282,7 @@
           <w:delText xml:space="preserve">gates </w:delText>
         </w:r>
       </w:del>
-      <w:del w:id="83" w:author="Georgios KATSAROS" w:date="2016-08-27T02:26:00Z">
+      <w:del w:id="81" w:author="Georgios KATSAROS" w:date="2016-08-27T02:26:00Z">
         <w:r>
           <w:rPr>
             <w:b/>
@@ -5314,95 +5330,95 @@
     <w:p>
       <w:pPr>
         <w:rPr>
-          <w:del w:id="84" w:author="Georgios KATSAROS" w:date="2016-08-27T02:36:00Z"/>
-        </w:rPr>
-      </w:pPr>
-      <w:del w:id="85" w:author="Georgios KATSAROS" w:date="2016-08-27T02:34:00Z">
+          <w:del w:id="82" w:author="Georgios KATSAROS" w:date="2016-08-27T02:36:00Z"/>
+        </w:rPr>
+      </w:pPr>
+      <w:del w:id="83" w:author="Georgios KATSAROS" w:date="2016-08-27T02:34:00Z">
         <w:r>
           <w:delText xml:space="preserve">Using </w:delText>
         </w:r>
       </w:del>
-      <w:ins w:id="86" w:author="Georgios KATSAROS" w:date="2016-08-27T02:34:00Z">
+      <w:ins w:id="84" w:author="Georgios KATSAROS" w:date="2016-08-27T02:34:00Z">
         <w:r>
           <w:t>By connecting</w:t>
         </w:r>
         <w:r>
           <w:t xml:space="preserve"> </w:t>
+        </w:r>
+      </w:ins>
+      <w:del w:id="85" w:author="Georgios KATSAROS" w:date="2016-08-27T02:33:00Z">
+        <w:r>
+          <w:delText>in-situ</w:delText>
+        </w:r>
+      </w:del>
+      <w:ins w:id="86" w:author="Georgios KATSAROS" w:date="2016-08-27T02:33:00Z">
+        <w:r>
+          <w:t xml:space="preserve">the </w:t>
         </w:r>
       </w:ins>
       <w:del w:id="87" w:author="Georgios KATSAROS" w:date="2016-08-27T02:33:00Z">
         <w:r>
-          <w:delText>in-situ</w:delText>
+          <w:delText xml:space="preserve"> </w:delText>
         </w:r>
       </w:del>
-      <w:ins w:id="88" w:author="Georgios KATSAROS" w:date="2016-08-27T02:33:00Z">
-        <w:r>
-          <w:t xml:space="preserve">the </w:t>
+      <w:r>
+        <w:t xml:space="preserve">gate electrodes </w:t>
+      </w:r>
+      <w:del w:id="88" w:author="Georgios KATSAROS" w:date="2016-08-27T02:35:00Z">
+        <w:r>
+          <w:delText xml:space="preserve">already </w:delText>
+        </w:r>
+      </w:del>
+      <w:r>
+        <w:t xml:space="preserve">defined for </w:t>
+      </w:r>
+      <w:ins w:id="89" w:author="Georgios KATSAROS" w:date="2016-08-27T02:33:00Z">
+        <w:r>
+          <w:t xml:space="preserve">creating and </w:t>
         </w:r>
       </w:ins>
-      <w:del w:id="89" w:author="Georgios KATSAROS" w:date="2016-08-27T02:33:00Z">
-        <w:r>
-          <w:delText xml:space="preserve"> </w:delText>
+      <w:r>
+        <w:t xml:space="preserve">tuning </w:t>
+      </w:r>
+      <w:ins w:id="90" w:author="Georgios KATSAROS" w:date="2016-08-27T02:34:00Z">
+        <w:r>
+          <w:t xml:space="preserve">a DQD </w:t>
+        </w:r>
+      </w:ins>
+      <w:del w:id="91" w:author="Georgios KATSAROS" w:date="2016-08-27T02:34:00Z">
+        <w:r>
+          <w:delText xml:space="preserve">double quantum dot in </w:delText>
         </w:r>
       </w:del>
       <w:r>
-        <w:t xml:space="preserve">gate electrodes </w:t>
-      </w:r>
-      <w:del w:id="90" w:author="Georgios KATSAROS" w:date="2016-08-27T02:35:00Z">
-        <w:r>
-          <w:delText xml:space="preserve">already </w:delText>
+        <w:t xml:space="preserve">GaAs/AlGaAs heterostrucure </w:t>
+      </w:r>
+      <w:del w:id="92" w:author="Georgios KATSAROS" w:date="2016-08-27T02:34:00Z">
+        <w:r>
+          <w:delText xml:space="preserve">connected </w:delText>
         </w:r>
       </w:del>
       <w:r>
-        <w:t xml:space="preserve">defined for </w:t>
-      </w:r>
-      <w:ins w:id="91" w:author="Georgios KATSAROS" w:date="2016-08-27T02:33:00Z">
-        <w:r>
-          <w:t xml:space="preserve">creating and </w:t>
+        <w:t xml:space="preserve">to </w:t>
+      </w:r>
+      <w:del w:id="93" w:author="Georgios KATSAROS" w:date="2016-08-27T02:34:00Z">
+        <w:r>
+          <w:delText>the</w:delText>
+        </w:r>
+      </w:del>
+      <w:ins w:id="94" w:author="Georgios KATSAROS" w:date="2016-08-27T02:34:00Z">
+        <w:r>
+          <w:t>a</w:t>
         </w:r>
       </w:ins>
       <w:r>
-        <w:t xml:space="preserve">tuning </w:t>
-      </w:r>
-      <w:ins w:id="92" w:author="Georgios KATSAROS" w:date="2016-08-27T02:34:00Z">
-        <w:r>
-          <w:t xml:space="preserve">a DQD </w:t>
+        <w:t xml:space="preserve"> lumped element resonator </w:t>
+      </w:r>
+      <w:ins w:id="95" w:author="Georgios KATSAROS" w:date="2016-08-27T02:35:00Z">
+        <w:r>
+          <w:t xml:space="preserve">acting </w:t>
         </w:r>
       </w:ins>
-      <w:del w:id="93" w:author="Georgios KATSAROS" w:date="2016-08-27T02:34:00Z">
-        <w:r>
-          <w:delText xml:space="preserve">double quantum dot in </w:delText>
-        </w:r>
-      </w:del>
-      <w:r>
-        <w:t xml:space="preserve">GaAs/AlGaAs heterostrucure </w:t>
-      </w:r>
-      <w:del w:id="94" w:author="Georgios KATSAROS" w:date="2016-08-27T02:34:00Z">
-        <w:r>
-          <w:delText xml:space="preserve">connected </w:delText>
-        </w:r>
-      </w:del>
-      <w:r>
-        <w:t xml:space="preserve">to </w:t>
-      </w:r>
-      <w:del w:id="95" w:author="Georgios KATSAROS" w:date="2016-08-27T02:34:00Z">
-        <w:r>
-          <w:delText>the</w:delText>
-        </w:r>
-      </w:del>
-      <w:ins w:id="96" w:author="Georgios KATSAROS" w:date="2016-08-27T02:34:00Z">
-        <w:r>
-          <w:t>a</w:t>
-        </w:r>
-      </w:ins>
-      <w:r>
-        <w:t xml:space="preserve"> lumped element resonator </w:t>
-      </w:r>
-      <w:ins w:id="97" w:author="Georgios KATSAROS" w:date="2016-08-27T02:35:00Z">
-        <w:r>
-          <w:t xml:space="preserve">acting </w:t>
-        </w:r>
-      </w:ins>
       <w:r>
         <w:t>as a gate reflectometry circuit</w:t>
       </w:r>
@@ -5415,7 +5431,7 @@
       <w:r>
         <w:t xml:space="preserve"> achieved </w:t>
       </w:r>
-      <w:ins w:id="98" w:author="Georgios KATSAROS" w:date="2016-08-27T02:36:00Z">
+      <w:ins w:id="96" w:author="Georgios KATSAROS" w:date="2016-08-27T02:36:00Z">
         <w:r>
           <w:t xml:space="preserve">a </w:t>
         </w:r>
@@ -5453,7 +5469,7 @@
       <w:r>
         <w:t>a</w:t>
       </w:r>
-      <w:ins w:id="99" w:author="Georgios KATSAROS" w:date="2016-08-27T02:36:00Z">
+      <w:ins w:id="97" w:author="Georgios KATSAROS" w:date="2016-08-27T02:36:00Z">
         <w:r>
           <w:t>n improved</w:t>
         </w:r>
@@ -5509,7 +5525,7 @@
       <w:r>
         <w:t xml:space="preserve">for </w:t>
       </w:r>
-      <w:ins w:id="100" w:author="Georgios KATSAROS" w:date="2016-08-27T02:36:00Z">
+      <w:ins w:id="98" w:author="Georgios KATSAROS" w:date="2016-08-27T02:36:00Z">
         <w:r>
           <w:t xml:space="preserve">a </w:t>
         </w:r>
@@ -5517,7 +5533,7 @@
       <w:r>
         <w:t xml:space="preserve">silicon nanowire based </w:t>
       </w:r>
-      <w:del w:id="101" w:author="Georgios KATSAROS" w:date="2016-08-27T02:37:00Z">
+      <w:del w:id="99" w:author="Georgios KATSAROS" w:date="2016-08-27T02:37:00Z">
         <w:r>
           <w:delText>double quantum dot</w:delText>
         </w:r>
@@ -5528,7 +5544,7 @@
       <w:r>
         <w:t>DQD</w:t>
       </w:r>
-      <w:del w:id="102" w:author="Georgios KATSAROS" w:date="2016-08-27T02:37:00Z">
+      <w:del w:id="100" w:author="Georgios KATSAROS" w:date="2016-08-27T02:37:00Z">
         <w:r>
           <w:delText>)</w:delText>
         </w:r>
@@ -5593,14 +5609,14 @@
       <w:r>
         <w:t xml:space="preserve">, </w:t>
       </w:r>
-      <w:del w:id="103" w:author="Georgios KATSAROS" w:date="2016-08-27T02:38:00Z">
+      <w:del w:id="101" w:author="Georgios KATSAROS" w:date="2016-08-27T02:38:00Z">
         <w:r>
           <w:delText>but suffers from all the issues stated above.</w:delText>
         </w:r>
       </w:del>
     </w:p>
     <w:p>
-      <w:ins w:id="104" w:author="Georgios KATSAROS" w:date="2016-08-27T02:38:00Z">
+      <w:ins w:id="102" w:author="Georgios KATSAROS" w:date="2016-08-27T02:38:00Z">
         <w:r>
           <w:t>(Is it the same or still a bit less?)</w:t>
         </w:r>
@@ -5609,7 +5625,7 @@
     <w:p>
       <w:pPr>
         <w:rPr>
-          <w:del w:id="105" w:author="Georgios KATSAROS" w:date="2016-08-20T15:59:00Z"/>
+          <w:del w:id="103" w:author="Georgios KATSAROS" w:date="2016-08-20T15:59:00Z"/>
         </w:rPr>
       </w:pPr>
     </w:p>
@@ -5661,169 +5677,169 @@
       <w:r>
         <w:t xml:space="preserve">be used in order to study </w:t>
       </w:r>
+      <w:ins w:id="104" w:author="Georgios KATSAROS" w:date="2016-08-27T02:02:00Z">
+        <w:r>
+          <w:t xml:space="preserve">in second part of my PhD </w:t>
+        </w:r>
+      </w:ins>
+      <w:r>
+        <w:t xml:space="preserve">the </w:t>
+      </w:r>
+      <w:ins w:id="105" w:author="Georgios KATSAROS" w:date="2016-08-27T02:00:00Z">
+        <w:r>
+          <w:t xml:space="preserve">spin </w:t>
+        </w:r>
+      </w:ins>
       <w:ins w:id="106" w:author="Georgios KATSAROS" w:date="2016-08-27T02:02:00Z">
         <w:r>
-          <w:t xml:space="preserve">in second part of my PhD </w:t>
+          <w:t>properties</w:t>
         </w:r>
       </w:ins>
+      <w:ins w:id="107" w:author="Georgios KATSAROS" w:date="2016-08-27T02:00:00Z">
+        <w:r>
+          <w:t xml:space="preserve"> of the </w:t>
+        </w:r>
+      </w:ins>
+      <w:r>
+        <w:t>Loss-DiVincenzo</w:t>
+      </w:r>
+      <w:r>
+        <w:t xml:space="preserve"> qubit created in</w:t>
+      </w:r>
+      <w:r>
+        <w:t xml:space="preserve"> </w:t>
+      </w:r>
+      <w:r>
+        <w:t xml:space="preserve">a </w:t>
+      </w:r>
+      <w:del w:id="108" w:author="Georgios KATSAROS" w:date="2016-08-27T02:00:00Z">
+        <w:r>
+          <w:delText xml:space="preserve">germanium </w:delText>
+        </w:r>
+      </w:del>
+      <w:ins w:id="109" w:author="Georgios KATSAROS" w:date="2016-08-27T02:00:00Z">
+        <w:r>
+          <w:t xml:space="preserve">Ge </w:t>
+        </w:r>
+      </w:ins>
+      <w:r>
+        <w:t xml:space="preserve">based, double quantum dot. </w:t>
+      </w:r>
+    </w:p>
+    <w:p>
+      <w:r>
+        <w:t xml:space="preserve">For </w:t>
+      </w:r>
       <w:r>
         <w:t xml:space="preserve">the </w:t>
       </w:r>
-      <w:ins w:id="107" w:author="Georgios KATSAROS" w:date="2016-08-27T02:00:00Z">
-        <w:r>
-          <w:t xml:space="preserve">spin </w:t>
+      <w:r>
+        <w:t xml:space="preserve">gate reflectometry, </w:t>
+      </w:r>
+      <w:r>
+        <w:t xml:space="preserve">the </w:t>
+      </w:r>
+      <w:r>
+        <w:t xml:space="preserve">goal </w:t>
+      </w:r>
+      <w:r>
+        <w:t>is</w:t>
+      </w:r>
+      <w:r>
+        <w:t xml:space="preserve"> to achieve </w:t>
+      </w:r>
+      <w:r>
+        <w:t xml:space="preserve">a </w:t>
+      </w:r>
+      <w:r>
+        <w:t>charge sensitivity</w:t>
+      </w:r>
+      <w:r>
+        <w:t xml:space="preserve"> comparable or even faster than the one </w:t>
+      </w:r>
+      <w:r>
+        <w:t>reported in [12]</w:t>
+      </w:r>
+      <w:r>
+        <w:t>. That</w:t>
+      </w:r>
+      <w:r>
+        <w:t xml:space="preserve"> </w:t>
+      </w:r>
+      <w:del w:id="110" w:author="Georgios KATSAROS" w:date="2016-08-27T02:04:00Z">
+        <w:r>
+          <w:delText xml:space="preserve">would </w:delText>
+        </w:r>
+      </w:del>
+      <w:ins w:id="111" w:author="Georgios KATSAROS" w:date="2016-08-27T02:04:00Z">
+        <w:r>
+          <w:t xml:space="preserve">will </w:t>
         </w:r>
       </w:ins>
-      <w:ins w:id="108" w:author="Georgios KATSAROS" w:date="2016-08-27T02:02:00Z">
-        <w:r>
-          <w:t>properties</w:t>
+      <w:r>
+        <w:t>allow us to have a high bandwidth system necessary for the qubit read out</w:t>
+      </w:r>
+      <w:r>
+        <w:t>.</w:t>
+      </w:r>
+      <w:r>
+        <w:t xml:space="preserve"> </w:t>
+      </w:r>
+      <w:r>
+        <w:t xml:space="preserve">After </w:t>
+      </w:r>
+      <w:r>
+        <w:t xml:space="preserve">the gate reflectometry </w:t>
+      </w:r>
+      <w:del w:id="112" w:author="Georgios KATSAROS" w:date="2016-08-27T02:02:00Z">
+        <w:r>
+          <w:delText>would</w:delText>
+        </w:r>
+        <w:r>
+          <w:delText xml:space="preserve"> </w:delText>
+        </w:r>
+      </w:del>
+      <w:ins w:id="113" w:author="Georgios KATSAROS" w:date="2016-08-27T02:02:00Z">
+        <w:r>
+          <w:t xml:space="preserve">will </w:t>
         </w:r>
       </w:ins>
-      <w:ins w:id="109" w:author="Georgios KATSAROS" w:date="2016-08-27T02:00:00Z">
-        <w:r>
-          <w:t xml:space="preserve"> of the </w:t>
+      <w:r>
+        <w:t xml:space="preserve">have been set up the focus will go to the realization of the </w:t>
+      </w:r>
+      <w:r>
+        <w:t>Loss-DiVincenzo</w:t>
+      </w:r>
+      <w:r>
+        <w:t xml:space="preserve"> hole qubit in a</w:t>
+      </w:r>
+      <w:r>
+        <w:t xml:space="preserve"> </w:t>
+      </w:r>
+      <w:r>
+        <w:t>DQD</w:t>
+      </w:r>
+      <w:r>
+        <w:t xml:space="preserve"> structure. The first measurements to be performed are the ones for determining the spin </w:t>
+      </w:r>
+      <w:r>
+        <w:t>relaxation time T</w:t>
+      </w:r>
+      <w:r>
+        <w:rPr>
+          <w:vertAlign w:val="subscript"/>
+        </w:rPr>
+        <w:t>1</w:t>
+      </w:r>
+      <w:r>
+        <w:t xml:space="preserve"> </w:t>
+      </w:r>
+      <w:ins w:id="114" w:author="Georgios KATSAROS" w:date="2016-08-27T02:03:00Z">
+        <w:r>
+          <w:t>.</w:t>
         </w:r>
       </w:ins>
-      <w:r>
-        <w:t>Loss-DiVincenzo</w:t>
-      </w:r>
-      <w:r>
-        <w:t xml:space="preserve"> qubit created in</w:t>
-      </w:r>
-      <w:r>
-        <w:t xml:space="preserve"> </w:t>
-      </w:r>
-      <w:r>
-        <w:t xml:space="preserve">a </w:t>
-      </w:r>
-      <w:del w:id="110" w:author="Georgios KATSAROS" w:date="2016-08-27T02:00:00Z">
-        <w:r>
-          <w:delText xml:space="preserve">germanium </w:delText>
-        </w:r>
-      </w:del>
-      <w:ins w:id="111" w:author="Georgios KATSAROS" w:date="2016-08-27T02:00:00Z">
-        <w:r>
-          <w:t xml:space="preserve">Ge </w:t>
-        </w:r>
-      </w:ins>
-      <w:r>
-        <w:t xml:space="preserve">based, double quantum dot. </w:t>
-      </w:r>
-    </w:p>
-    <w:p>
-      <w:r>
-        <w:t xml:space="preserve">For </w:t>
-      </w:r>
-      <w:r>
-        <w:t xml:space="preserve">the </w:t>
-      </w:r>
-      <w:r>
-        <w:t xml:space="preserve">gate reflectometry, </w:t>
-      </w:r>
-      <w:r>
-        <w:t xml:space="preserve">the </w:t>
-      </w:r>
-      <w:r>
-        <w:t xml:space="preserve">goal </w:t>
-      </w:r>
-      <w:r>
-        <w:t>is</w:t>
-      </w:r>
-      <w:r>
-        <w:t xml:space="preserve"> to achieve </w:t>
-      </w:r>
-      <w:r>
-        <w:t xml:space="preserve">a </w:t>
-      </w:r>
-      <w:r>
-        <w:t>charge sensitivity</w:t>
-      </w:r>
-      <w:r>
-        <w:t xml:space="preserve"> comparable or even faster than the one </w:t>
-      </w:r>
-      <w:r>
-        <w:t>reported in [12]</w:t>
-      </w:r>
-      <w:r>
-        <w:t>. That</w:t>
-      </w:r>
-      <w:r>
-        <w:t xml:space="preserve"> </w:t>
-      </w:r>
-      <w:del w:id="112" w:author="Georgios KATSAROS" w:date="2016-08-27T02:04:00Z">
-        <w:r>
-          <w:delText xml:space="preserve">would </w:delText>
-        </w:r>
-      </w:del>
-      <w:ins w:id="113" w:author="Georgios KATSAROS" w:date="2016-08-27T02:04:00Z">
-        <w:r>
-          <w:t xml:space="preserve">will </w:t>
-        </w:r>
-      </w:ins>
-      <w:r>
-        <w:t>allow us to have a high bandwidth system necessary for the qubit read out</w:t>
-      </w:r>
-      <w:r>
-        <w:t>.</w:t>
-      </w:r>
-      <w:r>
-        <w:t xml:space="preserve"> </w:t>
-      </w:r>
-      <w:r>
-        <w:t xml:space="preserve">After </w:t>
-      </w:r>
-      <w:r>
-        <w:t xml:space="preserve">the gate reflectometry </w:t>
-      </w:r>
-      <w:del w:id="114" w:author="Georgios KATSAROS" w:date="2016-08-27T02:02:00Z">
-        <w:r>
-          <w:delText>would</w:delText>
-        </w:r>
-        <w:r>
-          <w:delText xml:space="preserve"> </w:delText>
-        </w:r>
-      </w:del>
-      <w:ins w:id="115" w:author="Georgios KATSAROS" w:date="2016-08-27T02:02:00Z">
-        <w:r>
-          <w:t xml:space="preserve">will </w:t>
-        </w:r>
-      </w:ins>
-      <w:r>
-        <w:t xml:space="preserve">have been set up the focus will go to the realization of the </w:t>
-      </w:r>
-      <w:r>
-        <w:t>Loss-DiVincenzo</w:t>
-      </w:r>
-      <w:r>
-        <w:t xml:space="preserve"> hole qubit in a</w:t>
-      </w:r>
-      <w:r>
-        <w:t xml:space="preserve"> </w:t>
-      </w:r>
-      <w:r>
-        <w:t>DQD</w:t>
-      </w:r>
-      <w:r>
-        <w:t xml:space="preserve"> structure. The first measurements to be performed are the ones for determining the spin </w:t>
-      </w:r>
-      <w:r>
-        <w:t>relaxation time T</w:t>
-      </w:r>
-      <w:r>
-        <w:rPr>
-          <w:vertAlign w:val="subscript"/>
-        </w:rPr>
-        <w:t>1</w:t>
-      </w:r>
-      <w:r>
-        <w:t xml:space="preserve"> </w:t>
-      </w:r>
-      <w:ins w:id="116" w:author="Georgios KATSAROS" w:date="2016-08-27T02:03:00Z">
-        <w:r>
-          <w:t>.</w:t>
-        </w:r>
-      </w:ins>
-      <w:del w:id="117" w:author="Georgios KATSAROS" w:date="2016-08-27T02:03:00Z">
+      <w:del w:id="115" w:author="Georgios KATSAROS" w:date="2016-08-27T02:03:00Z">
         <w:r>
           <w:delText xml:space="preserve">during which </w:delText>
         </w:r>
@@ -5923,26 +5939,26 @@
     <w:p>
       <w:pPr>
         <w:rPr>
+          <w:del w:id="116" w:author="Georgios KATSAROS" w:date="2016-08-27T02:03:00Z"/>
+        </w:rPr>
+      </w:pPr>
+    </w:p>
+    <w:p>
+      <w:pPr>
+        <w:rPr>
+          <w:del w:id="117" w:author="Georgios KATSAROS" w:date="2016-08-27T02:03:00Z"/>
+        </w:rPr>
+      </w:pPr>
+    </w:p>
+    <w:p>
+      <w:pPr>
+        <w:rPr>
           <w:del w:id="118" w:author="Georgios KATSAROS" w:date="2016-08-27T02:03:00Z"/>
         </w:rPr>
       </w:pPr>
     </w:p>
     <w:p>
       <w:pPr>
-        <w:rPr>
-          <w:del w:id="119" w:author="Georgios KATSAROS" w:date="2016-08-27T02:03:00Z"/>
-        </w:rPr>
-      </w:pPr>
-    </w:p>
-    <w:p>
-      <w:pPr>
-        <w:rPr>
-          <w:del w:id="120" w:author="Georgios KATSAROS" w:date="2016-08-27T02:03:00Z"/>
-        </w:rPr>
-      </w:pPr>
-    </w:p>
-    <w:p>
-      <w:pPr>
         <w:pStyle w:val="Heading3"/>
       </w:pPr>
       <w:r>
@@ -5979,7 +5995,7 @@
     <w:p>
       <w:pPr>
         <w:rPr>
-          <w:del w:id="121" w:author="Georgios KATSAROS" w:date="2016-08-27T02:52:00Z"/>
+          <w:del w:id="119" w:author="Georgios KATSAROS" w:date="2016-08-27T02:52:00Z"/>
         </w:rPr>
       </w:pPr>
       <w:r>
@@ -5994,7 +6010,7 @@
       <w:r>
         <w:t xml:space="preserve"> </w:t>
       </w:r>
-      <w:del w:id="122" w:author="Georgios KATSAROS" w:date="2016-08-27T02:05:00Z">
+      <w:del w:id="120" w:author="Georgios KATSAROS" w:date="2016-08-27T02:05:00Z">
         <w:r>
           <w:delText>the temperature of</w:delText>
         </w:r>
@@ -6011,12 +6027,12 @@
       <w:r>
         <w:t xml:space="preserve">, </w:t>
       </w:r>
-      <w:ins w:id="123" w:author="Georgios KATSAROS" w:date="2016-08-27T02:06:00Z">
+      <w:ins w:id="121" w:author="Georgios KATSAROS" w:date="2016-08-27T02:06:00Z">
         <w:r>
           <w:t>by using a single QD device as SHT</w:t>
         </w:r>
       </w:ins>
-      <w:del w:id="124" w:author="Georgios KATSAROS" w:date="2016-08-27T02:06:00Z">
+      <w:del w:id="122" w:author="Georgios KATSAROS" w:date="2016-08-27T02:06:00Z">
         <w:r>
           <w:delText>in the liquid helium</w:delText>
         </w:r>
@@ -6043,12 +6059,12 @@
         <w:lastRenderedPageBreak/>
         <w:t xml:space="preserve">4K dip stick </w:t>
       </w:r>
-      <w:ins w:id="125" w:author="Georgios KATSAROS" w:date="2016-08-27T02:49:00Z">
+      <w:ins w:id="123" w:author="Georgios KATSAROS" w:date="2016-08-27T02:49:00Z">
         <w:r>
           <w:t>(Figure 5)</w:t>
         </w:r>
       </w:ins>
-      <w:ins w:id="126" w:author="Georgios KATSAROS" w:date="2016-08-27T02:54:00Z">
+      <w:ins w:id="124" w:author="Georgios KATSAROS" w:date="2016-08-27T02:54:00Z">
         <w:r>
           <w:t xml:space="preserve"> [change the order of the figures 4 and figure 5]</w:t>
         </w:r>
@@ -6056,7 +6072,7 @@
       <w:r>
         <w:t xml:space="preserve">for such </w:t>
       </w:r>
-      <w:del w:id="127" w:author="Georgios KATSAROS" w:date="2016-08-27T02:07:00Z">
+      <w:del w:id="125" w:author="Georgios KATSAROS" w:date="2016-08-27T02:07:00Z">
         <w:r>
           <w:delText xml:space="preserve">a </w:delText>
         </w:r>
@@ -6070,352 +6086,352 @@
       <w:r>
         <w:t xml:space="preserve"> </w:t>
       </w:r>
+      <w:ins w:id="126" w:author="Georgios KATSAROS" w:date="2016-08-27T02:50:00Z">
+        <w:r>
+          <w:t>Particular attention was paid to the sample holder</w:t>
+        </w:r>
+      </w:ins>
+      <w:ins w:id="127" w:author="Georgios KATSAROS" w:date="2016-08-27T02:51:00Z">
+        <w:r>
+          <w:t>,</w:t>
+        </w:r>
+      </w:ins>
       <w:ins w:id="128" w:author="Georgios KATSAROS" w:date="2016-08-27T02:50:00Z">
         <w:r>
-          <w:t>Particular attention was paid to the sample holder</w:t>
+          <w:t xml:space="preserve"> fabricated out of a printed circuit board (PCB). </w:t>
         </w:r>
       </w:ins>
-      <w:ins w:id="129" w:author="Georgios KATSAROS" w:date="2016-08-27T02:51:00Z">
-        <w:r>
-          <w:t>,</w:t>
-        </w:r>
-      </w:ins>
-      <w:ins w:id="130" w:author="Georgios KATSAROS" w:date="2016-08-27T02:50:00Z">
-        <w:r>
-          <w:t xml:space="preserve"> fabricated out of a printed circuit board (PCB). </w:t>
-        </w:r>
-      </w:ins>
-    </w:p>
-    <w:p>
+    </w:p>
+    <w:p>
+      <w:del w:id="129" w:author="Georgios KATSAROS" w:date="2016-08-27T02:52:00Z">
+        <w:r>
+          <w:delText>F</w:delText>
+        </w:r>
+        <w:r>
+          <w:delText xml:space="preserve">or </w:delText>
+        </w:r>
+      </w:del>
+      <w:del w:id="130" w:author="Georgios KATSAROS" w:date="2016-08-27T02:46:00Z">
+        <w:r>
+          <w:delText>this purpose</w:delText>
+        </w:r>
+      </w:del>
       <w:del w:id="131" w:author="Georgios KATSAROS" w:date="2016-08-27T02:52:00Z">
         <w:r>
-          <w:delText>F</w:delText>
-        </w:r>
-        <w:r>
-          <w:delText xml:space="preserve">or </w:delText>
+          <w:delText xml:space="preserve"> </w:delText>
         </w:r>
       </w:del>
       <w:del w:id="132" w:author="Georgios KATSAROS" w:date="2016-08-27T02:46:00Z">
         <w:r>
-          <w:delText>this purpose</w:delText>
+          <w:delText>P</w:delText>
         </w:r>
       </w:del>
       <w:del w:id="133" w:author="Georgios KATSAROS" w:date="2016-08-27T02:52:00Z">
         <w:r>
+          <w:delText xml:space="preserve">lexiglas </w:delText>
+        </w:r>
+      </w:del>
+      <w:del w:id="134" w:author="Georgios KATSAROS" w:date="2016-08-27T02:07:00Z">
+        <w:r>
+          <w:delText>stick</w:delText>
+        </w:r>
+        <w:r>
           <w:delText xml:space="preserve"> </w:delText>
         </w:r>
       </w:del>
-      <w:del w:id="134" w:author="Georgios KATSAROS" w:date="2016-08-27T02:46:00Z">
-        <w:r>
-          <w:delText>P</w:delText>
+      <w:del w:id="135" w:author="Georgios KATSAROS" w:date="2016-08-27T02:49:00Z">
+        <w:r>
+          <w:delText>(Figure 5)</w:delText>
         </w:r>
       </w:del>
-      <w:del w:id="135" w:author="Georgios KATSAROS" w:date="2016-08-27T02:52:00Z">
-        <w:r>
-          <w:delText xml:space="preserve">lexiglas </w:delText>
+      <w:del w:id="136" w:author="Georgios KATSAROS" w:date="2016-08-27T02:52:00Z">
+        <w:r>
+          <w:delText xml:space="preserve">, were used. </w:delText>
+        </w:r>
+        <w:r>
+          <w:delText xml:space="preserve">The </w:delText>
+        </w:r>
+        <w:r>
+          <w:delText xml:space="preserve">quantum dot </w:delText>
+        </w:r>
+        <w:r>
+          <w:delText>s</w:delText>
+        </w:r>
+        <w:r>
+          <w:delText xml:space="preserve">ample </w:delText>
+        </w:r>
+        <w:r>
+          <w:delText xml:space="preserve">can be </w:delText>
+        </w:r>
+        <w:r>
+          <w:delText xml:space="preserve">positioned on the </w:delText>
+        </w:r>
+        <w:r>
+          <w:delText>top</w:delText>
+        </w:r>
+        <w:r>
+          <w:delText xml:space="preserve"> of the stick on the so called sample holder. Since, electrical signals needs to be delivered and afterwards measured from the sample, </w:delText>
+        </w:r>
+        <w:r>
+          <w:delText xml:space="preserve">the </w:delText>
+        </w:r>
+        <w:r>
+          <w:delText xml:space="preserve">sample holder is done as printed circuit board (PCB) which routes all the electrical signals to and from the sample. </w:delText>
+        </w:r>
+        <w:r>
+          <w:delText>From the room temperature instruments</w:delText>
+        </w:r>
+        <w:r>
+          <w:delText>,</w:delText>
+        </w:r>
+        <w:r>
+          <w:delText xml:space="preserve"> </w:delText>
         </w:r>
       </w:del>
-      <w:del w:id="136" w:author="Georgios KATSAROS" w:date="2016-08-27T02:07:00Z">
-        <w:r>
-          <w:delText>stick</w:delText>
+      <w:r>
+        <w:t xml:space="preserve">DC electrical signals are sent </w:t>
+      </w:r>
+      <w:ins w:id="137" w:author="Georgios KATSAROS" w:date="2016-08-27T02:52:00Z">
+        <w:r>
+          <w:t xml:space="preserve">to the sample </w:t>
+        </w:r>
+      </w:ins>
+      <w:r>
+        <w:t xml:space="preserve">through </w:t>
+      </w:r>
+      <w:del w:id="138" w:author="Georgios KATSAROS" w:date="2016-08-27T02:56:00Z">
+        <w:r>
+          <w:delText xml:space="preserve">the </w:delText>
+        </w:r>
+      </w:del>
+      <w:r>
+        <w:t xml:space="preserve">low thermal conductive </w:t>
+      </w:r>
+      <w:del w:id="139" w:author="Georgios KATSAROS" w:date="2016-08-27T02:53:00Z">
+        <w:r>
+          <w:delText xml:space="preserve">twisted pair </w:delText>
+        </w:r>
+      </w:del>
+      <w:r>
+        <w:t xml:space="preserve">wires </w:t>
+      </w:r>
+      <w:ins w:id="140" w:author="Georgios KATSAROS" w:date="2016-08-27T02:53:00Z">
+        <w:r>
+          <w:t xml:space="preserve">twisted in pairs </w:t>
+        </w:r>
+      </w:ins>
+      <w:r>
+        <w:t xml:space="preserve">finishing in </w:t>
+      </w:r>
+      <w:r>
+        <w:t xml:space="preserve">a </w:t>
+      </w:r>
+      <w:r>
+        <w:t>PCB connector</w:t>
+      </w:r>
+      <w:ins w:id="141" w:author="Georgios KATSAROS" w:date="2016-08-27T02:53:00Z">
+        <w:r>
+          <w:t xml:space="preserve">; </w:t>
+        </w:r>
+      </w:ins>
+      <w:del w:id="142" w:author="Georgios KATSAROS" w:date="2016-08-27T02:53:00Z">
+        <w:r>
+          <w:delText xml:space="preserve"> and </w:delText>
+        </w:r>
+      </w:del>
+      <w:r>
+        <w:t>radio frequency</w:t>
+      </w:r>
+      <w:ins w:id="143" w:author="Georgios KATSAROS" w:date="2016-08-27T02:57:00Z">
+        <w:r>
+          <w:t xml:space="preserve"> (RF)</w:t>
+        </w:r>
+      </w:ins>
+      <w:r>
+        <w:t xml:space="preserve"> signals are sent through</w:t>
+      </w:r>
+      <w:r>
+        <w:t xml:space="preserve"> the</w:t>
+      </w:r>
+      <w:r>
+        <w:t xml:space="preserve"> coaxial cables</w:t>
+      </w:r>
+      <w:r>
+        <w:t xml:space="preserve">. </w:t>
+      </w:r>
+      <w:del w:id="144" w:author="Georgios KATSAROS" w:date="2016-08-27T02:53:00Z">
+        <w:r>
+          <w:delText>Going from</w:delText>
         </w:r>
         <w:r>
           <w:delText xml:space="preserve"> </w:delText>
         </w:r>
+        <w:r>
+          <w:delText xml:space="preserve">the </w:delText>
+        </w:r>
+        <w:r>
+          <w:delText>PCB</w:delText>
+        </w:r>
+        <w:r>
+          <w:delText xml:space="preserve"> </w:delText>
+        </w:r>
+        <w:r>
+          <w:delText>DC connector</w:delText>
+        </w:r>
+        <w:r>
+          <w:delText>,</w:delText>
+        </w:r>
       </w:del>
-      <w:del w:id="137" w:author="Georgios KATSAROS" w:date="2016-08-27T02:49:00Z">
-        <w:r>
-          <w:delText>(Figure 5)</w:delText>
+      <w:ins w:id="145" w:author="Georgios KATSAROS" w:date="2016-08-27T02:53:00Z">
+        <w:r>
+          <w:t>The</w:t>
+        </w:r>
+      </w:ins>
+      <w:r>
+        <w:t xml:space="preserve"> DC signals </w:t>
+      </w:r>
+      <w:r>
+        <w:t xml:space="preserve">are low pass filtered with </w:t>
+      </w:r>
+      <w:r>
+        <w:t>s</w:t>
+      </w:r>
+      <w:r>
+        <w:t>urface mounted</w:t>
+      </w:r>
+      <w:r>
+        <w:t xml:space="preserve"> RC filters</w:t>
+      </w:r>
+      <w:r>
+        <w:t xml:space="preserve"> (Figure 4) to reduce thermal noise from</w:t>
+      </w:r>
+      <w:r>
+        <w:t xml:space="preserve"> the wires. After low pass filtering</w:t>
+      </w:r>
+      <w:r>
+        <w:t>,</w:t>
+      </w:r>
+      <w:r>
+        <w:t xml:space="preserve"> DC signals are routed to the gold plated bonding pads around </w:t>
+      </w:r>
+      <w:ins w:id="146" w:author="Georgios KATSAROS" w:date="2016-08-27T02:56:00Z">
+        <w:r>
+          <w:t xml:space="preserve">the </w:t>
+        </w:r>
+      </w:ins>
+      <w:r>
+        <w:t xml:space="preserve">area in the middle of the PCB (sample area) on which </w:t>
+      </w:r>
+      <w:r>
+        <w:t xml:space="preserve">a typically </w:t>
+      </w:r>
+      <w:r>
+        <w:t>5x5 mm sample is glued with</w:t>
+      </w:r>
+      <w:r>
+        <w:t xml:space="preserve"> a</w:t>
+      </w:r>
+      <w:r>
+        <w:t xml:space="preserve"> silver paste</w:t>
+      </w:r>
+      <w:r>
+        <w:t xml:space="preserve"> (Figure 4)</w:t>
+      </w:r>
+      <w:r>
+        <w:t xml:space="preserve">. </w:t>
+      </w:r>
+      <w:ins w:id="147" w:author="Georgios KATSAROS" w:date="2016-08-27T03:01:00Z">
+        <w:r>
+          <w:t xml:space="preserve">The RF coaxial lines are finishing on the PCB mounted SMP connectors. After the SMP connector, and by using a bias tee, a DC signal is added to the RF signal.  From there signal is routed to the PCB bonding pads. </w:t>
+        </w:r>
+      </w:ins>
+      <w:r>
+        <w:t>Electrical contact</w:t>
+      </w:r>
+      <w:r>
+        <w:t>s</w:t>
+      </w:r>
+      <w:r>
+        <w:t xml:space="preserve"> from </w:t>
+      </w:r>
+      <w:ins w:id="148" w:author="Georgios KATSAROS" w:date="2016-08-27T02:56:00Z">
+        <w:r>
+          <w:t xml:space="preserve">the </w:t>
+        </w:r>
+      </w:ins>
+      <w:r>
+        <w:t xml:space="preserve">PCB bonding pads to </w:t>
+      </w:r>
+      <w:del w:id="149" w:author="Georgios KATSAROS" w:date="2016-08-27T02:56:00Z">
+        <w:r>
+          <w:delText xml:space="preserve">on </w:delText>
         </w:r>
       </w:del>
-      <w:del w:id="138" w:author="Georgios KATSAROS" w:date="2016-08-27T02:52:00Z">
-        <w:r>
-          <w:delText xml:space="preserve">, were used. </w:delText>
-        </w:r>
-        <w:r>
-          <w:delText xml:space="preserve">The </w:delText>
-        </w:r>
-        <w:r>
-          <w:delText xml:space="preserve">quantum dot </w:delText>
-        </w:r>
-        <w:r>
-          <w:delText>s</w:delText>
-        </w:r>
-        <w:r>
-          <w:delText xml:space="preserve">ample </w:delText>
-        </w:r>
-        <w:r>
-          <w:delText xml:space="preserve">can be </w:delText>
-        </w:r>
-        <w:r>
-          <w:delText xml:space="preserve">positioned on the </w:delText>
-        </w:r>
-        <w:r>
-          <w:delText>top</w:delText>
-        </w:r>
-        <w:r>
-          <w:delText xml:space="preserve"> of the stick on the so called sample holder. Since, electrical signals needs to be delivered and afterwards measured from the sample, </w:delText>
-        </w:r>
-        <w:r>
-          <w:delText xml:space="preserve">the </w:delText>
-        </w:r>
-        <w:r>
-          <w:delText xml:space="preserve">sample holder is done as printed circuit board (PCB) which routes all the electrical signals to and from the sample. </w:delText>
-        </w:r>
-        <w:r>
-          <w:delText>From the room temperature instruments</w:delText>
-        </w:r>
-        <w:r>
-          <w:delText>,</w:delText>
+      <w:r>
+        <w:t xml:space="preserve">the sample bonding pads </w:t>
+      </w:r>
+      <w:del w:id="150" w:author="Georgios KATSAROS" w:date="2016-08-27T02:57:00Z">
+        <w:r>
+          <w:delText xml:space="preserve">electrically connected to the </w:delText>
+        </w:r>
+        <w:r>
+          <w:delText>quantum dot</w:delText>
+        </w:r>
+        <w:r>
+          <w:delText xml:space="preserve"> gates</w:delText>
         </w:r>
         <w:r>
           <w:delText xml:space="preserve"> </w:delText>
         </w:r>
       </w:del>
       <w:r>
-        <w:t xml:space="preserve">DC electrical signals are sent </w:t>
-      </w:r>
-      <w:ins w:id="139" w:author="Georgios KATSAROS" w:date="2016-08-27T02:52:00Z">
-        <w:r>
-          <w:t xml:space="preserve">to the sample </w:t>
-        </w:r>
-      </w:ins>
-      <w:r>
-        <w:t xml:space="preserve">through </w:t>
-      </w:r>
-      <w:del w:id="140" w:author="Georgios KATSAROS" w:date="2016-08-27T02:56:00Z">
-        <w:r>
-          <w:delText xml:space="preserve">the </w:delText>
+        <w:t>are</w:t>
+      </w:r>
+      <w:r>
+        <w:t xml:space="preserve"> achieved by wedge wire bonding</w:t>
+      </w:r>
+      <w:del w:id="151" w:author="Georgios KATSAROS" w:date="2016-08-27T02:57:00Z">
+        <w:r>
+          <w:delText xml:space="preserve"> technique</w:delText>
         </w:r>
       </w:del>
       <w:r>
-        <w:t xml:space="preserve">low thermal conductive </w:t>
-      </w:r>
-      <w:del w:id="141" w:author="Georgios KATSAROS" w:date="2016-08-27T02:53:00Z">
-        <w:r>
-          <w:delText xml:space="preserve">twisted pair </w:delText>
+        <w:t xml:space="preserve">. </w:t>
+      </w:r>
+      <w:del w:id="152" w:author="Georgios KATSAROS" w:date="2016-08-27T03:01:00Z">
+        <w:r>
+          <w:delText>RF coaxial lines are finishing on the PCB mounted SMP connectors.</w:delText>
+        </w:r>
+        <w:r>
+          <w:delText xml:space="preserve"> After SMP connector, using </w:delText>
         </w:r>
       </w:del>
-      <w:r>
-        <w:t xml:space="preserve">wires </w:t>
-      </w:r>
-      <w:ins w:id="142" w:author="Georgios KATSAROS" w:date="2016-08-27T02:53:00Z">
-        <w:r>
-          <w:t xml:space="preserve">twisted in pairs </w:t>
-        </w:r>
-      </w:ins>
-      <w:r>
-        <w:t xml:space="preserve">finishing in </w:t>
-      </w:r>
-      <w:r>
-        <w:t xml:space="preserve">a </w:t>
-      </w:r>
-      <w:r>
-        <w:t>PCB connector</w:t>
-      </w:r>
-      <w:ins w:id="143" w:author="Georgios KATSAROS" w:date="2016-08-27T02:53:00Z">
-        <w:r>
-          <w:t xml:space="preserve">; </w:t>
-        </w:r>
-      </w:ins>
-      <w:del w:id="144" w:author="Georgios KATSAROS" w:date="2016-08-27T02:53:00Z">
-        <w:r>
-          <w:delText xml:space="preserve"> and </w:delText>
+      <w:del w:id="153" w:author="Georgios KATSAROS" w:date="2016-08-27T02:58:00Z">
+        <w:r>
+          <w:delText>the</w:delText>
         </w:r>
       </w:del>
-      <w:r>
-        <w:t>radio frequency</w:t>
-      </w:r>
-      <w:ins w:id="145" w:author="Georgios KATSAROS" w:date="2016-08-27T02:57:00Z">
-        <w:r>
-          <w:t xml:space="preserve"> (RF)</w:t>
-        </w:r>
-      </w:ins>
-      <w:r>
-        <w:t xml:space="preserve"> signals are sent through</w:t>
-      </w:r>
-      <w:r>
-        <w:t xml:space="preserve"> the</w:t>
-      </w:r>
-      <w:r>
-        <w:t xml:space="preserve"> coaxial cables</w:t>
-      </w:r>
-      <w:r>
-        <w:t xml:space="preserve">. </w:t>
-      </w:r>
-      <w:del w:id="146" w:author="Georgios KATSAROS" w:date="2016-08-27T02:53:00Z">
-        <w:r>
-          <w:delText>Going from</w:delText>
-        </w:r>
+      <w:del w:id="154" w:author="Georgios KATSAROS" w:date="2016-08-27T03:01:00Z">
         <w:r>
           <w:delText xml:space="preserve"> </w:delText>
         </w:r>
         <w:r>
-          <w:delText xml:space="preserve">the </w:delText>
-        </w:r>
-        <w:r>
-          <w:delText>PCB</w:delText>
+          <w:delText>bias tee, DC signal is added to the RF signal.  From there signal is</w:delText>
+        </w:r>
+        <w:r>
+          <w:delText xml:space="preserve"> routed to the </w:delText>
+        </w:r>
+        <w:r>
+          <w:delText xml:space="preserve">PCB </w:delText>
+        </w:r>
+        <w:r>
+          <w:delText>bonding pads.</w:delText>
         </w:r>
         <w:r>
           <w:delText xml:space="preserve"> </w:delText>
-        </w:r>
-        <w:r>
-          <w:delText>DC connector</w:delText>
-        </w:r>
-        <w:r>
-          <w:delText>,</w:delText>
-        </w:r>
-      </w:del>
-      <w:ins w:id="147" w:author="Georgios KATSAROS" w:date="2016-08-27T02:53:00Z">
-        <w:r>
-          <w:t>The</w:t>
-        </w:r>
-      </w:ins>
-      <w:r>
-        <w:t xml:space="preserve"> DC signals </w:t>
-      </w:r>
-      <w:r>
-        <w:t xml:space="preserve">are low pass filtered with </w:t>
-      </w:r>
-      <w:r>
-        <w:t>s</w:t>
-      </w:r>
-      <w:r>
-        <w:t>urface mounted</w:t>
-      </w:r>
-      <w:r>
-        <w:t xml:space="preserve"> RC filters</w:t>
-      </w:r>
-      <w:r>
-        <w:t xml:space="preserve"> (Figure 4) to reduce thermal noise from</w:t>
-      </w:r>
-      <w:r>
-        <w:t xml:space="preserve"> the wires. After low pass filtering</w:t>
-      </w:r>
-      <w:r>
-        <w:t>,</w:t>
-      </w:r>
-      <w:r>
-        <w:t xml:space="preserve"> DC signals are routed to the gold plated bonding pads around </w:t>
-      </w:r>
-      <w:ins w:id="148" w:author="Georgios KATSAROS" w:date="2016-08-27T02:56:00Z">
-        <w:r>
-          <w:t xml:space="preserve">the </w:t>
-        </w:r>
-      </w:ins>
-      <w:r>
-        <w:t xml:space="preserve">area in the middle of the PCB (sample area) on which </w:t>
-      </w:r>
-      <w:r>
-        <w:t xml:space="preserve">a typically </w:t>
-      </w:r>
-      <w:r>
-        <w:t>5x5 mm sample is glued with</w:t>
-      </w:r>
-      <w:r>
-        <w:t xml:space="preserve"> a</w:t>
-      </w:r>
-      <w:r>
-        <w:t xml:space="preserve"> silver paste</w:t>
-      </w:r>
-      <w:r>
-        <w:t xml:space="preserve"> (Figure 4)</w:t>
-      </w:r>
-      <w:r>
-        <w:t xml:space="preserve">. </w:t>
-      </w:r>
-      <w:ins w:id="149" w:author="Georgios KATSAROS" w:date="2016-08-27T03:01:00Z">
-        <w:r>
-          <w:t xml:space="preserve">The RF coaxial lines are finishing on the PCB mounted SMP connectors. After the SMP connector, and by using a bias tee, a DC signal is added to the RF signal.  From there signal is routed to the PCB bonding pads. </w:t>
-        </w:r>
-      </w:ins>
-      <w:r>
-        <w:t>Electrical contact</w:t>
-      </w:r>
-      <w:r>
-        <w:t>s</w:t>
-      </w:r>
-      <w:r>
-        <w:t xml:space="preserve"> from </w:t>
-      </w:r>
-      <w:ins w:id="150" w:author="Georgios KATSAROS" w:date="2016-08-27T02:56:00Z">
-        <w:r>
-          <w:t xml:space="preserve">the </w:t>
-        </w:r>
-      </w:ins>
-      <w:r>
-        <w:t xml:space="preserve">PCB bonding pads to </w:t>
-      </w:r>
-      <w:del w:id="151" w:author="Georgios KATSAROS" w:date="2016-08-27T02:56:00Z">
-        <w:r>
-          <w:delText xml:space="preserve">on </w:delText>
-        </w:r>
-      </w:del>
-      <w:r>
-        <w:t xml:space="preserve">the sample bonding pads </w:t>
-      </w:r>
-      <w:del w:id="152" w:author="Georgios KATSAROS" w:date="2016-08-27T02:57:00Z">
-        <w:r>
-          <w:delText xml:space="preserve">electrically connected to the </w:delText>
-        </w:r>
-        <w:r>
-          <w:delText>quantum dot</w:delText>
-        </w:r>
-        <w:r>
-          <w:delText xml:space="preserve"> gates</w:delText>
-        </w:r>
-        <w:r>
-          <w:delText xml:space="preserve"> </w:delText>
-        </w:r>
-      </w:del>
-      <w:r>
-        <w:t>are</w:t>
-      </w:r>
-      <w:r>
-        <w:t xml:space="preserve"> achieved by wedge wire bonding</w:t>
-      </w:r>
-      <w:del w:id="153" w:author="Georgios KATSAROS" w:date="2016-08-27T02:57:00Z">
-        <w:r>
-          <w:delText xml:space="preserve"> technique</w:delText>
-        </w:r>
-      </w:del>
-      <w:r>
-        <w:t xml:space="preserve">. </w:t>
-      </w:r>
-      <w:del w:id="154" w:author="Georgios KATSAROS" w:date="2016-08-27T03:01:00Z">
-        <w:r>
-          <w:delText>RF coaxial lines are finishing on the PCB mounted SMP connectors.</w:delText>
-        </w:r>
-        <w:r>
-          <w:delText xml:space="preserve"> After SMP connector, using </w:delText>
         </w:r>
       </w:del>
       <w:del w:id="155" w:author="Georgios KATSAROS" w:date="2016-08-27T02:58:00Z">
-        <w:r>
-          <w:delText>the</w:delText>
-        </w:r>
-      </w:del>
-      <w:del w:id="156" w:author="Georgios KATSAROS" w:date="2016-08-27T03:01:00Z">
-        <w:r>
-          <w:delText xml:space="preserve"> </w:delText>
-        </w:r>
-        <w:r>
-          <w:delText>bias tee, DC signal is added to the RF signal.  From there signal is</w:delText>
-        </w:r>
-        <w:r>
-          <w:delText xml:space="preserve"> routed to the </w:delText>
-        </w:r>
-        <w:r>
-          <w:delText xml:space="preserve">PCB </w:delText>
-        </w:r>
-        <w:r>
-          <w:delText>bonding pads.</w:delText>
-        </w:r>
-        <w:r>
-          <w:delText xml:space="preserve"> </w:delText>
-        </w:r>
-      </w:del>
-      <w:del w:id="157" w:author="Georgios KATSAROS" w:date="2016-08-27T02:58:00Z">
         <w:r>
           <w:delText>SMP connectors and bias tees can be seen on Figure 4.</w:delText>
         </w:r>
@@ -6697,84 +6713,84 @@
       <w:r>
         <w:t xml:space="preserve">The </w:t>
       </w:r>
+      <w:del w:id="156" w:author="Georgios KATSAROS" w:date="2016-08-27T03:02:00Z">
+        <w:r>
+          <w:delText xml:space="preserve">top </w:delText>
+        </w:r>
+      </w:del>
+      <w:ins w:id="157" w:author="Georgios KATSAROS" w:date="2016-08-27T03:02:00Z">
+        <w:r>
+          <w:t xml:space="preserve">left </w:t>
+        </w:r>
+      </w:ins>
+      <w:r>
+        <w:t xml:space="preserve">figure show the upper view of the PCB board while the </w:t>
+      </w:r>
       <w:del w:id="158" w:author="Georgios KATSAROS" w:date="2016-08-27T03:02:00Z">
         <w:r>
-          <w:delText xml:space="preserve">top </w:delText>
+          <w:delText xml:space="preserve">lower </w:delText>
         </w:r>
       </w:del>
       <w:ins w:id="159" w:author="Georgios KATSAROS" w:date="2016-08-27T03:02:00Z">
         <w:r>
-          <w:t xml:space="preserve">left </w:t>
+          <w:t xml:space="preserve">right </w:t>
         </w:r>
       </w:ins>
       <w:r>
-        <w:t xml:space="preserve">figure show the upper view of the PCB board while the </w:t>
-      </w:r>
-      <w:del w:id="160" w:author="Georgios KATSAROS" w:date="2016-08-27T03:02:00Z">
-        <w:r>
-          <w:delText xml:space="preserve">lower </w:delText>
-        </w:r>
-      </w:del>
+        <w:t xml:space="preserve">figure focuses on the back side. </w:t>
+      </w:r>
+      <w:ins w:id="160" w:author="Georgios KATSAROS" w:date="2016-08-27T02:58:00Z">
+        <w:r>
+          <w:t>(pictures smaller, put them next to each other</w:t>
+        </w:r>
+      </w:ins>
       <w:ins w:id="161" w:author="Georgios KATSAROS" w:date="2016-08-27T03:02:00Z">
         <w:r>
-          <w:t xml:space="preserve">right </w:t>
+          <w:t>)</w:t>
         </w:r>
       </w:ins>
-      <w:r>
-        <w:t xml:space="preserve">figure focuses on the back side. </w:t>
-      </w:r>
-      <w:ins w:id="162" w:author="Georgios KATSAROS" w:date="2016-08-27T02:58:00Z">
-        <w:r>
-          <w:t>(pictures smaller, put them next to each other</w:t>
+    </w:p>
+    <w:p>
+      <w:pPr>
+        <w:rPr>
+          <w:ins w:id="162" w:author="Georgios KATSAROS" w:date="2016-08-27T03:05:00Z"/>
+        </w:rPr>
+      </w:pPr>
+      <w:ins w:id="163" w:author="Georgios KATSAROS" w:date="2016-08-27T03:06:00Z">
+        <w:r>
+          <w:t>Resonant</w:t>
         </w:r>
       </w:ins>
-      <w:ins w:id="163" w:author="Georgios KATSAROS" w:date="2016-08-27T03:02:00Z">
-        <w:r>
-          <w:t>)</w:t>
+      <w:ins w:id="164" w:author="Georgios KATSAROS" w:date="2016-08-27T03:05:00Z">
+        <w:r>
+          <w:t xml:space="preserve"> Circuit</w:t>
         </w:r>
       </w:ins>
     </w:p>
     <w:p>
       <w:pPr>
         <w:rPr>
-          <w:ins w:id="164" w:author="Georgios KATSAROS" w:date="2016-08-27T03:05:00Z"/>
-        </w:rPr>
-      </w:pPr>
-      <w:ins w:id="165" w:author="Georgios KATSAROS" w:date="2016-08-27T03:06:00Z">
-        <w:r>
-          <w:t>Resonant</w:t>
-        </w:r>
-      </w:ins>
-      <w:ins w:id="166" w:author="Georgios KATSAROS" w:date="2016-08-27T03:05:00Z">
-        <w:r>
-          <w:t xml:space="preserve"> Circuit</w:t>
-        </w:r>
-      </w:ins>
-    </w:p>
-    <w:p>
-      <w:pPr>
-        <w:rPr>
-          <w:del w:id="167" w:author="Georgios KATSAROS" w:date="2016-08-27T03:07:00Z"/>
-          <w:moveTo w:id="168" w:author="Georgios KATSAROS" w:date="2016-08-27T03:03:00Z"/>
-        </w:rPr>
-      </w:pPr>
-      <w:moveToRangeStart w:id="169" w:author="Georgios KATSAROS" w:date="2016-08-27T03:03:00Z" w:name="move460030355"/>
-      <w:moveTo w:id="170" w:author="Georgios KATSAROS" w:date="2016-08-27T03:03:00Z">
+          <w:del w:id="165" w:author="Georgios KATSAROS" w:date="2016-08-27T03:07:00Z"/>
+          <w:moveTo w:id="166" w:author="Georgios KATSAROS" w:date="2016-08-27T03:03:00Z"/>
+        </w:rPr>
+      </w:pPr>
+      <w:moveToRangeStart w:id="167" w:author="Georgios KATSAROS" w:date="2016-08-27T03:03:00Z" w:name="move460030355"/>
+      <w:moveTo w:id="168" w:author="Georgios KATSAROS" w:date="2016-08-27T03:03:00Z">
         <w:r>
           <w:t>The used resonance circuit consist</w:t>
         </w:r>
-        <w:del w:id="171" w:author="Georgios KATSAROS" w:date="2016-08-27T03:06:00Z">
+        <w:del w:id="169" w:author="Georgios KATSAROS" w:date="2016-08-27T03:06:00Z">
           <w:r>
             <w:delText>ed</w:delText>
           </w:r>
         </w:del>
       </w:moveTo>
-      <w:ins w:id="172" w:author="Georgios KATSAROS" w:date="2016-08-27T03:06:00Z">
+      <w:ins w:id="170" w:author="Georgios KATSAROS" w:date="2016-08-27T03:06:00Z">
         <w:r>
           <w:t>s</w:t>
         </w:r>
       </w:ins>
-      <w:moveTo w:id="173" w:author="Georgios KATSAROS" w:date="2016-08-27T03:03:00Z">
+      <w:moveTo w:id="171" w:author="Georgios KATSAROS" w:date="2016-08-27T03:03:00Z">
         <w:r>
           <w:t xml:space="preserve"> of a matching circuit (Figure 4) and the SHT resistance R</w:t>
         </w:r>
@@ -6806,12 +6822,12 @@
           <w:t xml:space="preserve">, which is a capacitance to the ground that comes from bonding wires, the sample itself, the RF line and the used inductor. </w:t>
         </w:r>
       </w:moveTo>
-      <w:ins w:id="174" w:author="Georgios KATSAROS" w:date="2016-08-27T03:06:00Z">
+      <w:ins w:id="172" w:author="Georgios KATSAROS" w:date="2016-08-27T03:06:00Z">
         <w:r>
           <w:t xml:space="preserve">For the </w:t>
         </w:r>
       </w:ins>
-      <w:ins w:id="175" w:author="Georgios KATSAROS" w:date="2016-08-27T03:07:00Z">
+      <w:ins w:id="173" w:author="Georgios KATSAROS" w:date="2016-08-27T03:07:00Z">
         <w:r>
           <w:t xml:space="preserve">matching circuit, </w:t>
         </w:r>
@@ -6820,11 +6836,11 @@
     <w:p>
       <w:pPr>
         <w:rPr>
-          <w:moveTo w:id="176" w:author="Georgios KATSAROS" w:date="2016-08-27T03:03:00Z"/>
-        </w:rPr>
-      </w:pPr>
-      <w:moveTo w:id="177" w:author="Georgios KATSAROS" w:date="2016-08-27T03:03:00Z">
-        <w:del w:id="178" w:author="Georgios KATSAROS" w:date="2016-08-27T03:07:00Z">
+          <w:moveTo w:id="174" w:author="Georgios KATSAROS" w:date="2016-08-27T03:03:00Z"/>
+        </w:rPr>
+      </w:pPr>
+      <w:moveTo w:id="175" w:author="Georgios KATSAROS" w:date="2016-08-27T03:03:00Z">
+        <w:del w:id="176" w:author="Georgios KATSAROS" w:date="2016-08-27T03:07:00Z">
           <w:r>
             <w:delText xml:space="preserve">Matching circuit elements used are </w:delText>
           </w:r>
@@ -6839,55 +6855,55 @@
           <w:t xml:space="preserve"> and </w:t>
         </w:r>
       </w:moveTo>
+      <w:ins w:id="177" w:author="Georgios KATSAROS" w:date="2016-08-27T03:07:00Z">
+        <w:r>
+          <w:t xml:space="preserve">the </w:t>
+        </w:r>
+      </w:ins>
+      <w:moveTo w:id="178" w:author="Georgios KATSAROS" w:date="2016-08-27T03:03:00Z">
+        <w:r>
+          <w:t xml:space="preserve">varactor MACOM </w:t>
+        </w:r>
+        <w:r>
+          <w:t>MA46H070-1056</w:t>
+        </w:r>
+      </w:moveTo>
       <w:ins w:id="179" w:author="Georgios KATSAROS" w:date="2016-08-27T03:07:00Z">
         <w:r>
-          <w:t xml:space="preserve">the </w:t>
+          <w:t xml:space="preserve"> were used</w:t>
         </w:r>
       </w:ins>
       <w:moveTo w:id="180" w:author="Georgios KATSAROS" w:date="2016-08-27T03:03:00Z">
         <w:r>
-          <w:t xml:space="preserve">varactor MACOM </w:t>
-        </w:r>
-        <w:r>
-          <w:t>MA46H070-1056</w:t>
+          <w:t xml:space="preserve">. </w:t>
         </w:r>
       </w:moveTo>
       <w:ins w:id="181" w:author="Georgios KATSAROS" w:date="2016-08-27T03:07:00Z">
         <w:r>
-          <w:t xml:space="preserve"> were used</w:t>
+          <w:t xml:space="preserve">The </w:t>
         </w:r>
       </w:ins>
       <w:moveTo w:id="182" w:author="Georgios KATSAROS" w:date="2016-08-27T03:03:00Z">
         <w:r>
-          <w:t xml:space="preserve">. </w:t>
+          <w:t xml:space="preserve">Varactor – a voltage tunable capacitor - was used </w:t>
         </w:r>
       </w:moveTo>
       <w:ins w:id="183" w:author="Georgios KATSAROS" w:date="2016-08-27T03:07:00Z">
         <w:r>
-          <w:t xml:space="preserve">The </w:t>
+          <w:t xml:space="preserve">in order </w:t>
         </w:r>
       </w:ins>
       <w:moveTo w:id="184" w:author="Georgios KATSAROS" w:date="2016-08-27T03:03:00Z">
         <w:r>
-          <w:t xml:space="preserve">Varactor – a voltage tunable capacitor - was used </w:t>
+          <w:t xml:space="preserve">to be able to always achieve </w:t>
         </w:r>
       </w:moveTo>
       <w:ins w:id="185" w:author="Georgios KATSAROS" w:date="2016-08-27T03:07:00Z">
         <w:r>
-          <w:t xml:space="preserve">in order </w:t>
+          <w:t xml:space="preserve">a </w:t>
         </w:r>
       </w:ins>
       <w:moveTo w:id="186" w:author="Georgios KATSAROS" w:date="2016-08-27T03:03:00Z">
-        <w:r>
-          <w:t xml:space="preserve">to be able to always achieve </w:t>
-        </w:r>
-      </w:moveTo>
-      <w:ins w:id="187" w:author="Georgios KATSAROS" w:date="2016-08-27T03:07:00Z">
-        <w:r>
-          <w:t xml:space="preserve">a </w:t>
-        </w:r>
-      </w:ins>
-      <w:moveTo w:id="188" w:author="Georgios KATSAROS" w:date="2016-08-27T03:03:00Z">
         <w:r>
           <w:t>good matching condition despite the change of the SHT resistance R</w:t>
         </w:r>
@@ -6900,7 +6916,7 @@
         <w:r>
           <w:t xml:space="preserve"> </w:t>
         </w:r>
-        <w:del w:id="189" w:author="Georgios KATSAROS" w:date="2016-08-27T03:08:00Z">
+        <w:del w:id="187" w:author="Georgios KATSAROS" w:date="2016-08-27T03:08:00Z">
           <w:r>
             <w:delText xml:space="preserve">following the approach in </w:delText>
           </w:r>
@@ -6910,22 +6926,22 @@
         </w:r>
       </w:moveTo>
     </w:p>
-    <w:moveToRangeEnd w:id="169"/>
-    <w:p>
-      <w:pPr>
-        <w:rPr>
-          <w:b/>
-        </w:rPr>
-      </w:pPr>
-    </w:p>
-    <w:p>
-      <w:pPr>
-        <w:rPr>
-          <w:del w:id="190" w:author="Georgios KATSAROS" w:date="2016-08-27T03:09:00Z"/>
-          <w:b/>
-        </w:rPr>
-      </w:pPr>
-      <w:del w:id="191" w:author="Georgios KATSAROS" w:date="2016-08-27T03:09:00Z">
+    <w:moveToRangeEnd w:id="167"/>
+    <w:p>
+      <w:pPr>
+        <w:rPr>
+          <w:b/>
+        </w:rPr>
+      </w:pPr>
+    </w:p>
+    <w:p>
+      <w:pPr>
+        <w:rPr>
+          <w:del w:id="188" w:author="Georgios KATSAROS" w:date="2016-08-27T03:09:00Z"/>
+          <w:b/>
+        </w:rPr>
+      </w:pPr>
+      <w:del w:id="189" w:author="Georgios KATSAROS" w:date="2016-08-27T03:09:00Z">
         <w:r>
           <w:rPr>
             <w:b/>
@@ -6935,302 +6951,302 @@
       </w:del>
     </w:p>
     <w:p>
-      <w:ins w:id="192" w:author="Georgios KATSAROS" w:date="2016-08-27T03:09:00Z">
+      <w:ins w:id="190" w:author="Georgios KATSAROS" w:date="2016-08-27T03:09:00Z">
         <w:r>
           <w:lastRenderedPageBreak/>
           <w:t xml:space="preserve">For performing the </w:t>
         </w:r>
       </w:ins>
+      <w:del w:id="191" w:author="Georgios KATSAROS" w:date="2016-08-27T03:10:00Z">
+        <w:r>
+          <w:delText xml:space="preserve">To measure the charge </w:delText>
+        </w:r>
+        <w:r>
+          <w:delText xml:space="preserve">state of the </w:delText>
+        </w:r>
+      </w:del>
+      <w:del w:id="192" w:author="Georgios KATSAROS" w:date="2016-08-27T02:47:00Z">
+        <w:r>
+          <w:delText>nanowire single hole</w:delText>
+        </w:r>
+        <w:r>
+          <w:delText xml:space="preserve"> transistor</w:delText>
+        </w:r>
+      </w:del>
       <w:del w:id="193" w:author="Georgios KATSAROS" w:date="2016-08-27T03:10:00Z">
         <w:r>
-          <w:delText xml:space="preserve">To measure the charge </w:delText>
-        </w:r>
-        <w:r>
-          <w:delText xml:space="preserve">state of the </w:delText>
+          <w:delText xml:space="preserve">, </w:delText>
         </w:r>
       </w:del>
-      <w:del w:id="194" w:author="Georgios KATSAROS" w:date="2016-08-27T02:47:00Z">
-        <w:r>
-          <w:delText>nanowire single hole</w:delText>
-        </w:r>
-        <w:r>
-          <w:delText xml:space="preserve"> transistor</w:delText>
+      <w:r>
+        <w:t xml:space="preserve">ohmic reflectometry </w:t>
+      </w:r>
+      <w:del w:id="194" w:author="Georgios KATSAROS" w:date="2016-08-27T03:15:00Z">
+        <w:r>
+          <w:delText xml:space="preserve">technique </w:delText>
         </w:r>
       </w:del>
-      <w:del w:id="195" w:author="Georgios KATSAROS" w:date="2016-08-27T03:10:00Z">
-        <w:r>
-          <w:delText xml:space="preserve">, </w:delText>
+      <w:ins w:id="195" w:author="Georgios KATSAROS" w:date="2016-08-27T03:10:00Z">
+        <w:r>
+          <w:t xml:space="preserve">measurements </w:t>
+        </w:r>
+      </w:ins>
+      <w:del w:id="196" w:author="Georgios KATSAROS" w:date="2016-08-27T03:10:00Z">
+        <w:r>
+          <w:delText xml:space="preserve">was applied. For that purpose </w:delText>
         </w:r>
       </w:del>
       <w:r>
-        <w:t xml:space="preserve">ohmic reflectometry </w:t>
-      </w:r>
-      <w:del w:id="196" w:author="Georgios KATSAROS" w:date="2016-08-27T03:15:00Z">
-        <w:r>
-          <w:delText xml:space="preserve">technique </w:delText>
+        <w:t xml:space="preserve">the </w:t>
+      </w:r>
+      <w:r>
+        <w:t>RF signal was</w:t>
+      </w:r>
+      <w:r>
+        <w:t xml:space="preserve"> sent down the coax line (Figure</w:t>
+      </w:r>
+      <w:r>
+        <w:t xml:space="preserve"> 5, right</w:t>
+      </w:r>
+      <w:r>
+        <w:t>)</w:t>
+      </w:r>
+      <w:ins w:id="197" w:author="Georgios KATSAROS" w:date="2016-08-27T03:10:00Z">
+        <w:r>
+          <w:t xml:space="preserve"> towards the QD device</w:t>
+        </w:r>
+      </w:ins>
+      <w:r>
+        <w:t>.</w:t>
+      </w:r>
+      <w:r>
+        <w:t xml:space="preserve"> </w:t>
+      </w:r>
+      <w:r>
+        <w:t xml:space="preserve">The </w:t>
+      </w:r>
+      <w:r>
+        <w:t>signal</w:t>
+      </w:r>
+      <w:r>
+        <w:t xml:space="preserve"> </w:t>
+      </w:r>
+      <w:ins w:id="198" w:author="Georgios KATSAROS" w:date="2016-08-27T03:15:00Z">
+        <w:r>
+          <w:t xml:space="preserve">which gets </w:t>
+        </w:r>
+      </w:ins>
+      <w:r>
+        <w:t>reflected from the resonant circuit</w:t>
+      </w:r>
+      <w:r>
+        <w:t xml:space="preserve"> </w:t>
+      </w:r>
+      <w:del w:id="199" w:author="Georgios KATSAROS" w:date="2016-08-27T03:11:00Z">
+        <w:r>
+          <w:delText xml:space="preserve">was separated in the directional coupler and </w:delText>
         </w:r>
       </w:del>
-      <w:ins w:id="197" w:author="Georgios KATSAROS" w:date="2016-08-27T03:10:00Z">
-        <w:r>
-          <w:t xml:space="preserve">measurements </w:t>
+      <w:ins w:id="200" w:author="Georgios KATSAROS" w:date="2016-08-27T03:15:00Z">
+        <w:r>
+          <w:t xml:space="preserve">is sent </w:t>
         </w:r>
       </w:ins>
-      <w:del w:id="198" w:author="Georgios KATSAROS" w:date="2016-08-27T03:10:00Z">
-        <w:r>
-          <w:delText xml:space="preserve">was applied. For that purpose </w:delText>
+      <w:del w:id="201" w:author="Georgios KATSAROS" w:date="2016-08-27T03:15:00Z">
+        <w:r>
+          <w:delText>directed</w:delText>
         </w:r>
       </w:del>
-      <w:r>
-        <w:t xml:space="preserve">the </w:t>
-      </w:r>
-      <w:r>
-        <w:t>RF signal was</w:t>
-      </w:r>
-      <w:r>
-        <w:t xml:space="preserve"> sent down the coax line (Figure</w:t>
-      </w:r>
-      <w:r>
-        <w:t xml:space="preserve"> 5, right</w:t>
-      </w:r>
-      <w:r>
-        <w:t>)</w:t>
-      </w:r>
-      <w:ins w:id="199" w:author="Georgios KATSAROS" w:date="2016-08-27T03:10:00Z">
-        <w:r>
-          <w:t xml:space="preserve"> towards the QD device</w:t>
+      <w:ins w:id="202" w:author="Georgios KATSAROS" w:date="2016-08-27T03:11:00Z">
+        <w:r>
+          <w:t>via the directional coupler</w:t>
         </w:r>
       </w:ins>
       <w:r>
-        <w:t>.</w:t>
+        <w:t xml:space="preserve"> to the </w:t>
+      </w:r>
+      <w:r>
+        <w:t>ampl</w:t>
+      </w:r>
+      <w:r>
+        <w:t>ifiers</w:t>
+      </w:r>
+      <w:r>
+        <w:t xml:space="preserve">. </w:t>
+      </w:r>
+      <w:ins w:id="203" w:author="Georgios KATSAROS" w:date="2016-08-27T03:11:00Z">
+        <w:r>
+          <w:t xml:space="preserve">The </w:t>
+        </w:r>
+      </w:ins>
+      <w:del w:id="204" w:author="Georgios KATSAROS" w:date="2016-08-27T03:11:00Z">
+        <w:r>
+          <w:delText>A</w:delText>
+        </w:r>
+      </w:del>
+      <w:ins w:id="205" w:author="Georgios KATSAROS" w:date="2016-08-27T03:11:00Z">
+        <w:r>
+          <w:t>a</w:t>
+        </w:r>
+      </w:ins>
+      <w:r>
+        <w:t>mplifier configuration</w:t>
+      </w:r>
+      <w:r>
+        <w:t>, shown in Figure 5 (right),</w:t>
+      </w:r>
+      <w:r>
+        <w:t xml:space="preserve"> is used</w:t>
+      </w:r>
+      <w:r>
+        <w:t xml:space="preserve"> to</w:t>
       </w:r>
       <w:r>
         <w:t xml:space="preserve"> </w:t>
       </w:r>
       <w:r>
-        <w:t xml:space="preserve">The </w:t>
-      </w:r>
-      <w:r>
-        <w:t>signal</w:t>
+        <w:t>preserve the signal to no</w:t>
+      </w:r>
+      <w:r>
+        <w:t>ise ratio (SNR).</w:t>
       </w:r>
       <w:r>
         <w:t xml:space="preserve"> </w:t>
       </w:r>
-      <w:ins w:id="200" w:author="Georgios KATSAROS" w:date="2016-08-27T03:15:00Z">
-        <w:r>
-          <w:t xml:space="preserve">which gets </w:t>
+      <w:del w:id="206" w:author="Georgios KATSAROS" w:date="2016-08-27T03:12:00Z">
+        <w:r>
+          <w:delText>G</w:delText>
+        </w:r>
+        <w:r>
+          <w:delText>oing from</w:delText>
+        </w:r>
+      </w:del>
+      <w:ins w:id="207" w:author="Georgios KATSAROS" w:date="2016-08-27T03:12:00Z">
+        <w:r>
+          <w:t>After</w:t>
         </w:r>
       </w:ins>
       <w:r>
-        <w:t>reflected from the resonant circuit</w:t>
+        <w:t xml:space="preserve"> the sample</w:t>
+      </w:r>
+      <w:r>
+        <w:t>,</w:t>
       </w:r>
       <w:r>
         <w:t xml:space="preserve"> </w:t>
       </w:r>
-      <w:del w:id="201" w:author="Georgios KATSAROS" w:date="2016-08-27T03:11:00Z">
-        <w:r>
-          <w:delText xml:space="preserve">was separated in the directional coupler and </w:delText>
+      <w:ins w:id="208" w:author="Georgios KATSAROS" w:date="2016-08-27T03:12:00Z">
+        <w:r>
+          <w:t xml:space="preserve">a </w:t>
+        </w:r>
+      </w:ins>
+      <w:r>
+        <w:t xml:space="preserve">very </w:t>
+      </w:r>
+      <w:r>
+        <w:t>low noise cryogenic amplifier</w:t>
+      </w:r>
+      <w:r>
+        <w:t>, Weinreb’s CITLF2,</w:t>
+      </w:r>
+      <w:r>
+        <w:t xml:space="preserve"> </w:t>
+      </w:r>
+      <w:r>
+        <w:t xml:space="preserve">is used to amplify both signal and noise </w:t>
+      </w:r>
+      <w:del w:id="209" w:author="Georgios KATSAROS" w:date="2016-08-27T03:12:00Z">
+        <w:r>
+          <w:delText xml:space="preserve">for </w:delText>
         </w:r>
       </w:del>
-      <w:ins w:id="202" w:author="Georgios KATSAROS" w:date="2016-08-27T03:15:00Z">
-        <w:r>
-          <w:t xml:space="preserve">is sent </w:t>
+      <w:ins w:id="210" w:author="Georgios KATSAROS" w:date="2016-08-27T03:12:00Z">
+        <w:r>
+          <w:t xml:space="preserve">by </w:t>
         </w:r>
       </w:ins>
-      <w:del w:id="203" w:author="Georgios KATSAROS" w:date="2016-08-27T03:15:00Z">
-        <w:r>
-          <w:delText>directed</w:delText>
+      <w:r>
+        <w:t xml:space="preserve">the same amount (around 20 dB), adding </w:t>
+      </w:r>
+      <w:ins w:id="211" w:author="Georgios KATSAROS" w:date="2016-08-27T03:12:00Z">
+        <w:r>
+          <w:t xml:space="preserve">a </w:t>
+        </w:r>
+      </w:ins>
+      <w:r>
+        <w:t>very small amount of itself noise, thus almost preserving the SNR</w:t>
+      </w:r>
+      <w:r>
+        <w:t xml:space="preserve">. </w:t>
+      </w:r>
+      <w:ins w:id="212" w:author="Georgios KATSAROS" w:date="2016-08-27T03:16:00Z">
+        <w:r>
+          <w:t xml:space="preserve">The </w:t>
+        </w:r>
+      </w:ins>
+      <w:del w:id="213" w:author="Georgios KATSAROS" w:date="2016-08-27T03:16:00Z">
+        <w:r>
+          <w:delText>A</w:delText>
         </w:r>
       </w:del>
-      <w:ins w:id="204" w:author="Georgios KATSAROS" w:date="2016-08-27T03:11:00Z">
-        <w:r>
-          <w:t>via the directional coupler</w:t>
+      <w:ins w:id="214" w:author="Georgios KATSAROS" w:date="2016-08-27T03:16:00Z">
+        <w:r>
+          <w:t>a</w:t>
         </w:r>
       </w:ins>
       <w:r>
-        <w:t xml:space="preserve"> to the </w:t>
-      </w:r>
-      <w:r>
-        <w:t>ampl</w:t>
-      </w:r>
-      <w:r>
-        <w:t>ifiers</w:t>
-      </w:r>
-      <w:r>
-        <w:t xml:space="preserve">. </w:t>
-      </w:r>
-      <w:ins w:id="205" w:author="Georgios KATSAROS" w:date="2016-08-27T03:11:00Z">
-        <w:r>
-          <w:t xml:space="preserve">The </w:t>
+        <w:t xml:space="preserve">chieved SNR </w:t>
+      </w:r>
+      <w:r>
+        <w:t xml:space="preserve">has </w:t>
+      </w:r>
+      <w:ins w:id="215" w:author="Georgios KATSAROS" w:date="2016-08-27T03:16:00Z">
+        <w:r>
+          <w:t xml:space="preserve">a </w:t>
         </w:r>
       </w:ins>
-      <w:del w:id="206" w:author="Georgios KATSAROS" w:date="2016-08-27T03:11:00Z">
-        <w:r>
-          <w:delText>A</w:delText>
-        </w:r>
-      </w:del>
-      <w:ins w:id="207" w:author="Georgios KATSAROS" w:date="2016-08-27T03:11:00Z">
-        <w:r>
-          <w:t>a</w:t>
+      <w:r>
+        <w:t>much higher noise bou</w:t>
+      </w:r>
+      <w:r>
+        <w:t>ndary</w:t>
+      </w:r>
+      <w:ins w:id="216" w:author="Georgios KATSAROS" w:date="2016-08-27T03:16:00Z">
+        <w:r>
+          <w:t xml:space="preserve"> (what do you mean with noise boundary?</w:t>
         </w:r>
       </w:ins>
-      <w:r>
-        <w:t>mplifier configuration</w:t>
-      </w:r>
-      <w:r>
-        <w:t>, shown in Figure 5 (right),</w:t>
-      </w:r>
-      <w:r>
-        <w:t xml:space="preserve"> is used</w:t>
-      </w:r>
-      <w:r>
-        <w:t xml:space="preserve"> to</w:t>
-      </w:r>
-      <w:r>
-        <w:t xml:space="preserve"> </w:t>
-      </w:r>
-      <w:r>
-        <w:t>preserve the signal to no</w:t>
-      </w:r>
-      <w:r>
-        <w:t>ise ratio (SNR).</w:t>
-      </w:r>
-      <w:r>
-        <w:t xml:space="preserve"> </w:t>
-      </w:r>
-      <w:del w:id="208" w:author="Georgios KATSAROS" w:date="2016-08-27T03:12:00Z">
-        <w:r>
-          <w:delText>G</w:delText>
-        </w:r>
-        <w:r>
-          <w:delText>oing from</w:delText>
-        </w:r>
-      </w:del>
-      <w:ins w:id="209" w:author="Georgios KATSAROS" w:date="2016-08-27T03:12:00Z">
-        <w:r>
-          <w:t>After</w:t>
+      <w:ins w:id="217" w:author="Georgios KATSAROS" w:date="2016-08-27T03:17:00Z">
+        <w:r>
+          <w:t>)</w:t>
         </w:r>
       </w:ins>
       <w:r>
-        <w:t xml:space="preserve"> the sample</w:t>
-      </w:r>
-      <w:r>
-        <w:t>,</w:t>
-      </w:r>
-      <w:r>
-        <w:t xml:space="preserve"> </w:t>
-      </w:r>
-      <w:ins w:id="210" w:author="Georgios KATSAROS" w:date="2016-08-27T03:12:00Z">
-        <w:r>
-          <w:t xml:space="preserve">a </w:t>
+        <w:t xml:space="preserve"> allowing the second</w:t>
+      </w:r>
+      <w:r>
+        <w:t xml:space="preserve">, noisier </w:t>
+      </w:r>
+      <w:r>
+        <w:t>amplifier to lift that boundary even higher for the next room temperature instrumentation stages, without influencing it.</w:t>
+      </w:r>
+      <w:r>
+        <w:t xml:space="preserve">  </w:t>
+      </w:r>
+      <w:ins w:id="218" w:author="Georgios KATSAROS" w:date="2016-08-27T03:12:00Z">
+        <w:r>
+          <w:t xml:space="preserve">Here I think you should show the ohmic reflectometry measurement of the QD device you performed. </w:t>
         </w:r>
       </w:ins>
-      <w:r>
-        <w:t xml:space="preserve">very </w:t>
-      </w:r>
-      <w:r>
-        <w:t>low noise cryogenic amplifier</w:t>
-      </w:r>
-      <w:r>
-        <w:t>, Weinreb’s CITLF2,</w:t>
-      </w:r>
-      <w:r>
-        <w:t xml:space="preserve"> </w:t>
-      </w:r>
-      <w:r>
-        <w:t xml:space="preserve">is used to amplify both signal and noise </w:t>
-      </w:r>
-      <w:del w:id="211" w:author="Georgios KATSAROS" w:date="2016-08-27T03:12:00Z">
-        <w:r>
-          <w:delText xml:space="preserve">for </w:delText>
-        </w:r>
-      </w:del>
-      <w:ins w:id="212" w:author="Georgios KATSAROS" w:date="2016-08-27T03:12:00Z">
-        <w:r>
-          <w:t xml:space="preserve">by </w:t>
-        </w:r>
-      </w:ins>
-      <w:r>
-        <w:t xml:space="preserve">the same amount (around 20 dB), adding </w:t>
-      </w:r>
-      <w:ins w:id="213" w:author="Georgios KATSAROS" w:date="2016-08-27T03:12:00Z">
-        <w:r>
-          <w:t xml:space="preserve">a </w:t>
-        </w:r>
-      </w:ins>
-      <w:r>
-        <w:t>very small amount of itself noise, thus almost preserving the SNR</w:t>
-      </w:r>
-      <w:r>
-        <w:t xml:space="preserve">. </w:t>
-      </w:r>
-      <w:ins w:id="214" w:author="Georgios KATSAROS" w:date="2016-08-27T03:16:00Z">
-        <w:r>
-          <w:t xml:space="preserve">The </w:t>
-        </w:r>
-      </w:ins>
-      <w:del w:id="215" w:author="Georgios KATSAROS" w:date="2016-08-27T03:16:00Z">
-        <w:r>
-          <w:delText>A</w:delText>
-        </w:r>
-      </w:del>
-      <w:ins w:id="216" w:author="Georgios KATSAROS" w:date="2016-08-27T03:16:00Z">
-        <w:r>
-          <w:t>a</w:t>
-        </w:r>
-      </w:ins>
-      <w:r>
-        <w:t xml:space="preserve">chieved SNR </w:t>
-      </w:r>
-      <w:r>
-        <w:t xml:space="preserve">has </w:t>
-      </w:r>
-      <w:ins w:id="217" w:author="Georgios KATSAROS" w:date="2016-08-27T03:16:00Z">
-        <w:r>
-          <w:t xml:space="preserve">a </w:t>
-        </w:r>
-      </w:ins>
-      <w:r>
-        <w:t>much higher noise bou</w:t>
-      </w:r>
-      <w:r>
-        <w:t>ndary</w:t>
-      </w:r>
-      <w:ins w:id="218" w:author="Georgios KATSAROS" w:date="2016-08-27T03:16:00Z">
-        <w:r>
-          <w:t xml:space="preserve"> (what do you mean with noise boundary?</w:t>
-        </w:r>
-      </w:ins>
-      <w:ins w:id="219" w:author="Georgios KATSAROS" w:date="2016-08-27T03:17:00Z">
-        <w:r>
-          <w:t>)</w:t>
-        </w:r>
-      </w:ins>
-      <w:r>
-        <w:t xml:space="preserve"> allowing the second</w:t>
-      </w:r>
-      <w:r>
-        <w:t xml:space="preserve">, noisier </w:t>
-      </w:r>
-      <w:r>
-        <w:t>amplifier to lift that boundary even higher for the next room temperature instrumentation stages, without influencing it.</w:t>
-      </w:r>
-      <w:r>
-        <w:t xml:space="preserve">  </w:t>
-      </w:r>
-      <w:ins w:id="220" w:author="Georgios KATSAROS" w:date="2016-08-27T03:12:00Z">
-        <w:r>
-          <w:t xml:space="preserve">Here I think you should show the ohmic reflectometry measurement of the QD device you performed. </w:t>
-        </w:r>
-      </w:ins>
-    </w:p>
-    <w:p>
-      <w:pPr>
-        <w:rPr>
-          <w:moveFrom w:id="221" w:author="Georgios KATSAROS" w:date="2016-08-27T03:03:00Z"/>
-        </w:rPr>
-      </w:pPr>
-      <w:moveFromRangeStart w:id="222" w:author="Georgios KATSAROS" w:date="2016-08-27T03:03:00Z" w:name="move460030355"/>
-      <w:moveFrom w:id="223" w:author="Georgios KATSAROS" w:date="2016-08-27T03:03:00Z">
+    </w:p>
+    <w:p>
+      <w:pPr>
+        <w:rPr>
+          <w:moveFrom w:id="219" w:author="Georgios KATSAROS" w:date="2016-08-27T03:03:00Z"/>
+        </w:rPr>
+      </w:pPr>
+      <w:moveFromRangeStart w:id="220" w:author="Georgios KATSAROS" w:date="2016-08-27T03:03:00Z" w:name="move460030355"/>
+      <w:moveFrom w:id="221" w:author="Georgios KATSAROS" w:date="2016-08-27T03:03:00Z">
         <w:r>
           <w:t>The used r</w:t>
         </w:r>
@@ -7362,10 +7378,10 @@
     <w:p>
       <w:pPr>
         <w:rPr>
-          <w:moveFrom w:id="224" w:author="Georgios KATSAROS" w:date="2016-08-27T03:03:00Z"/>
-        </w:rPr>
-      </w:pPr>
-      <w:moveFrom w:id="225" w:author="Georgios KATSAROS" w:date="2016-08-27T03:03:00Z">
+          <w:moveFrom w:id="222" w:author="Georgios KATSAROS" w:date="2016-08-27T03:03:00Z"/>
+        </w:rPr>
+      </w:pPr>
+      <w:moveFrom w:id="223" w:author="Georgios KATSAROS" w:date="2016-08-27T03:03:00Z">
         <w:r>
           <w:t>Matching circuit elements used are</w:t>
         </w:r>
@@ -7461,7 +7477,7 @@
         </w:r>
       </w:moveFrom>
     </w:p>
-    <w:moveFromRangeEnd w:id="222"/>
+    <w:moveFromRangeEnd w:id="220"/>
     <w:p>
       <w:r>
         <w:rPr>
@@ -7715,96 +7731,96 @@
       <w:r>
         <w:t xml:space="preserve">Figure 5: Plexiglas </w:t>
       </w:r>
+      <w:ins w:id="224" w:author="Georgios KATSAROS" w:date="2016-08-27T03:17:00Z">
+        <w:r>
+          <w:t xml:space="preserve">4K </w:t>
+        </w:r>
+      </w:ins>
+      <w:r>
+        <w:t>dip-</w:t>
+      </w:r>
+      <w:r>
+        <w:t xml:space="preserve">stick used for </w:t>
+      </w:r>
+      <w:r>
+        <w:t xml:space="preserve">cooling down </w:t>
+      </w:r>
+      <w:r>
+        <w:t>sample</w:t>
+      </w:r>
+      <w:r>
+        <w:t>s</w:t>
+      </w:r>
+      <w:r>
+        <w:t xml:space="preserve"> </w:t>
+      </w:r>
+      <w:r>
+        <w:t>to 4K</w:t>
+      </w:r>
+      <w:ins w:id="225" w:author="Georgios KATSAROS" w:date="2016-08-27T03:17:00Z">
+        <w:r>
+          <w:t xml:space="preserve"> and performing reflectometry measurements</w:t>
+        </w:r>
+      </w:ins>
+      <w:r>
+        <w:t xml:space="preserve">. </w:t>
+      </w:r>
+      <w:r>
+        <w:t>The left picture shows the w</w:t>
+      </w:r>
+      <w:r>
+        <w:t>hole</w:t>
+      </w:r>
+      <w:r>
+        <w:t xml:space="preserve"> stick, </w:t>
+      </w:r>
+      <w:r>
+        <w:t xml:space="preserve">while </w:t>
+      </w:r>
       <w:ins w:id="226" w:author="Georgios KATSAROS" w:date="2016-08-27T03:17:00Z">
         <w:r>
-          <w:t xml:space="preserve">4K </w:t>
+          <w:t xml:space="preserve">the </w:t>
         </w:r>
       </w:ins>
       <w:r>
-        <w:t>dip-</w:t>
-      </w:r>
-      <w:r>
-        <w:t xml:space="preserve">stick used for </w:t>
-      </w:r>
-      <w:r>
-        <w:t xml:space="preserve">cooling down </w:t>
-      </w:r>
-      <w:r>
-        <w:t>sample</w:t>
-      </w:r>
-      <w:r>
-        <w:t>s</w:t>
-      </w:r>
-      <w:r>
-        <w:t xml:space="preserve"> </w:t>
-      </w:r>
-      <w:r>
-        <w:t>to 4K</w:t>
-      </w:r>
-      <w:ins w:id="227" w:author="Georgios KATSAROS" w:date="2016-08-27T03:17:00Z">
-        <w:r>
-          <w:t xml:space="preserve"> and performing reflectometry measurements</w:t>
+        <w:t xml:space="preserve">right </w:t>
+      </w:r>
+      <w:r>
+        <w:t xml:space="preserve">is </w:t>
+      </w:r>
+      <w:del w:id="227" w:author="Georgios KATSAROS" w:date="2016-08-27T03:17:00Z">
+        <w:r>
+          <w:delText xml:space="preserve">the </w:delText>
+        </w:r>
+      </w:del>
+      <w:ins w:id="228" w:author="Georgios KATSAROS" w:date="2016-08-27T03:17:00Z">
+        <w:r>
+          <w:t xml:space="preserve">a </w:t>
         </w:r>
       </w:ins>
       <w:r>
-        <w:t xml:space="preserve">. </w:t>
-      </w:r>
-      <w:r>
-        <w:t>The left picture shows the w</w:t>
-      </w:r>
-      <w:r>
-        <w:t>hole</w:t>
-      </w:r>
-      <w:r>
-        <w:t xml:space="preserve"> stick, </w:t>
-      </w:r>
-      <w:r>
-        <w:t xml:space="preserve">while </w:t>
-      </w:r>
-      <w:ins w:id="228" w:author="Georgios KATSAROS" w:date="2016-08-27T03:17:00Z">
-        <w:r>
-          <w:t xml:space="preserve">the </w:t>
+        <w:t>zoom</w:t>
+      </w:r>
+      <w:ins w:id="229" w:author="Georgios KATSAROS" w:date="2016-08-27T03:17:00Z">
+        <w:r>
+          <w:t>-</w:t>
         </w:r>
       </w:ins>
-      <w:r>
-        <w:t xml:space="preserve">right </w:t>
-      </w:r>
-      <w:r>
-        <w:t xml:space="preserve">is </w:t>
-      </w:r>
-      <w:del w:id="229" w:author="Georgios KATSAROS" w:date="2016-08-27T03:17:00Z">
-        <w:r>
-          <w:delText xml:space="preserve">the </w:delText>
+      <w:del w:id="230" w:author="Georgios KATSAROS" w:date="2016-08-27T03:17:00Z">
+        <w:r>
+          <w:delText xml:space="preserve"> </w:delText>
         </w:r>
       </w:del>
-      <w:ins w:id="230" w:author="Georgios KATSAROS" w:date="2016-08-27T03:17:00Z">
-        <w:r>
-          <w:t xml:space="preserve">a </w:t>
-        </w:r>
-      </w:ins>
-      <w:r>
-        <w:t>zoom</w:t>
+      <w:r>
+        <w:t>i</w:t>
+      </w:r>
+      <w:r>
+        <w:t xml:space="preserve">n, highlighting the </w:t>
+      </w:r>
+      <w:r>
+        <w:t xml:space="preserve">directional coupler and </w:t>
       </w:r>
       <w:ins w:id="231" w:author="Georgios KATSAROS" w:date="2016-08-27T03:17:00Z">
-        <w:r>
-          <w:t>-</w:t>
-        </w:r>
-      </w:ins>
-      <w:del w:id="232" w:author="Georgios KATSAROS" w:date="2016-08-27T03:17:00Z">
-        <w:r>
-          <w:delText xml:space="preserve"> </w:delText>
-        </w:r>
-      </w:del>
-      <w:r>
-        <w:t>i</w:t>
-      </w:r>
-      <w:r>
-        <w:t xml:space="preserve">n, highlighting the </w:t>
-      </w:r>
-      <w:r>
-        <w:t xml:space="preserve">directional coupler and </w:t>
-      </w:r>
-      <w:ins w:id="233" w:author="Georgios KATSAROS" w:date="2016-08-27T03:17:00Z">
         <w:r>
           <w:t xml:space="preserve">the </w:t>
         </w:r>
@@ -7952,7 +7968,7 @@
         </w:rPr>
         <w:t xml:space="preserve"> in a short time. Signal to noise ratio is the ratio of signal and noise amplitude in a given bandwidth. Measurement sensitivity is a measure of the change in an amplitude of current or amplitude (phase) of reflected wave when charge configuration is changed. Noise comes from 1/f noise on lower frequencies, intrinsic shot noise, thermal noise, noise in in measurement equipment… Lowering the measurement bandwidth (integration or filtering) noise is lowered and SNR raised but measurement become slower. Thus for achieving good SNR in short time signal need to be high. In our case fast measurement is required to obtain good quality measurement fast enough. </w:t>
       </w:r>
-      <w:ins w:id="234" w:author="Georgios KATSAROS" w:date="2016-08-20T15:48:00Z">
+      <w:ins w:id="232" w:author="Georgios KATSAROS" w:date="2016-08-20T15:48:00Z">
         <w:r>
           <w:rPr>
             <w:i/>
@@ -11719,7 +11735,7 @@
 </file>
 
 <file path=customXml/itemProps1.xml><?xml version="1.0" encoding="utf-8"?>
-<ds:datastoreItem xmlns:ds="http://schemas.openxmlformats.org/officeDocument/2006/customXml" ds:itemID="{9736C1C5-4405-465D-9DEA-E3868EBE4599}">
+<ds:datastoreItem xmlns:ds="http://schemas.openxmlformats.org/officeDocument/2006/customXml" ds:itemID="{1DE0D2D4-45E3-43D5-ABF0-D1C6454EA069}">
   <ds:schemaRefs>
     <ds:schemaRef ds:uri="http://schemas.openxmlformats.org/officeDocument/2006/bibliography"/>
   </ds:schemaRefs>

</xml_diff>

<commit_message>
"Sample holder" and "Resonant circuit" - modified
</commit_message>
<xml_diff>
--- a/Project description_Part1_modG_applyJ_modG_applyJ.docx
+++ b/Project description_Part1_modG_applyJ_modG_applyJ.docx
@@ -630,15 +630,7 @@
         <w:rPr>
           <w:b/>
         </w:rPr>
-        <w:t>(</w:t>
-      </w:r>
-      <w:bookmarkStart w:id="1" w:name="_GoBack"/>
-      <w:bookmarkEnd w:id="1"/>
-      <w:r>
-        <w:rPr>
-          <w:b/>
-        </w:rPr>
-        <w:t>state manipulation)</w:t>
+        <w:t>(state manipulation)</w:t>
       </w:r>
       <w:r>
         <w:rPr>
@@ -689,13 +681,13 @@
         <w:rPr>
           <w:b/>
         </w:rPr>
-        <w:t>S</w:t>
-      </w:r>
-      <w:r>
-        <w:rPr>
-          <w:b/>
-        </w:rPr>
-        <w:t>trong quantum measurements</w:t>
+        <w:t>A qubit</w:t>
+      </w:r>
+      <w:r>
+        <w:rPr>
+          <w:b/>
+        </w:rPr>
+        <w:t xml:space="preserve"> measurement capability</w:t>
       </w:r>
       <w:r>
         <w:rPr>
@@ -703,45 +695,40 @@
         </w:rPr>
         <w:t xml:space="preserve"> (state readout)</w:t>
       </w:r>
-      <w:ins w:id="2" w:author="Georgios KATSAROS" w:date="2016-08-27T00:22:00Z">
+      <w:r>
+        <w:rPr>
+          <w:b/>
+        </w:rPr>
+        <w:t xml:space="preserve">: </w:t>
+      </w:r>
+      <w:r>
+        <w:t>Qubit</w:t>
+      </w:r>
+      <w:r>
+        <w:t xml:space="preserve"> measurement is </w:t>
+      </w:r>
+      <w:r>
+        <w:t xml:space="preserve">a </w:t>
+      </w:r>
+      <w:r>
+        <w:t>process of getting the information about</w:t>
+      </w:r>
+      <w:r>
+        <w:t xml:space="preserve"> its</w:t>
+      </w:r>
+      <w:r>
+        <w:t xml:space="preserve"> spin vector position. </w:t>
+      </w:r>
+    </w:p>
+    <w:p>
+      <w:pPr>
+        <w:pStyle w:val="ListParagraph"/>
+      </w:pPr>
+      <w:ins w:id="1" w:author="Josip KUKUCKA" w:date="2016-08-30T15:36:00Z">
         <w:r>
-          <w:rPr>
-            <w:b/>
-          </w:rPr>
-          <w:t xml:space="preserve"> (still I do not like the strong quantum measurement word, in which source did you find it?</w:t>
+          <w:t>I can also put the exact criteria names from the DIVincenzo’s review – reference [6] . They seems to be nice.</w:t>
         </w:r>
       </w:ins>
-      <w:ins w:id="3" w:author="Georgios KATSAROS" w:date="2016-08-27T00:25:00Z">
-        <w:r>
-          <w:rPr>
-            <w:b/>
-          </w:rPr>
-          <w:t xml:space="preserve"> What about Quantum measurement of qubit state?</w:t>
-        </w:r>
-      </w:ins>
-      <w:ins w:id="4" w:author="Georgios KATSAROS" w:date="2016-08-27T00:22:00Z">
-        <w:r>
-          <w:rPr>
-            <w:b/>
-          </w:rPr>
-          <w:t>)</w:t>
-        </w:r>
-      </w:ins>
-      <w:r>
-        <w:rPr>
-          <w:b/>
-        </w:rPr>
-        <w:t>:</w:t>
-      </w:r>
-      <w:r>
-        <w:t xml:space="preserve"> Quantum measurement is </w:t>
-      </w:r>
-      <w:r>
-        <w:t xml:space="preserve">a </w:t>
-      </w:r>
-      <w:r>
-        <w:t xml:space="preserve">process of getting the information about spin vector position. </w:t>
-      </w:r>
     </w:p>
     <w:p>
       <w:pPr>
@@ -1221,7 +1208,7 @@
       <w:r>
         <w:t>)</w:t>
       </w:r>
-      <w:ins w:id="5" w:author="Georgios KATSAROS" w:date="2016-08-27T00:39:00Z">
+      <w:ins w:id="2" w:author="Georgios KATSAROS" w:date="2016-08-27T00:39:00Z">
         <w:r>
           <w:t xml:space="preserve"> (let’s discuss the definition of a pulse)</w:t>
         </w:r>
@@ -1587,7 +1574,7 @@
       <w:r>
         <w:t xml:space="preserve"> </w:t>
       </w:r>
-      <w:ins w:id="6" w:author="Josip KUKUCKA" w:date="2016-08-30T14:05:00Z">
+      <w:ins w:id="3" w:author="Josip KUKUCKA" w:date="2016-08-30T14:05:00Z">
         <w:r>
           <w:t>(can we find the same coherence time (method) in each paper?)</w:t>
         </w:r>
@@ -1722,44 +1709,24 @@
       <w:r>
         <w:t>.</w:t>
       </w:r>
-      <w:ins w:id="7" w:author="Georgios KATSAROS" w:date="2016-08-27T00:51:00Z">
-        <w:r>
-          <w:t xml:space="preserve"> In addition, for purely heavy-hole (HH) states the dephasing time should be very long.</w:t>
-        </w:r>
-      </w:ins>
-      <w:ins w:id="8" w:author="Georgios KATSAROS" w:date="2016-08-27T00:53:00Z">
-        <w:r>
-          <w:t xml:space="preserve"> In our group we study such qubits</w:t>
-        </w:r>
-      </w:ins>
-      <w:ins w:id="9" w:author="Georgios KATSAROS" w:date="2016-08-27T00:55:00Z">
-        <w:r>
-          <w:t>, in Ge self-assembled nanostructures</w:t>
-        </w:r>
-      </w:ins>
+      <w:r>
+        <w:t xml:space="preserve"> In addition, for purely heavy-hole (HH) states the dephasing time should be very long. In our group we study such qubits</w:t>
+      </w:r>
+      <w:r>
+        <w:t>, in Ge self-assembled nanostructures</w:t>
+      </w:r>
       <w:r>
         <w:t xml:space="preserve"> </w:t>
       </w:r>
-      <w:ins w:id="10" w:author="Georgios KATSAROS" w:date="2016-08-27T00:55:00Z">
-        <w:r>
-          <w:t>[10]</w:t>
-        </w:r>
-      </w:ins>
-      <w:ins w:id="11" w:author="Georgios KATSAROS" w:date="2016-08-27T00:53:00Z">
-        <w:r>
-          <w:t xml:space="preserve">. </w:t>
-        </w:r>
-      </w:ins>
-      <w:ins w:id="12" w:author="Georgios KATSAROS" w:date="2016-08-27T00:56:00Z">
-        <w:r>
-          <w:t xml:space="preserve">Such nanostructures are created by epitaxial growth of Ge on Si. Such a growth leads, due to the different lattice constant, to various type of nanostructures. </w:t>
-        </w:r>
-      </w:ins>
-      <w:ins w:id="13" w:author="Georgios KATSAROS" w:date="2016-08-27T00:57:00Z">
-        <w:r>
-          <w:t xml:space="preserve">In this project the so-called Ge hut-wires are going to be studied. Very recently </w:t>
-        </w:r>
-      </w:ins>
+      <w:r>
+        <w:t>[10]</w:t>
+      </w:r>
+      <w:r>
+        <w:t xml:space="preserve">. </w:t>
+      </w:r>
+      <w:r>
+        <w:t xml:space="preserve">Such nanostructures are created by epitaxial growth of Ge on Si. Such a growth leads, due to the different lattice constant, to various type of nanostructures. In this project the so-called Ge hut-wires are going to be studied. Very recently </w:t>
+      </w:r>
       <w:r>
         <w:t>magnetotransport measurement</w:t>
       </w:r>
@@ -1787,35 +1754,6 @@
         </w:rPr>
         <w:t xml:space="preserve"> </w:t>
       </w:r>
-      <w:del w:id="14" w:author="Georgios KATSAROS" w:date="2016-08-27T00:58:00Z">
-        <w:r>
-          <w:rPr>
-            <w:b/>
-          </w:rPr>
-          <w:delText xml:space="preserve"> type </w:delText>
-        </w:r>
-        <w:r>
-          <w:delText xml:space="preserve">what leads to the </w:delText>
-        </w:r>
-        <w:r>
-          <w:rPr>
-            <w:b/>
-          </w:rPr>
-          <w:delText>longer</w:delText>
-        </w:r>
-        <w:r>
-          <w:delText xml:space="preserve"> dephasing and thus longer </w:delText>
-        </w:r>
-        <w:r>
-          <w:rPr>
-            <w:b/>
-          </w:rPr>
-          <w:delText>coherence times</w:delText>
-        </w:r>
-        <w:r>
-          <w:delText>.</w:delText>
-        </w:r>
-      </w:del>
     </w:p>
     <w:p>
       <w:r>
@@ -1955,19 +1893,12 @@
           <w:b/>
         </w:rPr>
       </w:pPr>
-    </w:p>
-    <w:p>
-      <w:pPr>
-        <w:rPr>
-          <w:b/>
-        </w:rPr>
-      </w:pPr>
       <w:r>
         <w:rPr>
           <w:noProof/>
         </w:rPr>
         <w:drawing>
-          <wp:anchor distT="0" distB="0" distL="114300" distR="114300" simplePos="0" relativeHeight="251676672" behindDoc="0" locked="0" layoutInCell="1" allowOverlap="1" wp14:anchorId="17B5030E" wp14:editId="1642F193">
+          <wp:anchor distT="0" distB="0" distL="114300" distR="114300" simplePos="0" relativeHeight="251676672" behindDoc="0" locked="0" layoutInCell="1" allowOverlap="1" wp14:anchorId="4C825E4C" wp14:editId="406863F9">
             <wp:simplePos x="0" y="0"/>
             <wp:positionH relativeFrom="margin">
               <wp:posOffset>1432181</wp:posOffset>
@@ -2032,26 +1963,12 @@
     </w:p>
     <w:p>
       <w:pPr>
-        <w:rPr>
-          <w:b/>
-        </w:rPr>
-      </w:pPr>
-    </w:p>
-    <w:p>
-      <w:pPr>
-        <w:rPr>
-          <w:b/>
-        </w:rPr>
-      </w:pPr>
-    </w:p>
-    <w:p>
-      <w:pPr>
         <w:pStyle w:val="Subtitle"/>
       </w:pPr>
       <w:r>
         <w:t xml:space="preserve">Figure 2: </w:t>
       </w:r>
-      <w:ins w:id="15" w:author="Georgios KATSAROS" w:date="2016-08-27T00:58:00Z">
+      <w:ins w:id="4" w:author="Georgios KATSAROS" w:date="2016-08-27T00:58:00Z">
         <w:r>
           <w:t xml:space="preserve">Here I would put a stability diagram of a single QD and combine Fig. 1 and Fig. 2 in one. </w:t>
         </w:r>
@@ -2148,7 +2065,6 @@
         <w:t xml:space="preserve">a </w:t>
       </w:r>
       <w:r>
-        <w:lastRenderedPageBreak/>
         <w:t xml:space="preserve">very narrow </w:t>
       </w:r>
       <w:r>
@@ -2172,7 +2088,7 @@
       <w:r>
         <w:t xml:space="preserve"> to long measurement time</w:t>
       </w:r>
-      <w:ins w:id="16" w:author="Georgios KATSAROS" w:date="2016-08-27T01:06:00Z">
+      <w:ins w:id="5" w:author="Georgios KATSAROS" w:date="2016-08-27T01:06:00Z">
         <w:r>
           <w:t>s (let’s discuss this)</w:t>
         </w:r>
@@ -2184,7 +2100,7 @@
     <w:p>
       <w:pPr>
         <w:pStyle w:val="ListParagraph"/>
-        <w:pPrChange w:id="17" w:author="Georgios KATSAROS" w:date="2016-08-27T01:10:00Z">
+        <w:pPrChange w:id="6" w:author="Georgios KATSAROS" w:date="2016-08-27T01:10:00Z">
           <w:pPr>
             <w:pStyle w:val="ListParagraph"/>
             <w:numPr>
@@ -2237,7 +2153,11 @@
         <w:t xml:space="preserve">wave </w:t>
       </w:r>
       <w:r>
-        <w:t xml:space="preserve">(see Figure 3 for a more detailed explanation). It is usually </w:t>
+        <w:t xml:space="preserve">(see </w:t>
+      </w:r>
+      <w:r>
+        <w:lastRenderedPageBreak/>
+        <w:t xml:space="preserve">Figure 3 for a more detailed explanation). It is usually </w:t>
       </w:r>
       <w:r>
         <w:t>performed</w:t>
@@ -2315,7 +2235,6 @@
           <w:b/>
           <w:noProof/>
         </w:rPr>
-        <w:lastRenderedPageBreak/>
         <mc:AlternateContent>
           <mc:Choice Requires="wps">
             <w:drawing>
@@ -2327,8 +2246,8 @@
                 <wp:positionV relativeFrom="paragraph">
                   <wp:posOffset>0</wp:posOffset>
                 </wp:positionV>
-                <wp:extent cx="6911340" cy="20659090"/>
-                <wp:effectExtent l="0" t="0" r="22860" b="10160"/>
+                <wp:extent cx="6911975" cy="5516880"/>
+                <wp:effectExtent l="0" t="0" r="22225" b="26670"/>
                 <wp:wrapSquare wrapText="bothSides"/>
                 <wp:docPr id="217" name="Text Box 2"/>
                 <wp:cNvGraphicFramePr>
@@ -2343,7 +2262,7 @@
                       <wps:spPr bwMode="auto">
                         <a:xfrm>
                           <a:off x="0" y="0"/>
-                          <a:ext cx="6911340" cy="20659090"/>
+                          <a:ext cx="6911975" cy="5516880"/>
                         </a:xfrm>
                         <a:prstGeom prst="rect">
                           <a:avLst/>
@@ -3281,7 +3200,7 @@
                           <w:p>
                             <w:pPr>
                               <w:rPr>
-                                <w:del w:id="18" w:author="Josip KUKUCKA" w:date="2016-08-30T15:29:00Z"/>
+                                <w:del w:id="7" w:author="Josip KUKUCKA" w:date="2016-08-30T15:29:00Z"/>
                                 <w:rFonts w:eastAsiaTheme="minorEastAsia"/>
                                 <w:sz w:val="18"/>
                                 <w:szCs w:val="18"/>
@@ -3310,7 +3229,7 @@
                               </w:rPr>
                               <w:t xml:space="preserve"> changes -&gt; amplitude and phase of the reflected wave changes.</w:t>
                             </w:r>
-                            <w:ins w:id="19" w:author="Georgios KATSAROS" w:date="2016-08-20T15:47:00Z">
+                            <w:ins w:id="8" w:author="Georgios KATSAROS" w:date="2016-08-20T15:47:00Z">
                               <w:r>
                                 <w:rPr>
                                   <w:rFonts w:eastAsiaTheme="minorEastAsia"/>
@@ -3328,7 +3247,7 @@
                                 <w:szCs w:val="18"/>
                               </w:rPr>
                             </w:pPr>
-                            <w:ins w:id="20" w:author="Georgios KATSAROS" w:date="2016-08-27T01:50:00Z">
+                            <w:ins w:id="9" w:author="Georgios KATSAROS" w:date="2016-08-27T01:50:00Z">
                               <w:r>
                                 <w:rPr>
                                   <w:rFonts w:eastAsiaTheme="minorEastAsia"/>
@@ -3338,7 +3257,7 @@
                                 <w:t xml:space="preserve">Maybe already here you should say sth about the </w:t>
                               </w:r>
                             </w:ins>
-                            <w:ins w:id="21" w:author="Georgios KATSAROS" w:date="2016-08-27T02:38:00Z">
+                            <w:ins w:id="10" w:author="Georgios KATSAROS" w:date="2016-08-27T02:38:00Z">
                               <w:r>
                                 <w:rPr>
                                   <w:rFonts w:eastAsiaTheme="minorEastAsia"/>
@@ -3348,7 +3267,7 @@
                                 <w:t>sensitivity</w:t>
                               </w:r>
                             </w:ins>
-                            <w:ins w:id="22" w:author="Georgios KATSAROS" w:date="2016-08-27T01:50:00Z">
+                            <w:ins w:id="11" w:author="Georgios KATSAROS" w:date="2016-08-27T01:50:00Z">
                               <w:r>
                                 <w:rPr>
                                   <w:rFonts w:eastAsiaTheme="minorEastAsia"/>
@@ -3366,7 +3285,7 @@
                               </w:rPr>
                               <w:t xml:space="preserve"> </w:t>
                             </w:r>
-                            <w:ins w:id="23" w:author="Josip KUKUCKA" w:date="2016-08-30T14:37:00Z">
+                            <w:ins w:id="12" w:author="Josip KUKUCKA" w:date="2016-08-30T14:37:00Z">
                               <w:r>
                                 <w:rPr>
                                   <w:rFonts w:eastAsiaTheme="minorEastAsia"/>
@@ -3376,7 +3295,7 @@
                                 <w:t xml:space="preserve">– </w:t>
                               </w:r>
                             </w:ins>
-                            <w:del w:id="24" w:author="Josip KUKUCKA" w:date="2016-08-30T15:28:00Z">
+                            <w:del w:id="13" w:author="Josip KUKUCKA" w:date="2016-08-30T15:28:00Z">
                               <w:r>
                                 <w:rPr>
                                   <w:rFonts w:eastAsiaTheme="minorEastAsia"/>
@@ -3411,7 +3330,7 @@
                 <v:stroke joinstyle="miter"/>
                 <v:path gradientshapeok="t" o:connecttype="rect"/>
               </v:shapetype>
-              <v:shape id="Text Box 2" o:spid="_x0000_s1026" type="#_x0000_t202" style="position:absolute;left:0;text-align:left;margin-left:-34.8pt;margin-top:0;width:544.2pt;height:1626.7pt;z-index:251679744;visibility:visible;mso-wrap-style:square;mso-width-percent:0;mso-height-percent:0;mso-wrap-distance-left:9pt;mso-wrap-distance-top:3.6pt;mso-wrap-distance-right:9pt;mso-wrap-distance-bottom:3.6pt;mso-position-horizontal:absolute;mso-position-horizontal-relative:text;mso-position-vertical:absolute;mso-position-vertical-relative:text;mso-width-percent:0;mso-height-percent:0;mso-width-relative:margin;mso-height-relative:margin;v-text-anchor:top" o:gfxdata="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">
+              <v:shape id="Text Box 2" o:spid="_x0000_s1026" type="#_x0000_t202" style="position:absolute;left:0;text-align:left;margin-left:-34.8pt;margin-top:0;width:544.25pt;height:434.4pt;z-index:251679744;visibility:visible;mso-wrap-style:square;mso-width-percent:0;mso-height-percent:0;mso-wrap-distance-left:9pt;mso-wrap-distance-top:3.6pt;mso-wrap-distance-right:9pt;mso-wrap-distance-bottom:3.6pt;mso-position-horizontal:absolute;mso-position-horizontal-relative:text;mso-position-vertical:absolute;mso-position-vertical-relative:text;mso-width-percent:0;mso-height-percent:0;mso-width-relative:margin;mso-height-relative:margin;v-text-anchor:top" o:gfxdata="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">
                 <v:textbox>
                   <w:txbxContent>
                     <w:p>
@@ -4333,7 +4252,7 @@
                     <w:p>
                       <w:pPr>
                         <w:rPr>
-                          <w:del w:id="25" w:author="Josip KUKUCKA" w:date="2016-08-30T15:29:00Z"/>
+                          <w:del w:id="14" w:author="Josip KUKUCKA" w:date="2016-08-30T15:29:00Z"/>
                           <w:rFonts w:eastAsiaTheme="minorEastAsia"/>
                           <w:sz w:val="18"/>
                           <w:szCs w:val="18"/>
@@ -4362,7 +4281,7 @@
                         </w:rPr>
                         <w:t xml:space="preserve"> changes -&gt; amplitude and phase of the reflected wave changes.</w:t>
                       </w:r>
-                      <w:ins w:id="26" w:author="Georgios KATSAROS" w:date="2016-08-20T15:47:00Z">
+                      <w:ins w:id="15" w:author="Georgios KATSAROS" w:date="2016-08-20T15:47:00Z">
                         <w:r>
                           <w:rPr>
                             <w:rFonts w:eastAsiaTheme="minorEastAsia"/>
@@ -4380,7 +4299,7 @@
                           <w:szCs w:val="18"/>
                         </w:rPr>
                       </w:pPr>
-                      <w:ins w:id="27" w:author="Georgios KATSAROS" w:date="2016-08-27T01:50:00Z">
+                      <w:ins w:id="16" w:author="Georgios KATSAROS" w:date="2016-08-27T01:50:00Z">
                         <w:r>
                           <w:rPr>
                             <w:rFonts w:eastAsiaTheme="minorEastAsia"/>
@@ -4390,7 +4309,7 @@
                           <w:t xml:space="preserve">Maybe already here you should say sth about the </w:t>
                         </w:r>
                       </w:ins>
-                      <w:ins w:id="28" w:author="Georgios KATSAROS" w:date="2016-08-27T02:38:00Z">
+                      <w:ins w:id="17" w:author="Georgios KATSAROS" w:date="2016-08-27T02:38:00Z">
                         <w:r>
                           <w:rPr>
                             <w:rFonts w:eastAsiaTheme="minorEastAsia"/>
@@ -4400,7 +4319,7 @@
                           <w:t>sensitivity</w:t>
                         </w:r>
                       </w:ins>
-                      <w:ins w:id="29" w:author="Georgios KATSAROS" w:date="2016-08-27T01:50:00Z">
+                      <w:ins w:id="18" w:author="Georgios KATSAROS" w:date="2016-08-27T01:50:00Z">
                         <w:r>
                           <w:rPr>
                             <w:rFonts w:eastAsiaTheme="minorEastAsia"/>
@@ -4418,7 +4337,7 @@
                         </w:rPr>
                         <w:t xml:space="preserve"> </w:t>
                       </w:r>
-                      <w:ins w:id="30" w:author="Josip KUKUCKA" w:date="2016-08-30T14:37:00Z">
+                      <w:ins w:id="19" w:author="Josip KUKUCKA" w:date="2016-08-30T14:37:00Z">
                         <w:r>
                           <w:rPr>
                             <w:rFonts w:eastAsiaTheme="minorEastAsia"/>
@@ -4428,7 +4347,7 @@
                           <w:t xml:space="preserve">– </w:t>
                         </w:r>
                       </w:ins>
-                      <w:del w:id="31" w:author="Josip KUKUCKA" w:date="2016-08-30T15:28:00Z">
+                      <w:del w:id="20" w:author="Josip KUKUCKA" w:date="2016-08-30T15:28:00Z">
                         <w:r>
                           <w:rPr>
                             <w:rFonts w:eastAsiaTheme="minorEastAsia"/>
@@ -4456,68 +4375,21 @@
         </w:rPr>
       </w:pPr>
     </w:p>
-    <w:p/>
     <w:p>
       <w:pPr>
         <w:pStyle w:val="Heading3"/>
-        <w:rPr>
-          <w:ins w:id="32" w:author="Georgios KATSAROS" w:date="2016-08-27T01:05:00Z"/>
-        </w:rPr>
-      </w:pPr>
-      <w:r>
+      </w:pPr>
+      <w:r>
+        <w:lastRenderedPageBreak/>
         <w:t>Definition of the problem:</w:t>
       </w:r>
     </w:p>
     <w:p>
-      <w:pPr>
-        <w:rPr>
-          <w:ins w:id="33" w:author="Georgios KATSAROS" w:date="2016-08-27T01:05:00Z"/>
-        </w:rPr>
-        <w:pPrChange w:id="34" w:author="Georgios KATSAROS" w:date="2016-08-27T01:05:00Z">
-          <w:pPr>
-            <w:pStyle w:val="Heading3"/>
-          </w:pPr>
-        </w:pPrChange>
-      </w:pPr>
-    </w:p>
-    <w:p>
-      <w:pPr>
-        <w:rPr>
-          <w:del w:id="35" w:author="Georgios KATSAROS" w:date="2016-08-27T02:19:00Z"/>
-        </w:rPr>
-        <w:pPrChange w:id="36" w:author="Georgios KATSAROS" w:date="2016-08-27T01:05:00Z">
-          <w:pPr>
-            <w:pStyle w:val="Heading3"/>
-          </w:pPr>
-        </w:pPrChange>
-      </w:pPr>
-    </w:p>
-    <w:p>
-      <w:pPr>
-        <w:rPr>
-          <w:del w:id="37" w:author="Georgios KATSAROS" w:date="2016-08-27T02:14:00Z"/>
-          <w:b/>
-        </w:rPr>
-      </w:pPr>
-      <w:r>
-        <w:rPr>
-          <w:b/>
-        </w:rPr>
-        <w:t xml:space="preserve">Since </w:t>
-      </w:r>
-      <w:del w:id="38" w:author="Georgios KATSAROS" w:date="2016-08-27T02:09:00Z">
-        <w:r>
-          <w:rPr>
-            <w:b/>
-          </w:rPr>
-          <w:delText xml:space="preserve">the </w:delText>
-        </w:r>
-      </w:del>
-      <w:r>
-        <w:rPr>
-          <w:b/>
-        </w:rPr>
-        <w:t>charge transport</w:t>
+      <w:r>
+        <w:rPr>
+          <w:b/>
+        </w:rPr>
+        <w:t>Since charge transport</w:t>
       </w:r>
       <w:r>
         <w:rPr>
@@ -4525,191 +4397,84 @@
         </w:rPr>
         <w:t xml:space="preserve"> through the </w:t>
       </w:r>
-      <w:ins w:id="39" w:author="Georgios KATSAROS" w:date="2016-08-27T02:09:00Z">
-        <w:r>
-          <w:rPr>
-            <w:b/>
-          </w:rPr>
-          <w:t xml:space="preserve">QD hosting the </w:t>
-        </w:r>
-      </w:ins>
+      <w:r>
+        <w:rPr>
+          <w:b/>
+        </w:rPr>
+        <w:t xml:space="preserve">QD hosting the </w:t>
+      </w:r>
       <w:r>
         <w:rPr>
           <w:b/>
         </w:rPr>
         <w:t xml:space="preserve">qubit, </w:t>
       </w:r>
-      <w:ins w:id="40" w:author="Georgios KATSAROS" w:date="2016-08-27T02:10:00Z">
-        <w:r>
-          <w:rPr>
-            <w:b/>
-          </w:rPr>
-          <w:t xml:space="preserve">is </w:t>
-        </w:r>
-      </w:ins>
+      <w:r>
+        <w:rPr>
+          <w:b/>
+        </w:rPr>
+        <w:t xml:space="preserve">is </w:t>
+      </w:r>
       <w:r>
         <w:rPr>
           <w:b/>
         </w:rPr>
         <w:t xml:space="preserve">in </w:t>
       </w:r>
-      <w:ins w:id="41" w:author="Georgios KATSAROS" w:date="2016-08-27T02:22:00Z">
-        <w:r>
-          <w:rPr>
-            <w:b/>
-          </w:rPr>
-          <w:t xml:space="preserve">many </w:t>
-        </w:r>
-      </w:ins>
-      <w:del w:id="42" w:author="Georgios KATSAROS" w:date="2016-08-27T02:22:00Z">
-        <w:r>
-          <w:rPr>
-            <w:b/>
-          </w:rPr>
-          <w:delText>majority of</w:delText>
-        </w:r>
-      </w:del>
+      <w:r>
+        <w:rPr>
+          <w:b/>
+        </w:rPr>
+        <w:t xml:space="preserve">many </w:t>
+      </w:r>
+      <w:r>
+        <w:rPr>
+          <w:b/>
+        </w:rPr>
+        <w:t>qubit experiments</w:t>
+      </w:r>
       <w:r>
         <w:rPr>
           <w:b/>
         </w:rPr>
         <w:t xml:space="preserve"> </w:t>
       </w:r>
-      <w:del w:id="43" w:author="Georgios KATSAROS" w:date="2016-08-27T02:13:00Z">
-        <w:r>
-          <w:rPr>
-            <w:b/>
-          </w:rPr>
-          <w:delText>our experiments</w:delText>
-        </w:r>
-      </w:del>
-      <w:ins w:id="44" w:author="Georgios KATSAROS" w:date="2016-08-27T02:13:00Z">
-        <w:r>
-          <w:rPr>
-            <w:b/>
-          </w:rPr>
-          <w:t>qubit experiments</w:t>
-        </w:r>
-      </w:ins>
-      <w:r>
-        <w:rPr>
-          <w:b/>
-        </w:rPr>
+      <w:r>
+        <w:rPr>
+          <w:b/>
+        </w:rPr>
+        <w:t xml:space="preserve">unwanted because it is an invasive method, alternative methods have been looked for. </w:t>
+      </w:r>
+      <w:r>
+        <w:t xml:space="preserve">A usual </w:t>
+      </w:r>
+      <w:r>
+        <w:t>solution to this problem is t</w:t>
+      </w:r>
+      <w:r>
+        <w:t>o place</w:t>
+      </w:r>
+      <w:r>
+        <w:t>,</w:t>
+      </w:r>
+      <w:r>
         <w:t xml:space="preserve"> </w:t>
       </w:r>
-      <w:ins w:id="45" w:author="Georgios KATSAROS" w:date="2016-08-27T02:10:00Z">
-        <w:r>
-          <w:rPr>
-            <w:b/>
-          </w:rPr>
-          <w:t xml:space="preserve">unwanted because it is an invasive method, </w:t>
-        </w:r>
-      </w:ins>
-      <w:ins w:id="46" w:author="Georgios KATSAROS" w:date="2016-08-27T02:12:00Z">
-        <w:r>
-          <w:rPr>
-            <w:b/>
-          </w:rPr>
-          <w:t xml:space="preserve">alternative methods have been looked for. </w:t>
-        </w:r>
-      </w:ins>
-      <w:del w:id="47" w:author="Georgios KATSAROS" w:date="2016-08-27T02:10:00Z">
-        <w:r>
-          <w:rPr>
-            <w:b/>
-          </w:rPr>
-          <w:delText>is not allowed</w:delText>
-        </w:r>
-        <w:r>
-          <w:rPr>
-            <w:b/>
-          </w:rPr>
-          <w:delText>,</w:delText>
-        </w:r>
-        <w:r>
-          <w:rPr>
-            <w:b/>
-          </w:rPr>
-          <w:delText xml:space="preserve"> </w:delText>
-        </w:r>
-      </w:del>
-      <w:del w:id="48" w:author="Georgios KATSAROS" w:date="2016-08-27T02:14:00Z">
-        <w:r>
-          <w:rPr>
-            <w:b/>
-          </w:rPr>
-          <w:delText>all readout</w:delText>
-        </w:r>
-        <w:r>
-          <w:rPr>
-            <w:b/>
-          </w:rPr>
-          <w:delText xml:space="preserve"> techniques based on charg</w:delText>
-        </w:r>
-        <w:r>
-          <w:rPr>
-            <w:b/>
-          </w:rPr>
-          <w:delText xml:space="preserve">e transport </w:delText>
-        </w:r>
-        <w:r>
-          <w:rPr>
-            <w:b/>
-          </w:rPr>
-          <w:delText>are not</w:delText>
-        </w:r>
-        <w:r>
-          <w:rPr>
-            <w:b/>
-          </w:rPr>
-          <w:delText xml:space="preserve"> </w:delText>
-        </w:r>
-        <w:r>
-          <w:rPr>
-            <w:b/>
-          </w:rPr>
-          <w:delText xml:space="preserve">applicable since no current is flowing. </w:delText>
-        </w:r>
-        <w:r>
-          <w:rPr>
-            <w:b/>
-          </w:rPr>
-          <w:delText xml:space="preserve">Readout techniques in this category are </w:delText>
-        </w:r>
-        <w:r>
-          <w:rPr>
-            <w:b/>
-          </w:rPr>
-          <w:delText>DC current readout, AC current readout and ohmic reflectometry.</w:delText>
-        </w:r>
-      </w:del>
-    </w:p>
-    <w:p>
-      <w:r>
-        <w:t xml:space="preserve">A usual </w:t>
-      </w:r>
-      <w:r>
-        <w:t>solution to this problem is t</w:t>
-      </w:r>
-      <w:r>
-        <w:t xml:space="preserve">o place </w:t>
-      </w:r>
-      <w:r>
-        <w:t xml:space="preserve">next to a measured qubit an </w:t>
+      <w:r>
+        <w:t>next to a measured qubit</w:t>
+      </w:r>
+      <w:r>
+        <w:t>,</w:t>
+      </w:r>
+      <w:r>
+        <w:t xml:space="preserve"> an </w:t>
       </w:r>
       <w:r>
         <w:t xml:space="preserve">additional, separated </w:t>
       </w:r>
-      <w:del w:id="49" w:author="Georgios KATSAROS" w:date="2016-08-27T02:14:00Z">
-        <w:r>
-          <w:delText>quantum dot</w:delText>
-        </w:r>
-      </w:del>
-      <w:ins w:id="50" w:author="Georgios KATSAROS" w:date="2016-08-27T02:14:00Z">
-        <w:r>
-          <w:t>QD</w:t>
-        </w:r>
-      </w:ins>
+      <w:r>
+        <w:t>QD</w:t>
+      </w:r>
       <w:r>
         <w:t xml:space="preserve"> in </w:t>
       </w:r>
@@ -4734,11 +4499,9 @@
       <w:r>
         <w:t xml:space="preserve"> or </w:t>
       </w:r>
-      <w:ins w:id="51" w:author="Georgios KATSAROS" w:date="2016-08-27T02:14:00Z">
-        <w:r>
-          <w:t xml:space="preserve">a </w:t>
-        </w:r>
-      </w:ins>
+      <w:r>
+        <w:t xml:space="preserve">a </w:t>
+      </w:r>
       <w:r>
         <w:t>quantum point contact</w:t>
       </w:r>
@@ -4787,11 +4550,9 @@
       <w:r>
         <w:t xml:space="preserve"> suitable for charge transport measurements</w:t>
       </w:r>
-      <w:ins w:id="52" w:author="Georgios KATSAROS" w:date="2016-08-27T02:14:00Z">
-        <w:r>
-          <w:t xml:space="preserve"> (DC current readout, AC current readout)</w:t>
-        </w:r>
-      </w:ins>
+      <w:r>
+        <w:t xml:space="preserve"> (DC current readout, AC current readout)</w:t>
+      </w:r>
       <w:r>
         <w:t xml:space="preserve"> and ohmic reflectometry.</w:t>
       </w:r>
@@ -4800,11 +4561,6 @@
       </w:r>
     </w:p>
     <w:p>
-      <w:pPr>
-        <w:rPr>
-          <w:ins w:id="53" w:author="Georgios KATSAROS" w:date="2016-08-27T02:24:00Z"/>
-        </w:rPr>
-      </w:pPr>
       <w:r>
         <w:rPr>
           <w:b/>
@@ -4827,52 +4583,26 @@
         <w:rPr>
           <w:b/>
         </w:rPr>
-        <w:t xml:space="preserve"> suffer from </w:t>
-      </w:r>
-      <w:del w:id="54" w:author="Georgios KATSAROS" w:date="2016-08-27T02:15:00Z">
-        <w:r>
-          <w:rPr>
-            <w:b/>
-          </w:rPr>
-          <w:delText xml:space="preserve">conductance profile </w:delText>
-        </w:r>
-      </w:del>
-      <w:r>
-        <w:rPr>
-          <w:b/>
-        </w:rPr>
-        <w:t xml:space="preserve">thermal broadening </w:t>
-      </w:r>
-      <w:ins w:id="55" w:author="Georgios KATSAROS" w:date="2016-08-27T02:16:00Z">
-        <w:r>
-          <w:rPr>
-            <w:b/>
-          </w:rPr>
-          <w:t xml:space="preserve">of the conductance features (coulomb peaks, conductance plateaus) </w:t>
-        </w:r>
-      </w:ins>
-      <w:del w:id="56" w:author="Georgios KATSAROS" w:date="2016-08-27T02:16:00Z">
-        <w:r>
-          <w:rPr>
-            <w:b/>
-          </w:rPr>
-          <w:delText xml:space="preserve">what </w:delText>
-        </w:r>
-      </w:del>
-      <w:ins w:id="57" w:author="Georgios KATSAROS" w:date="2016-08-27T02:16:00Z">
-        <w:r>
-          <w:rPr>
-            <w:b/>
-          </w:rPr>
-          <w:t>wh</w:t>
-        </w:r>
-        <w:r>
-          <w:rPr>
-            <w:b/>
-          </w:rPr>
-          <w:t xml:space="preserve">ich </w:t>
-        </w:r>
-      </w:ins>
+        <w:t xml:space="preserve"> suffer from thermal broadening </w:t>
+      </w:r>
+      <w:r>
+        <w:rPr>
+          <w:b/>
+        </w:rPr>
+        <w:t xml:space="preserve">of the conductance features (coulomb peaks, conductance plateaus) </w:t>
+      </w:r>
+      <w:r>
+        <w:rPr>
+          <w:b/>
+        </w:rPr>
+        <w:t>wh</w:t>
+      </w:r>
+      <w:r>
+        <w:rPr>
+          <w:b/>
+        </w:rPr>
+        <w:t xml:space="preserve">ich </w:t>
+      </w:r>
       <w:r>
         <w:rPr>
           <w:b/>
@@ -4885,50 +4615,36 @@
         </w:rPr>
         <w:t xml:space="preserve">ity </w:t>
       </w:r>
-      <w:ins w:id="58" w:author="Georgios KATSAROS" w:date="2016-08-27T02:16:00Z">
-        <w:r>
-          <w:rPr>
-            <w:b/>
-          </w:rPr>
-          <w:t xml:space="preserve">and </w:t>
-        </w:r>
-      </w:ins>
+      <w:r>
+        <w:rPr>
+          <w:b/>
+        </w:rPr>
+        <w:t xml:space="preserve">and </w:t>
+      </w:r>
       <w:r>
         <w:rPr>
           <w:b/>
         </w:rPr>
         <w:t xml:space="preserve">thus </w:t>
       </w:r>
-      <w:ins w:id="59" w:author="Georgios KATSAROS" w:date="2016-08-27T02:16:00Z">
-        <w:r>
-          <w:rPr>
-            <w:b/>
-          </w:rPr>
-          <w:t xml:space="preserve">the </w:t>
-        </w:r>
-      </w:ins>
-      <w:ins w:id="60" w:author="Georgios KATSAROS" w:date="2016-08-27T02:29:00Z">
-        <w:r>
-          <w:rPr>
-            <w:b/>
-          </w:rPr>
-          <w:t xml:space="preserve">readout </w:t>
-        </w:r>
-      </w:ins>
+      <w:r>
+        <w:rPr>
+          <w:b/>
+        </w:rPr>
+        <w:t xml:space="preserve">the </w:t>
+      </w:r>
+      <w:r>
+        <w:rPr>
+          <w:b/>
+        </w:rPr>
+        <w:t xml:space="preserve">readout </w:t>
+      </w:r>
       <w:r>
         <w:rPr>
           <w:b/>
         </w:rPr>
         <w:t>speed</w:t>
       </w:r>
-      <w:del w:id="61" w:author="Georgios KATSAROS" w:date="2016-08-27T02:29:00Z">
-        <w:r>
-          <w:rPr>
-            <w:b/>
-          </w:rPr>
-          <w:delText xml:space="preserve"> of readout</w:delText>
-        </w:r>
-      </w:del>
       <w:r>
         <w:rPr>
           <w:b/>
@@ -4941,98 +4657,24 @@
         </w:rPr>
         <w:t xml:space="preserve"> </w:t>
       </w:r>
-      <w:ins w:id="62" w:author="Georgios KATSAROS" w:date="2016-08-27T02:23:00Z">
-        <w:r>
-          <w:rPr>
-            <w:b/>
-          </w:rPr>
-          <w:t xml:space="preserve">In addition, </w:t>
-        </w:r>
-      </w:ins>
-      <w:del w:id="63" w:author="Georgios KATSAROS" w:date="2016-08-27T02:23:00Z">
-        <w:r>
-          <w:rPr>
-            <w:b/>
-          </w:rPr>
-          <w:delText>T</w:delText>
-        </w:r>
-      </w:del>
-      <w:ins w:id="64" w:author="Georgios KATSAROS" w:date="2016-08-27T02:23:00Z">
-        <w:r>
-          <w:rPr>
-            <w:b/>
-          </w:rPr>
-          <w:t>t</w:t>
-        </w:r>
-      </w:ins>
+      <w:r>
+        <w:rPr>
+          <w:b/>
+        </w:rPr>
+        <w:t>In addition, t</w:t>
+      </w:r>
       <w:r>
         <w:rPr>
           <w:b/>
         </w:rPr>
         <w:t>he</w:t>
       </w:r>
-      <w:ins w:id="65" w:author="Georgios KATSAROS" w:date="2016-08-27T02:18:00Z">
-        <w:r>
-          <w:rPr>
-            <w:b/>
-          </w:rPr>
-          <w:t xml:space="preserve">ir gate voltage needs also to be continuously adapted in order to compensate the </w:t>
-        </w:r>
-      </w:ins>
-      <w:ins w:id="66" w:author="Georgios KATSAROS" w:date="2016-08-27T02:19:00Z">
-        <w:r>
-          <w:rPr>
-            <w:b/>
-          </w:rPr>
-          <w:t>influence</w:t>
-        </w:r>
-      </w:ins>
-      <w:ins w:id="67" w:author="Georgios KATSAROS" w:date="2016-08-27T02:18:00Z">
-        <w:r>
-          <w:rPr>
-            <w:b/>
-          </w:rPr>
-          <w:t xml:space="preserve"> of the </w:t>
-        </w:r>
-      </w:ins>
-      <w:del w:id="68" w:author="Georgios KATSAROS" w:date="2016-08-27T02:19:00Z">
-        <w:r>
-          <w:rPr>
-            <w:b/>
-          </w:rPr>
-          <w:delText>y</w:delText>
-        </w:r>
-        <w:r>
-          <w:rPr>
-            <w:b/>
-          </w:rPr>
-          <w:delText xml:space="preserve"> also need </w:delText>
-        </w:r>
-        <w:r>
-          <w:rPr>
-            <w:b/>
-          </w:rPr>
-          <w:delText xml:space="preserve">an </w:delText>
-        </w:r>
-        <w:r>
-          <w:rPr>
-            <w:b/>
-          </w:rPr>
-          <w:delText>additional compensation gates to</w:delText>
-        </w:r>
-        <w:r>
-          <w:rPr>
-            <w:b/>
-          </w:rPr>
-          <w:delText xml:space="preserve"> substract</w:delText>
-        </w:r>
-        <w:r>
-          <w:rPr>
-            <w:b/>
-          </w:rPr>
-          <w:delText xml:space="preserve"> the influence of the </w:delText>
-        </w:r>
-      </w:del>
+      <w:r>
+        <w:rPr>
+          <w:b/>
+        </w:rPr>
+        <w:t xml:space="preserve">ir gate voltage needs also to be continuously adapted in order to compensate the influence of the </w:t>
+      </w:r>
       <w:r>
         <w:rPr>
           <w:b/>
@@ -5051,22 +4693,12 @@
         </w:rPr>
         <w:t xml:space="preserve"> on their conductance. </w:t>
       </w:r>
-      <w:del w:id="69" w:author="Georgios KATSAROS" w:date="2016-08-27T02:23:00Z">
-        <w:r>
-          <w:rPr>
-            <w:b/>
-          </w:rPr>
-          <w:delText>Also</w:delText>
-        </w:r>
-      </w:del>
-      <w:ins w:id="70" w:author="Georgios KATSAROS" w:date="2016-08-27T02:23:00Z">
-        <w:r>
-          <w:rPr>
-            <w:b/>
-          </w:rPr>
-          <w:t>Finally</w:t>
-        </w:r>
-      </w:ins>
+      <w:r>
+        <w:rPr>
+          <w:b/>
+        </w:rPr>
+        <w:t>Finally</w:t>
+      </w:r>
       <w:r>
         <w:rPr>
           <w:b/>
@@ -5089,21 +4721,7 @@
         <w:rPr>
           <w:b/>
         </w:rPr>
-        <w:t>the realizatio</w:t>
-      </w:r>
-      <w:del w:id="71" w:author="Georgios KATSAROS" w:date="2016-08-27T02:23:00Z">
-        <w:r>
-          <w:rPr>
-            <w:b/>
-          </w:rPr>
-          <w:delText>i</w:delText>
-        </w:r>
-      </w:del>
-      <w:r>
-        <w:rPr>
-          <w:b/>
-        </w:rPr>
-        <w:t xml:space="preserve">n of a </w:t>
+        <w:t xml:space="preserve">the realization of a </w:t>
       </w:r>
       <w:r>
         <w:rPr>
@@ -5153,78 +4771,22 @@
         </w:rPr>
         <w:t>scaled up</w:t>
       </w:r>
-      <w:ins w:id="72" w:author="Georgios KATSAROS" w:date="2016-08-27T02:29:00Z">
-        <w:r>
-          <w:rPr>
-            <w:b/>
-          </w:rPr>
-          <w:t xml:space="preserve">. Adding charge sensors next to each qubit </w:t>
-        </w:r>
-      </w:ins>
-      <w:ins w:id="73" w:author="Georgios KATSAROS" w:date="2016-08-27T02:31:00Z">
-        <w:r>
-          <w:rPr>
-            <w:b/>
-          </w:rPr>
-          <w:t xml:space="preserve">will </w:t>
-        </w:r>
-      </w:ins>
-      <w:ins w:id="74" w:author="Georgios KATSAROS" w:date="2016-08-27T02:32:00Z">
-        <w:r>
-          <w:rPr>
-            <w:b/>
-          </w:rPr>
-          <w:t xml:space="preserve">lead to </w:t>
-        </w:r>
-      </w:ins>
-      <w:ins w:id="75" w:author="Georgios KATSAROS" w:date="2016-08-27T02:31:00Z">
-        <w:r>
-          <w:rPr>
-            <w:b/>
-          </w:rPr>
-          <w:t>additional complexity.</w:t>
-        </w:r>
-      </w:ins>
-      <w:del w:id="76" w:author="Georgios KATSAROS" w:date="2016-08-27T02:24:00Z">
-        <w:r>
-          <w:rPr>
-            <w:b/>
-          </w:rPr>
-          <w:delText xml:space="preserve"> to achieve </w:delText>
-        </w:r>
-        <w:r>
-          <w:rPr>
-            <w:b/>
-          </w:rPr>
-          <w:delText xml:space="preserve">a large </w:delText>
-        </w:r>
-        <w:r>
-          <w:rPr>
-            <w:b/>
-          </w:rPr>
-          <w:delText xml:space="preserve">enough number </w:delText>
-        </w:r>
-        <w:r>
-          <w:rPr>
-            <w:b/>
-          </w:rPr>
-          <w:delText xml:space="preserve">as </w:delText>
-        </w:r>
-        <w:r>
-          <w:rPr>
-            <w:b/>
-          </w:rPr>
-          <w:delText>required by quantum algorithms.</w:delText>
-        </w:r>
-        <w:r>
-          <w:delText xml:space="preserve"> </w:delText>
-        </w:r>
-      </w:del>
-    </w:p>
-    <w:p>
-      <w:pPr>
-        <w:rPr>
-          <w:del w:id="77" w:author="Georgios KATSAROS" w:date="2016-08-27T02:26:00Z"/>
+      <w:r>
+        <w:rPr>
+          <w:b/>
+        </w:rPr>
+        <w:t xml:space="preserve">. Adding charge sensors next to each qubit </w:t>
+      </w:r>
+      <w:r>
+        <w:rPr>
+          <w:b/>
+        </w:rPr>
+        <w:t>will lead to additional complexity.</w:t>
+      </w:r>
+    </w:p>
+    <w:p>
+      <w:pPr>
+        <w:rPr>
           <w:b/>
         </w:rPr>
       </w:pPr>
@@ -5240,185 +4802,67 @@
         </w:rPr>
         <w:t xml:space="preserve"> does not suffer from </w:t>
       </w:r>
-      <w:ins w:id="78" w:author="Georgios KATSAROS" w:date="2016-08-27T02:26:00Z">
-        <w:r>
-          <w:rPr>
-            <w:b/>
-          </w:rPr>
-          <w:t xml:space="preserve">the </w:t>
-        </w:r>
-      </w:ins>
+      <w:r>
+        <w:rPr>
+          <w:b/>
+        </w:rPr>
+        <w:t xml:space="preserve">the </w:t>
+      </w:r>
       <w:r>
         <w:rPr>
           <w:b/>
         </w:rPr>
         <w:t>previously listed problems</w:t>
       </w:r>
-      <w:ins w:id="79" w:author="Georgios KATSAROS" w:date="2016-08-27T02:33:00Z">
-        <w:r>
-          <w:rPr>
-            <w:b/>
-          </w:rPr>
-          <w:t>.</w:t>
-        </w:r>
-      </w:ins>
-      <w:del w:id="80" w:author="Georgios KATSAROS" w:date="2016-08-27T02:33:00Z">
-        <w:r>
-          <w:rPr>
-            <w:b/>
-          </w:rPr>
-          <w:delText xml:space="preserve"> and since it is using already defined </w:delText>
-        </w:r>
-        <w:r>
-          <w:rPr>
-            <w:b/>
-          </w:rPr>
-          <w:delText xml:space="preserve">electrostatic </w:delText>
-        </w:r>
-        <w:r>
-          <w:rPr>
-            <w:b/>
-          </w:rPr>
-          <w:delText xml:space="preserve">gates </w:delText>
-        </w:r>
-      </w:del>
-      <w:del w:id="81" w:author="Georgios KATSAROS" w:date="2016-08-27T02:26:00Z">
-        <w:r>
-          <w:rPr>
-            <w:b/>
-          </w:rPr>
-          <w:delText>it</w:delText>
-        </w:r>
-        <w:r>
-          <w:rPr>
-            <w:b/>
-          </w:rPr>
-          <w:delText xml:space="preserve"> does not need </w:delText>
-        </w:r>
-        <w:r>
-          <w:rPr>
-            <w:b/>
-          </w:rPr>
-          <w:delText xml:space="preserve">a </w:delText>
-        </w:r>
-        <w:r>
-          <w:rPr>
-            <w:b/>
-          </w:rPr>
-          <w:delText>charge sensor, thus</w:delText>
-        </w:r>
-        <w:r>
-          <w:rPr>
-            <w:b/>
-          </w:rPr>
-          <w:delText xml:space="preserve"> has a big potential to address </w:delText>
-        </w:r>
-        <w:r>
-          <w:rPr>
-            <w:b/>
-          </w:rPr>
-          <w:delText xml:space="preserve">the </w:delText>
-        </w:r>
-        <w:r>
-          <w:rPr>
-            <w:b/>
-          </w:rPr>
-          <w:delText xml:space="preserve">scalability problem. </w:delText>
-        </w:r>
-      </w:del>
-    </w:p>
-    <w:p>
-      <w:pPr>
-        <w:rPr>
-          <w:del w:id="82" w:author="Georgios KATSAROS" w:date="2016-08-27T02:36:00Z"/>
-        </w:rPr>
-      </w:pPr>
-      <w:del w:id="83" w:author="Georgios KATSAROS" w:date="2016-08-27T02:34:00Z">
-        <w:r>
-          <w:delText xml:space="preserve">Using </w:delText>
-        </w:r>
-      </w:del>
-      <w:ins w:id="84" w:author="Georgios KATSAROS" w:date="2016-08-27T02:34:00Z">
-        <w:r>
-          <w:t>By connecting</w:t>
-        </w:r>
-        <w:r>
-          <w:t xml:space="preserve"> </w:t>
-        </w:r>
-      </w:ins>
-      <w:del w:id="85" w:author="Georgios KATSAROS" w:date="2016-08-27T02:33:00Z">
-        <w:r>
-          <w:delText>in-situ</w:delText>
-        </w:r>
-      </w:del>
-      <w:ins w:id="86" w:author="Georgios KATSAROS" w:date="2016-08-27T02:33:00Z">
-        <w:r>
-          <w:t xml:space="preserve">the </w:t>
-        </w:r>
-      </w:ins>
-      <w:del w:id="87" w:author="Georgios KATSAROS" w:date="2016-08-27T02:33:00Z">
-        <w:r>
-          <w:delText xml:space="preserve"> </w:delText>
-        </w:r>
-      </w:del>
-      <w:r>
-        <w:t xml:space="preserve">gate electrodes </w:t>
-      </w:r>
-      <w:del w:id="88" w:author="Georgios KATSAROS" w:date="2016-08-27T02:35:00Z">
-        <w:r>
-          <w:delText xml:space="preserve">already </w:delText>
-        </w:r>
-      </w:del>
-      <w:r>
-        <w:t xml:space="preserve">defined for </w:t>
-      </w:r>
-      <w:ins w:id="89" w:author="Georgios KATSAROS" w:date="2016-08-27T02:33:00Z">
-        <w:r>
-          <w:t xml:space="preserve">creating and </w:t>
-        </w:r>
-      </w:ins>
+      <w:r>
+        <w:rPr>
+          <w:b/>
+        </w:rPr>
+        <w:t>.</w:t>
+      </w:r>
+    </w:p>
+    <w:p>
+      <w:pPr>
+        <w:rPr>
+          <w:del w:id="21" w:author="Georgios KATSAROS" w:date="2016-08-27T02:36:00Z"/>
+        </w:rPr>
+      </w:pPr>
+      <w:r>
+        <w:t>By connecting</w:t>
+      </w:r>
+      <w:r>
+        <w:t xml:space="preserve"> </w:t>
+      </w:r>
+      <w:r>
+        <w:t xml:space="preserve">the </w:t>
+      </w:r>
+      <w:r>
+        <w:t xml:space="preserve">gate electrodes defined for </w:t>
+      </w:r>
+      <w:r>
+        <w:t xml:space="preserve">creating and </w:t>
+      </w:r>
       <w:r>
         <w:t xml:space="preserve">tuning </w:t>
       </w:r>
-      <w:ins w:id="90" w:author="Georgios KATSAROS" w:date="2016-08-27T02:34:00Z">
-        <w:r>
-          <w:t xml:space="preserve">a DQD </w:t>
-        </w:r>
-      </w:ins>
-      <w:del w:id="91" w:author="Georgios KATSAROS" w:date="2016-08-27T02:34:00Z">
-        <w:r>
-          <w:delText xml:space="preserve">double quantum dot in </w:delText>
-        </w:r>
-      </w:del>
-      <w:r>
-        <w:t xml:space="preserve">GaAs/AlGaAs heterostrucure </w:t>
-      </w:r>
-      <w:del w:id="92" w:author="Georgios KATSAROS" w:date="2016-08-27T02:34:00Z">
-        <w:r>
-          <w:delText xml:space="preserve">connected </w:delText>
-        </w:r>
-      </w:del>
-      <w:r>
-        <w:t xml:space="preserve">to </w:t>
-      </w:r>
-      <w:del w:id="93" w:author="Georgios KATSAROS" w:date="2016-08-27T02:34:00Z">
-        <w:r>
-          <w:delText>the</w:delText>
-        </w:r>
-      </w:del>
-      <w:ins w:id="94" w:author="Georgios KATSAROS" w:date="2016-08-27T02:34:00Z">
-        <w:r>
-          <w:t>a</w:t>
-        </w:r>
-      </w:ins>
+      <w:r>
+        <w:t xml:space="preserve">a DQD </w:t>
+      </w:r>
+      <w:r>
+        <w:t xml:space="preserve">in </w:t>
+      </w:r>
+      <w:r>
+        <w:t xml:space="preserve">GaAs/AlGaAs heterostrucure to </w:t>
+      </w:r>
+      <w:r>
+        <w:t>a</w:t>
+      </w:r>
       <w:r>
         <w:t xml:space="preserve"> lumped element resonator </w:t>
       </w:r>
-      <w:ins w:id="95" w:author="Georgios KATSAROS" w:date="2016-08-27T02:35:00Z">
-        <w:r>
-          <w:t xml:space="preserve">acting </w:t>
-        </w:r>
-      </w:ins>
+      <w:r>
+        <w:t xml:space="preserve">acting </w:t>
+      </w:r>
       <w:r>
         <w:t>as a gate reflectometry circuit</w:t>
       </w:r>
@@ -5431,11 +4875,9 @@
       <w:r>
         <w:t xml:space="preserve"> achieved </w:t>
       </w:r>
-      <w:ins w:id="96" w:author="Georgios KATSAROS" w:date="2016-08-27T02:36:00Z">
-        <w:r>
-          <w:t xml:space="preserve">a </w:t>
-        </w:r>
-      </w:ins>
+      <w:r>
+        <w:t xml:space="preserve">a </w:t>
+      </w:r>
       <w:r>
         <w:t>charge sensitivity of 6.3 meHz</w:t>
       </w:r>
@@ -5460,7 +4902,6 @@
     </w:p>
     <w:p>
       <w:r>
-        <w:lastRenderedPageBreak/>
         <w:t xml:space="preserve">Last year, </w:t>
       </w:r>
       <w:r>
@@ -5469,11 +4910,9 @@
       <w:r>
         <w:t>a</w:t>
       </w:r>
-      <w:ins w:id="97" w:author="Georgios KATSAROS" w:date="2016-08-27T02:36:00Z">
-        <w:r>
-          <w:t>n improved</w:t>
-        </w:r>
-      </w:ins>
+      <w:r>
+        <w:t>n improved</w:t>
+      </w:r>
       <w:r>
         <w:t xml:space="preserve"> </w:t>
       </w:r>
@@ -5525,30 +4964,15 @@
       <w:r>
         <w:t xml:space="preserve">for </w:t>
       </w:r>
-      <w:ins w:id="98" w:author="Georgios KATSAROS" w:date="2016-08-27T02:36:00Z">
-        <w:r>
-          <w:t xml:space="preserve">a </w:t>
-        </w:r>
-      </w:ins>
+      <w:r>
+        <w:t xml:space="preserve">a </w:t>
+      </w:r>
       <w:r>
         <w:t xml:space="preserve">silicon nanowire based </w:t>
       </w:r>
-      <w:del w:id="99" w:author="Georgios KATSAROS" w:date="2016-08-27T02:37:00Z">
-        <w:r>
-          <w:delText>double quantum dot</w:delText>
-        </w:r>
-        <w:r>
-          <w:delText xml:space="preserve"> (</w:delText>
-        </w:r>
-      </w:del>
       <w:r>
         <w:t>DQD</w:t>
       </w:r>
-      <w:del w:id="100" w:author="Georgios KATSAROS" w:date="2016-08-27T02:37:00Z">
-        <w:r>
-          <w:delText>)</w:delText>
-        </w:r>
-      </w:del>
       <w:r>
         <w:t xml:space="preserve"> </w:t>
       </w:r>
@@ -5607,16 +5031,11 @@
         <w:t xml:space="preserve"> [12]</w:t>
       </w:r>
       <w:r>
-        <w:t xml:space="preserve">, </w:t>
-      </w:r>
-      <w:del w:id="101" w:author="Georgios KATSAROS" w:date="2016-08-27T02:38:00Z">
-        <w:r>
-          <w:delText>but suffers from all the issues stated above.</w:delText>
-        </w:r>
-      </w:del>
-    </w:p>
-    <w:p>
-      <w:ins w:id="102" w:author="Georgios KATSAROS" w:date="2016-08-27T02:38:00Z">
+        <w:t>.</w:t>
+      </w:r>
+    </w:p>
+    <w:p>
+      <w:ins w:id="22" w:author="Georgios KATSAROS" w:date="2016-08-27T02:38:00Z">
         <w:r>
           <w:t>(Is it the same or still a bit less?)</w:t>
         </w:r>
@@ -5625,7 +5044,7 @@
     <w:p>
       <w:pPr>
         <w:rPr>
-          <w:del w:id="103" w:author="Georgios KATSAROS" w:date="2016-08-20T15:59:00Z"/>
+          <w:del w:id="23" w:author="Georgios KATSAROS" w:date="2016-08-20T15:59:00Z"/>
         </w:rPr>
       </w:pPr>
     </w:p>
@@ -5633,7 +5052,22 @@
       <w:pPr>
         <w:pStyle w:val="Heading3"/>
       </w:pPr>
-      <w:r>
+    </w:p>
+    <w:p>
+      <w:pPr>
+        <w:pStyle w:val="Heading3"/>
+      </w:pPr>
+    </w:p>
+    <w:p>
+      <w:bookmarkStart w:id="24" w:name="_GoBack"/>
+      <w:bookmarkEnd w:id="24"/>
+    </w:p>
+    <w:p>
+      <w:pPr>
+        <w:pStyle w:val="Heading3"/>
+      </w:pPr>
+      <w:r>
+        <w:lastRenderedPageBreak/>
         <w:t>Proposal objectives</w:t>
       </w:r>
       <w:r>
@@ -5677,29 +5111,15 @@
       <w:r>
         <w:t xml:space="preserve">be used in order to study </w:t>
       </w:r>
-      <w:ins w:id="104" w:author="Georgios KATSAROS" w:date="2016-08-27T02:02:00Z">
-        <w:r>
-          <w:t xml:space="preserve">in second part of my PhD </w:t>
-        </w:r>
-      </w:ins>
+      <w:r>
+        <w:t xml:space="preserve">in second part of my PhD </w:t>
+      </w:r>
       <w:r>
         <w:t xml:space="preserve">the </w:t>
       </w:r>
-      <w:ins w:id="105" w:author="Georgios KATSAROS" w:date="2016-08-27T02:00:00Z">
-        <w:r>
-          <w:t xml:space="preserve">spin </w:t>
-        </w:r>
-      </w:ins>
-      <w:ins w:id="106" w:author="Georgios KATSAROS" w:date="2016-08-27T02:02:00Z">
-        <w:r>
-          <w:t>properties</w:t>
-        </w:r>
-      </w:ins>
-      <w:ins w:id="107" w:author="Georgios KATSAROS" w:date="2016-08-27T02:00:00Z">
-        <w:r>
-          <w:t xml:space="preserve"> of the </w:t>
-        </w:r>
-      </w:ins>
+      <w:r>
+        <w:t xml:space="preserve">spin properties of the </w:t>
+      </w:r>
       <w:r>
         <w:t>Loss-DiVincenzo</w:t>
       </w:r>
@@ -5712,16 +5132,9 @@
       <w:r>
         <w:t xml:space="preserve">a </w:t>
       </w:r>
-      <w:del w:id="108" w:author="Georgios KATSAROS" w:date="2016-08-27T02:00:00Z">
-        <w:r>
-          <w:delText xml:space="preserve">germanium </w:delText>
-        </w:r>
-      </w:del>
-      <w:ins w:id="109" w:author="Georgios KATSAROS" w:date="2016-08-27T02:00:00Z">
-        <w:r>
-          <w:t xml:space="preserve">Ge </w:t>
-        </w:r>
-      </w:ins>
+      <w:r>
+        <w:t xml:space="preserve">Ge </w:t>
+      </w:r>
       <w:r>
         <w:t xml:space="preserve">based, double quantum dot. </w:t>
       </w:r>
@@ -5766,16 +5179,9 @@
       <w:r>
         <w:t xml:space="preserve"> </w:t>
       </w:r>
-      <w:del w:id="110" w:author="Georgios KATSAROS" w:date="2016-08-27T02:04:00Z">
-        <w:r>
-          <w:delText xml:space="preserve">would </w:delText>
-        </w:r>
-      </w:del>
-      <w:ins w:id="111" w:author="Georgios KATSAROS" w:date="2016-08-27T02:04:00Z">
-        <w:r>
-          <w:t xml:space="preserve">will </w:t>
-        </w:r>
-      </w:ins>
+      <w:r>
+        <w:t xml:space="preserve">will </w:t>
+      </w:r>
       <w:r>
         <w:t>allow us to have a high bandwidth system necessary for the qubit read out</w:t>
       </w:r>
@@ -5791,19 +5197,9 @@
       <w:r>
         <w:t xml:space="preserve">the gate reflectometry </w:t>
       </w:r>
-      <w:del w:id="112" w:author="Georgios KATSAROS" w:date="2016-08-27T02:02:00Z">
-        <w:r>
-          <w:delText>would</w:delText>
-        </w:r>
-        <w:r>
-          <w:delText xml:space="preserve"> </w:delText>
-        </w:r>
-      </w:del>
-      <w:ins w:id="113" w:author="Georgios KATSAROS" w:date="2016-08-27T02:02:00Z">
-        <w:r>
-          <w:t xml:space="preserve">will </w:t>
-        </w:r>
-      </w:ins>
+      <w:r>
+        <w:t xml:space="preserve">will </w:t>
+      </w:r>
       <w:r>
         <w:t xml:space="preserve">have been set up the focus will go to the realization of the </w:t>
       </w:r>
@@ -5834,28 +5230,9 @@
       <w:r>
         <w:t xml:space="preserve"> </w:t>
       </w:r>
-      <w:ins w:id="114" w:author="Georgios KATSAROS" w:date="2016-08-27T02:03:00Z">
-        <w:r>
-          <w:t>.</w:t>
-        </w:r>
-      </w:ins>
-      <w:del w:id="115" w:author="Georgios KATSAROS" w:date="2016-08-27T02:03:00Z">
-        <w:r>
-          <w:delText xml:space="preserve">during which </w:delText>
-        </w:r>
-        <w:r>
-          <w:delText xml:space="preserve">the </w:delText>
-        </w:r>
-        <w:r>
-          <w:delText xml:space="preserve">spin stays in </w:delText>
-        </w:r>
-        <w:r>
-          <w:delText>the excited state before relaxing to the ground state.</w:delText>
-        </w:r>
-        <w:r>
-          <w:delText xml:space="preserve"> </w:delText>
-        </w:r>
-      </w:del>
+      <w:r>
+        <w:t>.</w:t>
+      </w:r>
       <w:r>
         <w:t xml:space="preserve"> </w:t>
       </w:r>
@@ -5897,6 +5274,12 @@
           <w:vertAlign w:val="subscript"/>
         </w:rPr>
         <w:t>2</w:t>
+      </w:r>
+      <w:r>
+        <w:rPr>
+          <w:vertAlign w:val="superscript"/>
+        </w:rPr>
+        <w:t>ECHO</w:t>
       </w:r>
       <w:r>
         <w:t xml:space="preserve">, </w:t>
@@ -5938,27 +5321,6 @@
     </w:p>
     <w:p>
       <w:pPr>
-        <w:rPr>
-          <w:del w:id="116" w:author="Georgios KATSAROS" w:date="2016-08-27T02:03:00Z"/>
-        </w:rPr>
-      </w:pPr>
-    </w:p>
-    <w:p>
-      <w:pPr>
-        <w:rPr>
-          <w:del w:id="117" w:author="Georgios KATSAROS" w:date="2016-08-27T02:03:00Z"/>
-        </w:rPr>
-      </w:pPr>
-    </w:p>
-    <w:p>
-      <w:pPr>
-        <w:rPr>
-          <w:del w:id="118" w:author="Georgios KATSAROS" w:date="2016-08-27T02:03:00Z"/>
-        </w:rPr>
-      </w:pPr>
-    </w:p>
-    <w:p>
-      <w:pPr>
         <w:pStyle w:val="Heading3"/>
       </w:pPr>
       <w:r>
@@ -5993,11 +5355,6 @@
       </w:r>
     </w:p>
     <w:p>
-      <w:pPr>
-        <w:rPr>
-          <w:del w:id="119" w:author="Georgios KATSAROS" w:date="2016-08-27T02:52:00Z"/>
-        </w:rPr>
-      </w:pPr>
       <w:r>
         <w:t>In order to tune the gate reflectometry system</w:t>
       </w:r>
@@ -6010,14 +5367,6 @@
       <w:r>
         <w:t xml:space="preserve"> </w:t>
       </w:r>
-      <w:del w:id="120" w:author="Georgios KATSAROS" w:date="2016-08-27T02:05:00Z">
-        <w:r>
-          <w:delText>the temperature of</w:delText>
-        </w:r>
-        <w:r>
-          <w:delText xml:space="preserve"> </w:delText>
-        </w:r>
-      </w:del>
       <w:r>
         <w:t>4</w:t>
       </w:r>
@@ -6027,453 +5376,200 @@
       <w:r>
         <w:t xml:space="preserve">, </w:t>
       </w:r>
-      <w:ins w:id="121" w:author="Georgios KATSAROS" w:date="2016-08-27T02:06:00Z">
-        <w:r>
-          <w:t>by using a single QD device as SHT</w:t>
-        </w:r>
-      </w:ins>
-      <w:del w:id="122" w:author="Georgios KATSAROS" w:date="2016-08-27T02:06:00Z">
-        <w:r>
-          <w:delText>in the liquid helium</w:delText>
-        </w:r>
-        <w:r>
-          <w:delText>, on the single hole transistor, quantum dot sample</w:delText>
-        </w:r>
-        <w:r>
-          <w:delText xml:space="preserve">. </w:delText>
-        </w:r>
-        <w:r>
-          <w:delText>Such temperatures are needed</w:delText>
-        </w:r>
-        <w:r>
-          <w:delText xml:space="preserve"> to lower the electrons thermal energy to be able to resolve energy level </w:delText>
-        </w:r>
-        <w:r>
-          <w:delText xml:space="preserve">splitting in a quantum dot. </w:delText>
-        </w:r>
-      </w:del>
-      <w:r>
-        <w:t xml:space="preserve">During the first year of my PhD I have already prepared a </w:t>
-      </w:r>
-      <w:r>
+      <w:r>
+        <w:t>by using a single QD device as SHT</w:t>
+      </w:r>
+      <w:r>
+        <w:t xml:space="preserve">. </w:t>
+      </w:r>
+      <w:r>
+        <w:t xml:space="preserve">During the first year of my PhD I have already prepared a 4K dip stick </w:t>
+      </w:r>
+      <w:r>
+        <w:t>(Figure 4</w:t>
+      </w:r>
+      <w:r>
+        <w:t xml:space="preserve">) </w:t>
+      </w:r>
+      <w:r>
+        <w:t>for such reflectometry measurements</w:t>
+      </w:r>
+      <w:r>
+        <w:t>.</w:t>
+      </w:r>
+      <w:r>
+        <w:t xml:space="preserve"> </w:t>
+      </w:r>
+      <w:r>
+        <w:t xml:space="preserve">Particular attention was paid to the sample holder, fabricated out of a printed circuit board (PCB). </w:t>
+      </w:r>
+      <w:r>
+        <w:t xml:space="preserve">DC electrical signals are sent </w:t>
+      </w:r>
+      <w:r>
+        <w:t xml:space="preserve">to the sample </w:t>
+      </w:r>
+      <w:r>
+        <w:t xml:space="preserve">through low thermal conductive wires </w:t>
+      </w:r>
+      <w:r>
+        <w:t xml:space="preserve">twisted in pairs </w:t>
+      </w:r>
+      <w:r>
+        <w:t xml:space="preserve">finishing in </w:t>
+      </w:r>
+      <w:r>
+        <w:t xml:space="preserve">a </w:t>
+      </w:r>
+      <w:r>
+        <w:t>PCB connector</w:t>
+      </w:r>
+      <w:r>
+        <w:t xml:space="preserve">; </w:t>
+      </w:r>
+      <w:r>
+        <w:t>radio frequency</w:t>
+      </w:r>
+      <w:r>
+        <w:t xml:space="preserve"> (RF)</w:t>
+      </w:r>
+      <w:r>
+        <w:t xml:space="preserve"> signals are sent through</w:t>
+      </w:r>
+      <w:r>
+        <w:t xml:space="preserve"> the</w:t>
+      </w:r>
+      <w:r>
+        <w:t xml:space="preserve"> coaxial cables</w:t>
+      </w:r>
+      <w:r>
+        <w:t xml:space="preserve">. </w:t>
+      </w:r>
+      <w:r>
+        <w:t>The</w:t>
+      </w:r>
+      <w:r>
+        <w:t xml:space="preserve"> DC signals </w:t>
+      </w:r>
+      <w:r>
+        <w:t xml:space="preserve">are low pass filtered with </w:t>
+      </w:r>
+      <w:r>
+        <w:t>s</w:t>
+      </w:r>
+      <w:r>
+        <w:t>urface mounted</w:t>
+      </w:r>
+      <w:r>
+        <w:t xml:space="preserve"> RC filters</w:t>
+      </w:r>
+      <w:r>
+        <w:t xml:space="preserve"> (Figure 5</w:t>
+      </w:r>
+      <w:r>
+        <w:t>) to reduce thermal noise from</w:t>
+      </w:r>
+      <w:r>
+        <w:t xml:space="preserve"> the wires. After low pass filtering</w:t>
+      </w:r>
+      <w:r>
+        <w:t>,</w:t>
+      </w:r>
+      <w:r>
+        <w:t xml:space="preserve"> DC signals are routed to the gold plated bonding pads around </w:t>
+      </w:r>
+      <w:r>
+        <w:t xml:space="preserve">the </w:t>
+      </w:r>
+      <w:r>
+        <w:t xml:space="preserve">area in the middle of the PCB (sample area) on which </w:t>
+      </w:r>
+      <w:r>
+        <w:t xml:space="preserve">a typically </w:t>
+      </w:r>
+      <w:r>
+        <w:t>5x5 mm sample is glued with</w:t>
+      </w:r>
+      <w:r>
+        <w:t xml:space="preserve"> a</w:t>
+      </w:r>
+      <w:r>
+        <w:t xml:space="preserve"> silver paste</w:t>
+      </w:r>
+      <w:r>
+        <w:t xml:space="preserve"> (Figure 5</w:t>
+      </w:r>
+      <w:r>
+        <w:t>)</w:t>
+      </w:r>
+      <w:r>
+        <w:t xml:space="preserve">. </w:t>
+      </w:r>
+      <w:r>
+        <w:t>The RF coaxial lines are finishing on the PCB mounted SMP connectors. After the SMP connector,</w:t>
+      </w:r>
+      <w:r>
+        <w:t xml:space="preserve"> </w:t>
+      </w:r>
+      <w:r>
+        <w:t>a DC signal is added to the RF signal</w:t>
+      </w:r>
+      <w:r>
+        <w:t xml:space="preserve"> </w:t>
+      </w:r>
+      <w:r>
+        <w:t>by using a bias tee</w:t>
+      </w:r>
+      <w:r>
+        <w:t xml:space="preserve">.  From there signal is routed to the PCB bonding pads. </w:t>
+      </w:r>
+      <w:r>
+        <w:t>Electrical contact</w:t>
+      </w:r>
+      <w:r>
+        <w:t>s</w:t>
+      </w:r>
+      <w:r>
+        <w:t xml:space="preserve"> from </w:t>
+      </w:r>
+      <w:r>
+        <w:t xml:space="preserve">the </w:t>
+      </w:r>
+      <w:r>
+        <w:t xml:space="preserve">PCB bonding pads to the sample bonding pads </w:t>
+      </w:r>
+      <w:r>
+        <w:t>are</w:t>
+      </w:r>
+      <w:r>
+        <w:t xml:space="preserve"> achieved by wedge wire bonding. </w:t>
+      </w:r>
+    </w:p>
+    <w:p/>
+    <w:p>
+      <w:pPr>
+        <w:rPr>
+          <w:i/>
+        </w:rPr>
+      </w:pPr>
+      <w:r>
+        <w:rPr>
+          <w:noProof/>
+        </w:rPr>
         <w:lastRenderedPageBreak/>
-        <w:t xml:space="preserve">4K dip stick </w:t>
-      </w:r>
-      <w:ins w:id="123" w:author="Georgios KATSAROS" w:date="2016-08-27T02:49:00Z">
-        <w:r>
-          <w:t>(Figure 5)</w:t>
-        </w:r>
-      </w:ins>
-      <w:ins w:id="124" w:author="Georgios KATSAROS" w:date="2016-08-27T02:54:00Z">
-        <w:r>
-          <w:t xml:space="preserve"> [change the order of the figures 4 and figure 5]</w:t>
-        </w:r>
-      </w:ins>
-      <w:r>
-        <w:t xml:space="preserve">for such </w:t>
-      </w:r>
-      <w:del w:id="125" w:author="Georgios KATSAROS" w:date="2016-08-27T02:07:00Z">
-        <w:r>
-          <w:delText xml:space="preserve">a </w:delText>
-        </w:r>
-      </w:del>
-      <w:r>
-        <w:t>reflectometry measurements</w:t>
-      </w:r>
-      <w:r>
-        <w:t>.</w:t>
-      </w:r>
-      <w:r>
-        <w:t xml:space="preserve"> </w:t>
-      </w:r>
-      <w:ins w:id="126" w:author="Georgios KATSAROS" w:date="2016-08-27T02:50:00Z">
-        <w:r>
-          <w:t>Particular attention was paid to the sample holder</w:t>
-        </w:r>
-      </w:ins>
-      <w:ins w:id="127" w:author="Georgios KATSAROS" w:date="2016-08-27T02:51:00Z">
-        <w:r>
-          <w:t>,</w:t>
-        </w:r>
-      </w:ins>
-      <w:ins w:id="128" w:author="Georgios KATSAROS" w:date="2016-08-27T02:50:00Z">
-        <w:r>
-          <w:t xml:space="preserve"> fabricated out of a printed circuit board (PCB). </w:t>
-        </w:r>
-      </w:ins>
-    </w:p>
-    <w:p>
-      <w:del w:id="129" w:author="Georgios KATSAROS" w:date="2016-08-27T02:52:00Z">
-        <w:r>
-          <w:delText>F</w:delText>
-        </w:r>
-        <w:r>
-          <w:delText xml:space="preserve">or </w:delText>
-        </w:r>
-      </w:del>
-      <w:del w:id="130" w:author="Georgios KATSAROS" w:date="2016-08-27T02:46:00Z">
-        <w:r>
-          <w:delText>this purpose</w:delText>
-        </w:r>
-      </w:del>
-      <w:del w:id="131" w:author="Georgios KATSAROS" w:date="2016-08-27T02:52:00Z">
-        <w:r>
-          <w:delText xml:space="preserve"> </w:delText>
-        </w:r>
-      </w:del>
-      <w:del w:id="132" w:author="Georgios KATSAROS" w:date="2016-08-27T02:46:00Z">
-        <w:r>
-          <w:delText>P</w:delText>
-        </w:r>
-      </w:del>
-      <w:del w:id="133" w:author="Georgios KATSAROS" w:date="2016-08-27T02:52:00Z">
-        <w:r>
-          <w:delText xml:space="preserve">lexiglas </w:delText>
-        </w:r>
-      </w:del>
-      <w:del w:id="134" w:author="Georgios KATSAROS" w:date="2016-08-27T02:07:00Z">
-        <w:r>
-          <w:delText>stick</w:delText>
-        </w:r>
-        <w:r>
-          <w:delText xml:space="preserve"> </w:delText>
-        </w:r>
-      </w:del>
-      <w:del w:id="135" w:author="Georgios KATSAROS" w:date="2016-08-27T02:49:00Z">
-        <w:r>
-          <w:delText>(Figure 5)</w:delText>
-        </w:r>
-      </w:del>
-      <w:del w:id="136" w:author="Georgios KATSAROS" w:date="2016-08-27T02:52:00Z">
-        <w:r>
-          <w:delText xml:space="preserve">, were used. </w:delText>
-        </w:r>
-        <w:r>
-          <w:delText xml:space="preserve">The </w:delText>
-        </w:r>
-        <w:r>
-          <w:delText xml:space="preserve">quantum dot </w:delText>
-        </w:r>
-        <w:r>
-          <w:delText>s</w:delText>
-        </w:r>
-        <w:r>
-          <w:delText xml:space="preserve">ample </w:delText>
-        </w:r>
-        <w:r>
-          <w:delText xml:space="preserve">can be </w:delText>
-        </w:r>
-        <w:r>
-          <w:delText xml:space="preserve">positioned on the </w:delText>
-        </w:r>
-        <w:r>
-          <w:delText>top</w:delText>
-        </w:r>
-        <w:r>
-          <w:delText xml:space="preserve"> of the stick on the so called sample holder. Since, electrical signals needs to be delivered and afterwards measured from the sample, </w:delText>
-        </w:r>
-        <w:r>
-          <w:delText xml:space="preserve">the </w:delText>
-        </w:r>
-        <w:r>
-          <w:delText xml:space="preserve">sample holder is done as printed circuit board (PCB) which routes all the electrical signals to and from the sample. </w:delText>
-        </w:r>
-        <w:r>
-          <w:delText>From the room temperature instruments</w:delText>
-        </w:r>
-        <w:r>
-          <w:delText>,</w:delText>
-        </w:r>
-        <w:r>
-          <w:delText xml:space="preserve"> </w:delText>
-        </w:r>
-      </w:del>
-      <w:r>
-        <w:t xml:space="preserve">DC electrical signals are sent </w:t>
-      </w:r>
-      <w:ins w:id="137" w:author="Georgios KATSAROS" w:date="2016-08-27T02:52:00Z">
-        <w:r>
-          <w:t xml:space="preserve">to the sample </w:t>
-        </w:r>
-      </w:ins>
-      <w:r>
-        <w:t xml:space="preserve">through </w:t>
-      </w:r>
-      <w:del w:id="138" w:author="Georgios KATSAROS" w:date="2016-08-27T02:56:00Z">
-        <w:r>
-          <w:delText xml:space="preserve">the </w:delText>
-        </w:r>
-      </w:del>
-      <w:r>
-        <w:t xml:space="preserve">low thermal conductive </w:t>
-      </w:r>
-      <w:del w:id="139" w:author="Georgios KATSAROS" w:date="2016-08-27T02:53:00Z">
-        <w:r>
-          <w:delText xml:space="preserve">twisted pair </w:delText>
-        </w:r>
-      </w:del>
-      <w:r>
-        <w:t xml:space="preserve">wires </w:t>
-      </w:r>
-      <w:ins w:id="140" w:author="Georgios KATSAROS" w:date="2016-08-27T02:53:00Z">
-        <w:r>
-          <w:t xml:space="preserve">twisted in pairs </w:t>
-        </w:r>
-      </w:ins>
-      <w:r>
-        <w:t xml:space="preserve">finishing in </w:t>
-      </w:r>
-      <w:r>
-        <w:t xml:space="preserve">a </w:t>
-      </w:r>
-      <w:r>
-        <w:t>PCB connector</w:t>
-      </w:r>
-      <w:ins w:id="141" w:author="Georgios KATSAROS" w:date="2016-08-27T02:53:00Z">
-        <w:r>
-          <w:t xml:space="preserve">; </w:t>
-        </w:r>
-      </w:ins>
-      <w:del w:id="142" w:author="Georgios KATSAROS" w:date="2016-08-27T02:53:00Z">
-        <w:r>
-          <w:delText xml:space="preserve"> and </w:delText>
-        </w:r>
-      </w:del>
-      <w:r>
-        <w:t>radio frequency</w:t>
-      </w:r>
-      <w:ins w:id="143" w:author="Georgios KATSAROS" w:date="2016-08-27T02:57:00Z">
-        <w:r>
-          <w:t xml:space="preserve"> (RF)</w:t>
-        </w:r>
-      </w:ins>
-      <w:r>
-        <w:t xml:space="preserve"> signals are sent through</w:t>
-      </w:r>
-      <w:r>
-        <w:t xml:space="preserve"> the</w:t>
-      </w:r>
-      <w:r>
-        <w:t xml:space="preserve"> coaxial cables</w:t>
-      </w:r>
-      <w:r>
-        <w:t xml:space="preserve">. </w:t>
-      </w:r>
-      <w:del w:id="144" w:author="Georgios KATSAROS" w:date="2016-08-27T02:53:00Z">
-        <w:r>
-          <w:delText>Going from</w:delText>
-        </w:r>
-        <w:r>
-          <w:delText xml:space="preserve"> </w:delText>
-        </w:r>
-        <w:r>
-          <w:delText xml:space="preserve">the </w:delText>
-        </w:r>
-        <w:r>
-          <w:delText>PCB</w:delText>
-        </w:r>
-        <w:r>
-          <w:delText xml:space="preserve"> </w:delText>
-        </w:r>
-        <w:r>
-          <w:delText>DC connector</w:delText>
-        </w:r>
-        <w:r>
-          <w:delText>,</w:delText>
-        </w:r>
-      </w:del>
-      <w:ins w:id="145" w:author="Georgios KATSAROS" w:date="2016-08-27T02:53:00Z">
-        <w:r>
-          <w:t>The</w:t>
-        </w:r>
-      </w:ins>
-      <w:r>
-        <w:t xml:space="preserve"> DC signals </w:t>
-      </w:r>
-      <w:r>
-        <w:t xml:space="preserve">are low pass filtered with </w:t>
-      </w:r>
-      <w:r>
-        <w:t>s</w:t>
-      </w:r>
-      <w:r>
-        <w:t>urface mounted</w:t>
-      </w:r>
-      <w:r>
-        <w:t xml:space="preserve"> RC filters</w:t>
-      </w:r>
-      <w:r>
-        <w:t xml:space="preserve"> (Figure 4) to reduce thermal noise from</w:t>
-      </w:r>
-      <w:r>
-        <w:t xml:space="preserve"> the wires. After low pass filtering</w:t>
-      </w:r>
-      <w:r>
-        <w:t>,</w:t>
-      </w:r>
-      <w:r>
-        <w:t xml:space="preserve"> DC signals are routed to the gold plated bonding pads around </w:t>
-      </w:r>
-      <w:ins w:id="146" w:author="Georgios KATSAROS" w:date="2016-08-27T02:56:00Z">
-        <w:r>
-          <w:t xml:space="preserve">the </w:t>
-        </w:r>
-      </w:ins>
-      <w:r>
-        <w:t xml:space="preserve">area in the middle of the PCB (sample area) on which </w:t>
-      </w:r>
-      <w:r>
-        <w:t xml:space="preserve">a typically </w:t>
-      </w:r>
-      <w:r>
-        <w:t>5x5 mm sample is glued with</w:t>
-      </w:r>
-      <w:r>
-        <w:t xml:space="preserve"> a</w:t>
-      </w:r>
-      <w:r>
-        <w:t xml:space="preserve"> silver paste</w:t>
-      </w:r>
-      <w:r>
-        <w:t xml:space="preserve"> (Figure 4)</w:t>
-      </w:r>
-      <w:r>
-        <w:t xml:space="preserve">. </w:t>
-      </w:r>
-      <w:ins w:id="147" w:author="Georgios KATSAROS" w:date="2016-08-27T03:01:00Z">
-        <w:r>
-          <w:t xml:space="preserve">The RF coaxial lines are finishing on the PCB mounted SMP connectors. After the SMP connector, and by using a bias tee, a DC signal is added to the RF signal.  From there signal is routed to the PCB bonding pads. </w:t>
-        </w:r>
-      </w:ins>
-      <w:r>
-        <w:t>Electrical contact</w:t>
-      </w:r>
-      <w:r>
-        <w:t>s</w:t>
-      </w:r>
-      <w:r>
-        <w:t xml:space="preserve"> from </w:t>
-      </w:r>
-      <w:ins w:id="148" w:author="Georgios KATSAROS" w:date="2016-08-27T02:56:00Z">
-        <w:r>
-          <w:t xml:space="preserve">the </w:t>
-        </w:r>
-      </w:ins>
-      <w:r>
-        <w:t xml:space="preserve">PCB bonding pads to </w:t>
-      </w:r>
-      <w:del w:id="149" w:author="Georgios KATSAROS" w:date="2016-08-27T02:56:00Z">
-        <w:r>
-          <w:delText xml:space="preserve">on </w:delText>
-        </w:r>
-      </w:del>
-      <w:r>
-        <w:t xml:space="preserve">the sample bonding pads </w:t>
-      </w:r>
-      <w:del w:id="150" w:author="Georgios KATSAROS" w:date="2016-08-27T02:57:00Z">
-        <w:r>
-          <w:delText xml:space="preserve">electrically connected to the </w:delText>
-        </w:r>
-        <w:r>
-          <w:delText>quantum dot</w:delText>
-        </w:r>
-        <w:r>
-          <w:delText xml:space="preserve"> gates</w:delText>
-        </w:r>
-        <w:r>
-          <w:delText xml:space="preserve"> </w:delText>
-        </w:r>
-      </w:del>
-      <w:r>
-        <w:t>are</w:t>
-      </w:r>
-      <w:r>
-        <w:t xml:space="preserve"> achieved by wedge wire bonding</w:t>
-      </w:r>
-      <w:del w:id="151" w:author="Georgios KATSAROS" w:date="2016-08-27T02:57:00Z">
-        <w:r>
-          <w:delText xml:space="preserve"> technique</w:delText>
-        </w:r>
-      </w:del>
-      <w:r>
-        <w:t xml:space="preserve">. </w:t>
-      </w:r>
-      <w:del w:id="152" w:author="Georgios KATSAROS" w:date="2016-08-27T03:01:00Z">
-        <w:r>
-          <w:delText>RF coaxial lines are finishing on the PCB mounted SMP connectors.</w:delText>
-        </w:r>
-        <w:r>
-          <w:delText xml:space="preserve"> After SMP connector, using </w:delText>
-        </w:r>
-      </w:del>
-      <w:del w:id="153" w:author="Georgios KATSAROS" w:date="2016-08-27T02:58:00Z">
-        <w:r>
-          <w:delText>the</w:delText>
-        </w:r>
-      </w:del>
-      <w:del w:id="154" w:author="Georgios KATSAROS" w:date="2016-08-27T03:01:00Z">
-        <w:r>
-          <w:delText xml:space="preserve"> </w:delText>
-        </w:r>
-        <w:r>
-          <w:delText>bias tee, DC signal is added to the RF signal.  From there signal is</w:delText>
-        </w:r>
-        <w:r>
-          <w:delText xml:space="preserve"> routed to the </w:delText>
-        </w:r>
-        <w:r>
-          <w:delText xml:space="preserve">PCB </w:delText>
-        </w:r>
-        <w:r>
-          <w:delText>bonding pads.</w:delText>
-        </w:r>
-        <w:r>
-          <w:delText xml:space="preserve"> </w:delText>
-        </w:r>
-      </w:del>
-      <w:del w:id="155" w:author="Georgios KATSAROS" w:date="2016-08-27T02:58:00Z">
-        <w:r>
-          <w:delText>SMP connectors and bias tees can be seen on Figure 4.</w:delText>
-        </w:r>
-        <w:r>
-          <w:delText xml:space="preserve"> </w:delText>
-        </w:r>
-        <w:r>
-          <w:delText xml:space="preserve">Further these signals are connected to </w:delText>
-        </w:r>
-        <w:r>
-          <w:delText>the quantum dot</w:delText>
-        </w:r>
-        <w:r>
-          <w:delText xml:space="preserve"> gates with the same wedge wire bonding technique.</w:delText>
-        </w:r>
-      </w:del>
-    </w:p>
-    <w:p/>
-    <w:p>
-      <w:pPr>
-        <w:rPr>
-          <w:b/>
-        </w:rPr>
-      </w:pPr>
-      <w:r>
-        <w:rPr>
-          <w:b/>
-          <w:noProof/>
-        </w:rPr>
         <w:drawing>
-          <wp:anchor distT="0" distB="0" distL="114300" distR="114300" simplePos="0" relativeHeight="251663360" behindDoc="0" locked="0" layoutInCell="1" allowOverlap="1" wp14:anchorId="68CAF712" wp14:editId="4D7555FD">
+          <wp:anchor distT="0" distB="0" distL="114300" distR="114300" simplePos="0" relativeHeight="251681792" behindDoc="0" locked="0" layoutInCell="1" allowOverlap="1" wp14:anchorId="0E599FA4" wp14:editId="1F4E11B3">
             <wp:simplePos x="0" y="0"/>
-            <wp:positionH relativeFrom="margin">
-              <wp:posOffset>2810975</wp:posOffset>
+            <wp:positionH relativeFrom="column">
+              <wp:posOffset>1584960</wp:posOffset>
             </wp:positionH>
             <wp:positionV relativeFrom="paragraph">
-              <wp:posOffset>232827</wp:posOffset>
+              <wp:posOffset>0</wp:posOffset>
             </wp:positionV>
-            <wp:extent cx="3364865" cy="1180465"/>
-            <wp:effectExtent l="0" t="0" r="6985" b="635"/>
+            <wp:extent cx="1205865" cy="5399405"/>
+            <wp:effectExtent l="0" t="0" r="0" b="0"/>
             <wp:wrapSquare wrapText="bothSides"/>
-            <wp:docPr id="10" name="Picture 10"/>
+            <wp:docPr id="15" name="Picture 15" descr="C:\Users\jkukucka\Documents\GitHub\Fellowship\4Kstick.jpg"/>
             <wp:cNvGraphicFramePr>
               <a:graphicFrameLocks xmlns:a="http://schemas.openxmlformats.org/drawingml/2006/main" noChangeAspect="1"/>
             </wp:cNvGraphicFramePr>
@@ -6481,7 +5577,7 @@
               <a:graphicData uri="http://schemas.openxmlformats.org/drawingml/2006/picture">
                 <pic:pic xmlns:pic="http://schemas.openxmlformats.org/drawingml/2006/picture">
                   <pic:nvPicPr>
-                    <pic:cNvPr id="0" name="Picture 3"/>
+                    <pic:cNvPr id="0" name="Picture 8" descr="C:\Users\jkukucka\Documents\GitHub\Fellowship\4Kstick.jpg"/>
                     <pic:cNvPicPr>
                       <a:picLocks noChangeAspect="1" noChangeArrowheads="1"/>
                     </pic:cNvPicPr>
@@ -6502,7 +5598,7 @@
                   <pic:spPr bwMode="auto">
                     <a:xfrm>
                       <a:off x="0" y="0"/>
-                      <a:ext cx="3364865" cy="1180465"/>
+                      <a:ext cx="1205865" cy="5399405"/>
                     </a:xfrm>
                     <a:prstGeom prst="rect">
                       <a:avLst/>
@@ -6515,984 +5611,22 @@
                 </pic:pic>
               </a:graphicData>
             </a:graphic>
-            <wp14:sizeRelH relativeFrom="page">
-              <wp14:pctWidth>0</wp14:pctWidth>
-            </wp14:sizeRelH>
-            <wp14:sizeRelV relativeFrom="page">
-              <wp14:pctHeight>0</wp14:pctHeight>
-            </wp14:sizeRelV>
           </wp:anchor>
         </w:drawing>
       </w:r>
       <w:r>
         <w:rPr>
-          <w:b/>
-          <w:noProof/>
-        </w:rPr>
-        <w:drawing>
-          <wp:anchor distT="0" distB="0" distL="114300" distR="114300" simplePos="0" relativeHeight="251664384" behindDoc="0" locked="0" layoutInCell="1" allowOverlap="1" wp14:anchorId="7F100985" wp14:editId="254A262F">
-            <wp:simplePos x="0" y="0"/>
-            <wp:positionH relativeFrom="margin">
-              <wp:align>left</wp:align>
-            </wp:positionH>
-            <wp:positionV relativeFrom="margin">
-              <wp:align>center</wp:align>
-            </wp:positionV>
-            <wp:extent cx="2708910" cy="1521460"/>
-            <wp:effectExtent l="0" t="0" r="0" b="2540"/>
-            <wp:wrapSquare wrapText="bothSides"/>
-            <wp:docPr id="14" name="Picture 14"/>
-            <wp:cNvGraphicFramePr>
-              <a:graphicFrameLocks xmlns:a="http://schemas.openxmlformats.org/drawingml/2006/main" noChangeAspect="1"/>
-            </wp:cNvGraphicFramePr>
-            <a:graphic xmlns:a="http://schemas.openxmlformats.org/drawingml/2006/main">
-              <a:graphicData uri="http://schemas.openxmlformats.org/drawingml/2006/picture">
-                <pic:pic xmlns:pic="http://schemas.openxmlformats.org/drawingml/2006/picture">
-                  <pic:nvPicPr>
-                    <pic:cNvPr id="0" name="Picture 7"/>
-                    <pic:cNvPicPr>
-                      <a:picLocks noChangeAspect="1" noChangeArrowheads="1"/>
-                    </pic:cNvPicPr>
-                  </pic:nvPicPr>
-                  <pic:blipFill>
-                    <a:blip r:embed="rId12" cstate="print">
-                      <a:extLst>
-                        <a:ext uri="{28A0092B-C50C-407E-A947-70E740481C1C}">
-                          <a14:useLocalDpi xmlns:a14="http://schemas.microsoft.com/office/drawing/2010/main" val="0"/>
-                        </a:ext>
-                      </a:extLst>
-                    </a:blip>
-                    <a:srcRect/>
-                    <a:stretch>
-                      <a:fillRect/>
-                    </a:stretch>
-                  </pic:blipFill>
-                  <pic:spPr bwMode="auto">
-                    <a:xfrm>
-                      <a:off x="0" y="0"/>
-                      <a:ext cx="2708910" cy="1521460"/>
-                    </a:xfrm>
-                    <a:prstGeom prst="rect">
-                      <a:avLst/>
-                    </a:prstGeom>
-                    <a:noFill/>
-                    <a:ln>
-                      <a:noFill/>
-                    </a:ln>
-                  </pic:spPr>
-                </pic:pic>
-              </a:graphicData>
-            </a:graphic>
-            <wp14:sizeRelH relativeFrom="margin">
-              <wp14:pctWidth>0</wp14:pctWidth>
-            </wp14:sizeRelH>
-            <wp14:sizeRelV relativeFrom="margin">
-              <wp14:pctHeight>0</wp14:pctHeight>
-            </wp14:sizeRelV>
-          </wp:anchor>
-        </w:drawing>
-      </w:r>
-    </w:p>
-    <w:p>
-      <w:pPr>
-        <w:rPr>
-          <w:b/>
-        </w:rPr>
-      </w:pPr>
-    </w:p>
-    <w:p>
-      <w:pPr>
-        <w:rPr>
-          <w:b/>
-        </w:rPr>
-      </w:pPr>
-    </w:p>
-    <w:p>
-      <w:pPr>
-        <w:rPr>
-          <w:b/>
-        </w:rPr>
-      </w:pPr>
-    </w:p>
-    <w:p>
-      <w:pPr>
-        <w:rPr>
-          <w:b/>
-        </w:rPr>
-      </w:pPr>
-    </w:p>
-    <w:p>
-      <w:pPr>
-        <w:rPr>
-          <w:b/>
-        </w:rPr>
-      </w:pPr>
-    </w:p>
-    <w:p>
-      <w:pPr>
-        <w:rPr>
-          <w:b/>
-        </w:rPr>
-      </w:pPr>
-    </w:p>
-    <w:p>
-      <w:pPr>
-        <w:rPr>
-          <w:b/>
-        </w:rPr>
-      </w:pPr>
-    </w:p>
-    <w:p>
-      <w:pPr>
-        <w:rPr>
-          <w:b/>
-        </w:rPr>
-      </w:pPr>
-    </w:p>
-    <w:p>
-      <w:pPr>
-        <w:rPr>
-          <w:b/>
-        </w:rPr>
-      </w:pPr>
-    </w:p>
-    <w:p>
-      <w:pPr>
-        <w:rPr>
-          <w:b/>
-        </w:rPr>
-      </w:pPr>
-    </w:p>
-    <w:p>
-      <w:pPr>
-        <w:rPr>
-          <w:b/>
-        </w:rPr>
-      </w:pPr>
-    </w:p>
-    <w:p>
-      <w:pPr>
-        <w:pStyle w:val="Subtitle"/>
-      </w:pPr>
-    </w:p>
-    <w:p>
-      <w:pPr>
-        <w:pStyle w:val="Subtitle"/>
-      </w:pPr>
-    </w:p>
-    <w:p>
-      <w:pPr>
-        <w:pStyle w:val="Subtitle"/>
-      </w:pPr>
-    </w:p>
-    <w:p>
-      <w:pPr>
-        <w:pStyle w:val="Subtitle"/>
-      </w:pPr>
-    </w:p>
-    <w:p>
-      <w:pPr>
-        <w:pStyle w:val="Subtitle"/>
-      </w:pPr>
-    </w:p>
-    <w:p>
-      <w:pPr>
-        <w:pStyle w:val="Subtitle"/>
-      </w:pPr>
-    </w:p>
-    <w:p>
-      <w:pPr>
-        <w:pStyle w:val="Subtitle"/>
-        <w:rPr>
-          <w:b/>
-        </w:rPr>
-      </w:pPr>
-      <w:r>
-        <w:t xml:space="preserve">Figure 4: Initial version of the PCB sample holder. </w:t>
-      </w:r>
-      <w:r>
-        <w:t xml:space="preserve">The </w:t>
-      </w:r>
-      <w:del w:id="156" w:author="Georgios KATSAROS" w:date="2016-08-27T03:02:00Z">
-        <w:r>
-          <w:delText xml:space="preserve">top </w:delText>
-        </w:r>
-      </w:del>
-      <w:ins w:id="157" w:author="Georgios KATSAROS" w:date="2016-08-27T03:02:00Z">
-        <w:r>
-          <w:t xml:space="preserve">left </w:t>
-        </w:r>
-      </w:ins>
-      <w:r>
-        <w:t xml:space="preserve">figure show the upper view of the PCB board while the </w:t>
-      </w:r>
-      <w:del w:id="158" w:author="Georgios KATSAROS" w:date="2016-08-27T03:02:00Z">
-        <w:r>
-          <w:delText xml:space="preserve">lower </w:delText>
-        </w:r>
-      </w:del>
-      <w:ins w:id="159" w:author="Georgios KATSAROS" w:date="2016-08-27T03:02:00Z">
-        <w:r>
-          <w:t xml:space="preserve">right </w:t>
-        </w:r>
-      </w:ins>
-      <w:r>
-        <w:t xml:space="preserve">figure focuses on the back side. </w:t>
-      </w:r>
-      <w:ins w:id="160" w:author="Georgios KATSAROS" w:date="2016-08-27T02:58:00Z">
-        <w:r>
-          <w:t>(pictures smaller, put them next to each other</w:t>
-        </w:r>
-      </w:ins>
-      <w:ins w:id="161" w:author="Georgios KATSAROS" w:date="2016-08-27T03:02:00Z">
-        <w:r>
-          <w:t>)</w:t>
-        </w:r>
-      </w:ins>
-    </w:p>
-    <w:p>
-      <w:pPr>
-        <w:rPr>
-          <w:ins w:id="162" w:author="Georgios KATSAROS" w:date="2016-08-27T03:05:00Z"/>
-        </w:rPr>
-      </w:pPr>
-      <w:ins w:id="163" w:author="Georgios KATSAROS" w:date="2016-08-27T03:06:00Z">
-        <w:r>
-          <w:t>Resonant</w:t>
-        </w:r>
-      </w:ins>
-      <w:ins w:id="164" w:author="Georgios KATSAROS" w:date="2016-08-27T03:05:00Z">
-        <w:r>
-          <w:t xml:space="preserve"> Circuit</w:t>
-        </w:r>
-      </w:ins>
-    </w:p>
-    <w:p>
-      <w:pPr>
-        <w:rPr>
-          <w:del w:id="165" w:author="Georgios KATSAROS" w:date="2016-08-27T03:07:00Z"/>
-          <w:moveTo w:id="166" w:author="Georgios KATSAROS" w:date="2016-08-27T03:03:00Z"/>
-        </w:rPr>
-      </w:pPr>
-      <w:moveToRangeStart w:id="167" w:author="Georgios KATSAROS" w:date="2016-08-27T03:03:00Z" w:name="move460030355"/>
-      <w:moveTo w:id="168" w:author="Georgios KATSAROS" w:date="2016-08-27T03:03:00Z">
-        <w:r>
-          <w:t>The used resonance circuit consist</w:t>
-        </w:r>
-        <w:del w:id="169" w:author="Georgios KATSAROS" w:date="2016-08-27T03:06:00Z">
-          <w:r>
-            <w:delText>ed</w:delText>
-          </w:r>
-        </w:del>
-      </w:moveTo>
-      <w:ins w:id="170" w:author="Georgios KATSAROS" w:date="2016-08-27T03:06:00Z">
-        <w:r>
-          <w:t>s</w:t>
-        </w:r>
-      </w:ins>
-      <w:moveTo w:id="171" w:author="Georgios KATSAROS" w:date="2016-08-27T03:03:00Z">
-        <w:r>
-          <w:t xml:space="preserve"> of a matching circuit (Figure 4) and the SHT resistance R</w:t>
-        </w:r>
-        <w:r>
-          <w:rPr>
-            <w:vertAlign w:val="subscript"/>
-          </w:rPr>
-          <w:t>S</w:t>
-        </w:r>
-        <w:r>
-          <w:t xml:space="preserve"> in parallel to the capacitance C</w:t>
-        </w:r>
-        <w:r>
-          <w:rPr>
-            <w:vertAlign w:val="subscript"/>
-          </w:rPr>
-          <w:t>S</w:t>
-        </w:r>
-        <w:r>
-          <w:t>, as can be seen in a simple circuit model in Figure 3. Finally there always exists a parasitic capacitance in parallel to C</w:t>
-        </w:r>
-        <w:r>
-          <w:rPr>
-            <w:vertAlign w:val="subscript"/>
-          </w:rPr>
-          <w:t>S</w:t>
-        </w:r>
-        <w:r>
-          <w:t xml:space="preserve">, which is a capacitance to the ground that comes from bonding wires, the sample itself, the RF line and the used inductor. </w:t>
-        </w:r>
-      </w:moveTo>
-      <w:ins w:id="172" w:author="Georgios KATSAROS" w:date="2016-08-27T03:06:00Z">
-        <w:r>
-          <w:t xml:space="preserve">For the </w:t>
-        </w:r>
-      </w:ins>
-      <w:ins w:id="173" w:author="Georgios KATSAROS" w:date="2016-08-27T03:07:00Z">
-        <w:r>
-          <w:t xml:space="preserve">matching circuit, </w:t>
-        </w:r>
-      </w:ins>
-    </w:p>
-    <w:p>
-      <w:pPr>
-        <w:rPr>
-          <w:moveTo w:id="174" w:author="Georgios KATSAROS" w:date="2016-08-27T03:03:00Z"/>
-        </w:rPr>
-      </w:pPr>
-      <w:moveTo w:id="175" w:author="Georgios KATSAROS" w:date="2016-08-27T03:03:00Z">
-        <w:del w:id="176" w:author="Georgios KATSAROS" w:date="2016-08-27T03:07:00Z">
-          <w:r>
-            <w:delText xml:space="preserve">Matching circuit elements used are </w:delText>
-          </w:r>
-        </w:del>
-        <w:r>
-          <w:t xml:space="preserve">the surface mounted inductor Murata 1.2 </w:t>
-        </w:r>
-        <w:r>
-          <w:t>μH</w:t>
-        </w:r>
-        <w:r>
-          <w:t xml:space="preserve"> and </w:t>
-        </w:r>
-      </w:moveTo>
-      <w:ins w:id="177" w:author="Georgios KATSAROS" w:date="2016-08-27T03:07:00Z">
-        <w:r>
-          <w:t xml:space="preserve">the </w:t>
-        </w:r>
-      </w:ins>
-      <w:moveTo w:id="178" w:author="Georgios KATSAROS" w:date="2016-08-27T03:03:00Z">
-        <w:r>
-          <w:t xml:space="preserve">varactor MACOM </w:t>
-        </w:r>
-        <w:r>
-          <w:t>MA46H070-1056</w:t>
-        </w:r>
-      </w:moveTo>
-      <w:ins w:id="179" w:author="Georgios KATSAROS" w:date="2016-08-27T03:07:00Z">
-        <w:r>
-          <w:t xml:space="preserve"> were used</w:t>
-        </w:r>
-      </w:ins>
-      <w:moveTo w:id="180" w:author="Georgios KATSAROS" w:date="2016-08-27T03:03:00Z">
-        <w:r>
-          <w:t xml:space="preserve">. </w:t>
-        </w:r>
-      </w:moveTo>
-      <w:ins w:id="181" w:author="Georgios KATSAROS" w:date="2016-08-27T03:07:00Z">
-        <w:r>
-          <w:t xml:space="preserve">The </w:t>
-        </w:r>
-      </w:ins>
-      <w:moveTo w:id="182" w:author="Georgios KATSAROS" w:date="2016-08-27T03:03:00Z">
-        <w:r>
-          <w:t xml:space="preserve">Varactor – a voltage tunable capacitor - was used </w:t>
-        </w:r>
-      </w:moveTo>
-      <w:ins w:id="183" w:author="Georgios KATSAROS" w:date="2016-08-27T03:07:00Z">
-        <w:r>
-          <w:t xml:space="preserve">in order </w:t>
-        </w:r>
-      </w:ins>
-      <w:moveTo w:id="184" w:author="Georgios KATSAROS" w:date="2016-08-27T03:03:00Z">
-        <w:r>
-          <w:t xml:space="preserve">to be able to always achieve </w:t>
-        </w:r>
-      </w:moveTo>
-      <w:ins w:id="185" w:author="Georgios KATSAROS" w:date="2016-08-27T03:07:00Z">
-        <w:r>
-          <w:t xml:space="preserve">a </w:t>
-        </w:r>
-      </w:ins>
-      <w:moveTo w:id="186" w:author="Georgios KATSAROS" w:date="2016-08-27T03:03:00Z">
-        <w:r>
-          <w:t>good matching condition despite the change of the SHT resistance R</w:t>
-        </w:r>
-        <w:r>
-          <w:rPr>
-            <w:vertAlign w:val="subscript"/>
-          </w:rPr>
-          <w:t>s</w:t>
-        </w:r>
-        <w:r>
-          <w:t xml:space="preserve"> </w:t>
-        </w:r>
-        <w:del w:id="187" w:author="Georgios KATSAROS" w:date="2016-08-27T03:08:00Z">
-          <w:r>
-            <w:delText xml:space="preserve">following the approach in </w:delText>
-          </w:r>
-        </w:del>
-        <w:r>
-          <w:t xml:space="preserve">[13], as explained in “What is reflectometry” section of the “State of the art” chapter. </w:t>
-        </w:r>
-      </w:moveTo>
-    </w:p>
-    <w:moveToRangeEnd w:id="167"/>
-    <w:p>
-      <w:pPr>
-        <w:rPr>
-          <w:b/>
-        </w:rPr>
-      </w:pPr>
-    </w:p>
-    <w:p>
-      <w:pPr>
-        <w:rPr>
-          <w:del w:id="188" w:author="Georgios KATSAROS" w:date="2016-08-27T03:09:00Z"/>
-          <w:b/>
-        </w:rPr>
-      </w:pPr>
-      <w:del w:id="189" w:author="Georgios KATSAROS" w:date="2016-08-27T03:09:00Z">
-        <w:r>
-          <w:rPr>
-            <w:b/>
-          </w:rPr>
-          <w:delText>Readout circuit</w:delText>
-        </w:r>
-      </w:del>
-    </w:p>
-    <w:p>
-      <w:ins w:id="190" w:author="Georgios KATSAROS" w:date="2016-08-27T03:09:00Z">
-        <w:r>
-          <w:lastRenderedPageBreak/>
-          <w:t xml:space="preserve">For performing the </w:t>
-        </w:r>
-      </w:ins>
-      <w:del w:id="191" w:author="Georgios KATSAROS" w:date="2016-08-27T03:10:00Z">
-        <w:r>
-          <w:delText xml:space="preserve">To measure the charge </w:delText>
-        </w:r>
-        <w:r>
-          <w:delText xml:space="preserve">state of the </w:delText>
-        </w:r>
-      </w:del>
-      <w:del w:id="192" w:author="Georgios KATSAROS" w:date="2016-08-27T02:47:00Z">
-        <w:r>
-          <w:delText>nanowire single hole</w:delText>
-        </w:r>
-        <w:r>
-          <w:delText xml:space="preserve"> transistor</w:delText>
-        </w:r>
-      </w:del>
-      <w:del w:id="193" w:author="Georgios KATSAROS" w:date="2016-08-27T03:10:00Z">
-        <w:r>
-          <w:delText xml:space="preserve">, </w:delText>
-        </w:r>
-      </w:del>
-      <w:r>
-        <w:t xml:space="preserve">ohmic reflectometry </w:t>
-      </w:r>
-      <w:del w:id="194" w:author="Georgios KATSAROS" w:date="2016-08-27T03:15:00Z">
-        <w:r>
-          <w:delText xml:space="preserve">technique </w:delText>
-        </w:r>
-      </w:del>
-      <w:ins w:id="195" w:author="Georgios KATSAROS" w:date="2016-08-27T03:10:00Z">
-        <w:r>
-          <w:t xml:space="preserve">measurements </w:t>
-        </w:r>
-      </w:ins>
-      <w:del w:id="196" w:author="Georgios KATSAROS" w:date="2016-08-27T03:10:00Z">
-        <w:r>
-          <w:delText xml:space="preserve">was applied. For that purpose </w:delText>
-        </w:r>
-      </w:del>
-      <w:r>
-        <w:t xml:space="preserve">the </w:t>
-      </w:r>
-      <w:r>
-        <w:t>RF signal was</w:t>
-      </w:r>
-      <w:r>
-        <w:t xml:space="preserve"> sent down the coax line (Figure</w:t>
-      </w:r>
-      <w:r>
-        <w:t xml:space="preserve"> 5, right</w:t>
-      </w:r>
-      <w:r>
-        <w:t>)</w:t>
-      </w:r>
-      <w:ins w:id="197" w:author="Georgios KATSAROS" w:date="2016-08-27T03:10:00Z">
-        <w:r>
-          <w:t xml:space="preserve"> towards the QD device</w:t>
-        </w:r>
-      </w:ins>
-      <w:r>
-        <w:t>.</w:t>
-      </w:r>
-      <w:r>
-        <w:t xml:space="preserve"> </w:t>
-      </w:r>
-      <w:r>
-        <w:t xml:space="preserve">The </w:t>
-      </w:r>
-      <w:r>
-        <w:t>signal</w:t>
-      </w:r>
-      <w:r>
-        <w:t xml:space="preserve"> </w:t>
-      </w:r>
-      <w:ins w:id="198" w:author="Georgios KATSAROS" w:date="2016-08-27T03:15:00Z">
-        <w:r>
-          <w:t xml:space="preserve">which gets </w:t>
-        </w:r>
-      </w:ins>
-      <w:r>
-        <w:t>reflected from the resonant circuit</w:t>
-      </w:r>
-      <w:r>
-        <w:t xml:space="preserve"> </w:t>
-      </w:r>
-      <w:del w:id="199" w:author="Georgios KATSAROS" w:date="2016-08-27T03:11:00Z">
-        <w:r>
-          <w:delText xml:space="preserve">was separated in the directional coupler and </w:delText>
-        </w:r>
-      </w:del>
-      <w:ins w:id="200" w:author="Georgios KATSAROS" w:date="2016-08-27T03:15:00Z">
-        <w:r>
-          <w:t xml:space="preserve">is sent </w:t>
-        </w:r>
-      </w:ins>
-      <w:del w:id="201" w:author="Georgios KATSAROS" w:date="2016-08-27T03:15:00Z">
-        <w:r>
-          <w:delText>directed</w:delText>
-        </w:r>
-      </w:del>
-      <w:ins w:id="202" w:author="Georgios KATSAROS" w:date="2016-08-27T03:11:00Z">
-        <w:r>
-          <w:t>via the directional coupler</w:t>
-        </w:r>
-      </w:ins>
-      <w:r>
-        <w:t xml:space="preserve"> to the </w:t>
-      </w:r>
-      <w:r>
-        <w:t>ampl</w:t>
-      </w:r>
-      <w:r>
-        <w:t>ifiers</w:t>
-      </w:r>
-      <w:r>
-        <w:t xml:space="preserve">. </w:t>
-      </w:r>
-      <w:ins w:id="203" w:author="Georgios KATSAROS" w:date="2016-08-27T03:11:00Z">
-        <w:r>
-          <w:t xml:space="preserve">The </w:t>
-        </w:r>
-      </w:ins>
-      <w:del w:id="204" w:author="Georgios KATSAROS" w:date="2016-08-27T03:11:00Z">
-        <w:r>
-          <w:delText>A</w:delText>
-        </w:r>
-      </w:del>
-      <w:ins w:id="205" w:author="Georgios KATSAROS" w:date="2016-08-27T03:11:00Z">
-        <w:r>
-          <w:t>a</w:t>
-        </w:r>
-      </w:ins>
-      <w:r>
-        <w:t>mplifier configuration</w:t>
-      </w:r>
-      <w:r>
-        <w:t>, shown in Figure 5 (right),</w:t>
-      </w:r>
-      <w:r>
-        <w:t xml:space="preserve"> is used</w:t>
-      </w:r>
-      <w:r>
-        <w:t xml:space="preserve"> to</w:t>
-      </w:r>
-      <w:r>
-        <w:t xml:space="preserve"> </w:t>
-      </w:r>
-      <w:r>
-        <w:t>preserve the signal to no</w:t>
-      </w:r>
-      <w:r>
-        <w:t>ise ratio (SNR).</w:t>
-      </w:r>
-      <w:r>
-        <w:t xml:space="preserve"> </w:t>
-      </w:r>
-      <w:del w:id="206" w:author="Georgios KATSAROS" w:date="2016-08-27T03:12:00Z">
-        <w:r>
-          <w:delText>G</w:delText>
-        </w:r>
-        <w:r>
-          <w:delText>oing from</w:delText>
-        </w:r>
-      </w:del>
-      <w:ins w:id="207" w:author="Georgios KATSAROS" w:date="2016-08-27T03:12:00Z">
-        <w:r>
-          <w:t>After</w:t>
-        </w:r>
-      </w:ins>
-      <w:r>
-        <w:t xml:space="preserve"> the sample</w:t>
-      </w:r>
-      <w:r>
-        <w:t>,</w:t>
-      </w:r>
-      <w:r>
-        <w:t xml:space="preserve"> </w:t>
-      </w:r>
-      <w:ins w:id="208" w:author="Georgios KATSAROS" w:date="2016-08-27T03:12:00Z">
-        <w:r>
-          <w:t xml:space="preserve">a </w:t>
-        </w:r>
-      </w:ins>
-      <w:r>
-        <w:t xml:space="preserve">very </w:t>
-      </w:r>
-      <w:r>
-        <w:t>low noise cryogenic amplifier</w:t>
-      </w:r>
-      <w:r>
-        <w:t>, Weinreb’s CITLF2,</w:t>
-      </w:r>
-      <w:r>
-        <w:t xml:space="preserve"> </w:t>
-      </w:r>
-      <w:r>
-        <w:t xml:space="preserve">is used to amplify both signal and noise </w:t>
-      </w:r>
-      <w:del w:id="209" w:author="Georgios KATSAROS" w:date="2016-08-27T03:12:00Z">
-        <w:r>
-          <w:delText xml:space="preserve">for </w:delText>
-        </w:r>
-      </w:del>
-      <w:ins w:id="210" w:author="Georgios KATSAROS" w:date="2016-08-27T03:12:00Z">
-        <w:r>
-          <w:t xml:space="preserve">by </w:t>
-        </w:r>
-      </w:ins>
-      <w:r>
-        <w:t xml:space="preserve">the same amount (around 20 dB), adding </w:t>
-      </w:r>
-      <w:ins w:id="211" w:author="Georgios KATSAROS" w:date="2016-08-27T03:12:00Z">
-        <w:r>
-          <w:t xml:space="preserve">a </w:t>
-        </w:r>
-      </w:ins>
-      <w:r>
-        <w:t>very small amount of itself noise, thus almost preserving the SNR</w:t>
-      </w:r>
-      <w:r>
-        <w:t xml:space="preserve">. </w:t>
-      </w:r>
-      <w:ins w:id="212" w:author="Georgios KATSAROS" w:date="2016-08-27T03:16:00Z">
-        <w:r>
-          <w:t xml:space="preserve">The </w:t>
-        </w:r>
-      </w:ins>
-      <w:del w:id="213" w:author="Georgios KATSAROS" w:date="2016-08-27T03:16:00Z">
-        <w:r>
-          <w:delText>A</w:delText>
-        </w:r>
-      </w:del>
-      <w:ins w:id="214" w:author="Georgios KATSAROS" w:date="2016-08-27T03:16:00Z">
-        <w:r>
-          <w:t>a</w:t>
-        </w:r>
-      </w:ins>
-      <w:r>
-        <w:t xml:space="preserve">chieved SNR </w:t>
-      </w:r>
-      <w:r>
-        <w:t xml:space="preserve">has </w:t>
-      </w:r>
-      <w:ins w:id="215" w:author="Georgios KATSAROS" w:date="2016-08-27T03:16:00Z">
-        <w:r>
-          <w:t xml:space="preserve">a </w:t>
-        </w:r>
-      </w:ins>
-      <w:r>
-        <w:t>much higher noise bou</w:t>
-      </w:r>
-      <w:r>
-        <w:t>ndary</w:t>
-      </w:r>
-      <w:ins w:id="216" w:author="Georgios KATSAROS" w:date="2016-08-27T03:16:00Z">
-        <w:r>
-          <w:t xml:space="preserve"> (what do you mean with noise boundary?</w:t>
-        </w:r>
-      </w:ins>
-      <w:ins w:id="217" w:author="Georgios KATSAROS" w:date="2016-08-27T03:17:00Z">
-        <w:r>
-          <w:t>)</w:t>
-        </w:r>
-      </w:ins>
-      <w:r>
-        <w:t xml:space="preserve"> allowing the second</w:t>
-      </w:r>
-      <w:r>
-        <w:t xml:space="preserve">, noisier </w:t>
-      </w:r>
-      <w:r>
-        <w:t>amplifier to lift that boundary even higher for the next room temperature instrumentation stages, without influencing it.</w:t>
-      </w:r>
-      <w:r>
-        <w:t xml:space="preserve">  </w:t>
-      </w:r>
-      <w:ins w:id="218" w:author="Georgios KATSAROS" w:date="2016-08-27T03:12:00Z">
-        <w:r>
-          <w:t xml:space="preserve">Here I think you should show the ohmic reflectometry measurement of the QD device you performed. </w:t>
-        </w:r>
-      </w:ins>
-    </w:p>
-    <w:p>
-      <w:pPr>
-        <w:rPr>
-          <w:moveFrom w:id="219" w:author="Georgios KATSAROS" w:date="2016-08-27T03:03:00Z"/>
-        </w:rPr>
-      </w:pPr>
-      <w:moveFromRangeStart w:id="220" w:author="Georgios KATSAROS" w:date="2016-08-27T03:03:00Z" w:name="move460030355"/>
-      <w:moveFrom w:id="221" w:author="Georgios KATSAROS" w:date="2016-08-27T03:03:00Z">
-        <w:r>
-          <w:t>The used r</w:t>
-        </w:r>
-        <w:r>
-          <w:t>esonance</w:t>
-        </w:r>
-        <w:r>
-          <w:t xml:space="preserve"> circuit </w:t>
-        </w:r>
-        <w:r>
-          <w:t xml:space="preserve">consisted of </w:t>
-        </w:r>
-        <w:r>
-          <w:t xml:space="preserve">a </w:t>
-        </w:r>
-        <w:r>
-          <w:t>matching circuit</w:t>
-        </w:r>
-        <w:r>
-          <w:t xml:space="preserve"> (Figure 4)</w:t>
-        </w:r>
-        <w:r>
-          <w:t xml:space="preserve"> and </w:t>
-        </w:r>
-        <w:r>
-          <w:t xml:space="preserve">the </w:t>
-        </w:r>
-        <w:r>
-          <w:t>SHT</w:t>
-        </w:r>
-        <w:r>
-          <w:t xml:space="preserve"> resistance R</w:t>
-        </w:r>
-        <w:r>
-          <w:rPr>
-            <w:vertAlign w:val="subscript"/>
-          </w:rPr>
-          <w:t>S</w:t>
-        </w:r>
-        <w:r>
-          <w:t xml:space="preserve"> in parallel to </w:t>
-        </w:r>
-        <w:r>
-          <w:t xml:space="preserve">the </w:t>
-        </w:r>
-        <w:r>
-          <w:t>capacitance C</w:t>
-        </w:r>
-        <w:r>
-          <w:rPr>
-            <w:vertAlign w:val="subscript"/>
-          </w:rPr>
-          <w:t>S</w:t>
-        </w:r>
-        <w:r>
-          <w:t xml:space="preserve">, as can be seen in </w:t>
-        </w:r>
-        <w:r>
-          <w:t xml:space="preserve">a </w:t>
-        </w:r>
-        <w:r>
-          <w:t xml:space="preserve">simple circuit model in Figure 3. </w:t>
-        </w:r>
-        <w:r>
-          <w:t>Finally t</w:t>
-        </w:r>
-        <w:r>
-          <w:t>here</w:t>
-        </w:r>
-        <w:r>
-          <w:t xml:space="preserve"> always</w:t>
-        </w:r>
-        <w:r>
-          <w:t xml:space="preserve"> exists a</w:t>
-        </w:r>
-        <w:r>
-          <w:t xml:space="preserve"> </w:t>
-        </w:r>
-        <w:r>
-          <w:t>p</w:t>
-        </w:r>
-        <w:r>
-          <w:t>arasitic capacitance</w:t>
-        </w:r>
-        <w:r>
-          <w:t xml:space="preserve"> in parallel to C</w:t>
-        </w:r>
-        <w:r>
-          <w:rPr>
-            <w:vertAlign w:val="subscript"/>
-          </w:rPr>
-          <w:t>S</w:t>
-        </w:r>
-        <w:r>
-          <w:t>, which</w:t>
-        </w:r>
-        <w:r>
-          <w:t xml:space="preserve"> is </w:t>
-        </w:r>
-        <w:r>
-          <w:t xml:space="preserve">a </w:t>
-        </w:r>
-        <w:r>
-          <w:t xml:space="preserve">capacitance to the ground that comes from bonding wires, </w:t>
-        </w:r>
-        <w:r>
-          <w:t xml:space="preserve">the </w:t>
-        </w:r>
-        <w:r>
-          <w:t xml:space="preserve">sample itself, </w:t>
-        </w:r>
-        <w:r>
-          <w:t xml:space="preserve">the </w:t>
-        </w:r>
-        <w:r>
-          <w:t xml:space="preserve">RF line and </w:t>
-        </w:r>
-        <w:r>
-          <w:t xml:space="preserve">the used </w:t>
-        </w:r>
-        <w:r>
-          <w:t>inductor.</w:t>
-        </w:r>
-        <w:r>
-          <w:t xml:space="preserve"> </w:t>
-        </w:r>
-      </w:moveFrom>
-    </w:p>
-    <w:p>
-      <w:pPr>
-        <w:rPr>
-          <w:moveFrom w:id="222" w:author="Georgios KATSAROS" w:date="2016-08-27T03:03:00Z"/>
-        </w:rPr>
-      </w:pPr>
-      <w:moveFrom w:id="223" w:author="Georgios KATSAROS" w:date="2016-08-27T03:03:00Z">
-        <w:r>
-          <w:t>Matching circuit elements used are</w:t>
-        </w:r>
-        <w:r>
-          <w:t xml:space="preserve"> the</w:t>
-        </w:r>
-        <w:r>
-          <w:t xml:space="preserve"> su</w:t>
-        </w:r>
-        <w:r>
-          <w:t>rface mounted inductor Murata 1.</w:t>
-        </w:r>
-        <w:r>
-          <w:t xml:space="preserve">2 </w:t>
-        </w:r>
-        <w:r>
-          <w:t>μH</w:t>
-        </w:r>
-        <w:r>
-          <w:t xml:space="preserve"> </w:t>
-        </w:r>
-        <w:r>
-          <w:t xml:space="preserve">and varactor MACOM </w:t>
-        </w:r>
-        <w:r>
-          <w:t>MA46H070-1056</w:t>
-        </w:r>
-        <w:r>
-          <w:t xml:space="preserve">. </w:t>
-        </w:r>
-        <w:r>
-          <w:t>Varactor</w:t>
-        </w:r>
-        <w:r>
-          <w:t xml:space="preserve"> – a voltage tunable capacitor -</w:t>
-        </w:r>
-        <w:r>
-          <w:t xml:space="preserve"> was</w:t>
-        </w:r>
-        <w:r>
-          <w:t xml:space="preserve"> used to be able </w:t>
-        </w:r>
-        <w:r>
-          <w:t xml:space="preserve">to always </w:t>
-        </w:r>
-        <w:r>
-          <w:t>achieve good</w:t>
-        </w:r>
-        <w:r>
-          <w:t xml:space="preserve"> matching condition despite </w:t>
-        </w:r>
-        <w:r>
-          <w:t xml:space="preserve">the </w:t>
-        </w:r>
-        <w:r>
-          <w:t>chang</w:t>
-        </w:r>
-        <w:r>
-          <w:t>e</w:t>
-        </w:r>
-        <w:r>
-          <w:t xml:space="preserve"> </w:t>
-        </w:r>
-        <w:r>
-          <w:t xml:space="preserve">of </w:t>
-        </w:r>
-        <w:r>
-          <w:t xml:space="preserve">the </w:t>
-        </w:r>
-        <w:r>
-          <w:t>SHT</w:t>
-        </w:r>
-        <w:r>
-          <w:t xml:space="preserve"> resistance R</w:t>
-        </w:r>
-        <w:r>
-          <w:rPr>
-            <w:vertAlign w:val="subscript"/>
-          </w:rPr>
-          <w:t>s</w:t>
-        </w:r>
-        <w:r>
-          <w:t xml:space="preserve"> following the approach in [13]</w:t>
-        </w:r>
-        <w:r>
-          <w:t>, as explained in “What is reflectometry” section of the “State of the art” chapter</w:t>
-        </w:r>
-        <w:r>
-          <w:t>.</w:t>
-        </w:r>
-        <w:r>
-          <w:t xml:space="preserve"> </w:t>
-        </w:r>
-      </w:moveFrom>
-    </w:p>
-    <w:moveFromRangeEnd w:id="220"/>
-    <w:p>
-      <w:r>
-        <w:rPr>
           <w:i/>
           <w:noProof/>
         </w:rPr>
-        <w:lastRenderedPageBreak/>
         <w:drawing>
-          <wp:anchor distT="0" distB="0" distL="114300" distR="114300" simplePos="0" relativeHeight="251667456" behindDoc="0" locked="0" layoutInCell="1" allowOverlap="1" wp14:anchorId="1A25C3E5" wp14:editId="35D8F8AA">
+          <wp:anchor distT="0" distB="0" distL="114300" distR="114300" simplePos="0" relativeHeight="251682816" behindDoc="0" locked="0" layoutInCell="1" allowOverlap="1" wp14:anchorId="1109BF92" wp14:editId="3E06F8B7">
             <wp:simplePos x="0" y="0"/>
             <wp:positionH relativeFrom="column">
-              <wp:posOffset>2516505</wp:posOffset>
+              <wp:posOffset>2790825</wp:posOffset>
             </wp:positionH>
             <wp:positionV relativeFrom="paragraph">
-              <wp:posOffset>-635</wp:posOffset>
+              <wp:posOffset>0</wp:posOffset>
             </wp:positionV>
             <wp:extent cx="1569085" cy="5399405"/>
             <wp:effectExtent l="0" t="0" r="0" b="0"/>
@@ -7511,7 +5645,7 @@
                     </pic:cNvPicPr>
                   </pic:nvPicPr>
                   <pic:blipFill>
-                    <a:blip r:embed="rId13" cstate="print">
+                    <a:blip r:embed="rId12" cstate="print">
                       <a:extLst>
                         <a:ext uri="{28A0092B-C50C-407E-A947-70E740481C1C}">
                           <a14:useLocalDpi xmlns:a14="http://schemas.microsoft.com/office/drawing/2010/main" val="0"/>
@@ -7542,23 +5676,160 @@
           </wp:anchor>
         </w:drawing>
       </w:r>
-      <w:r>
-        <w:rPr>
+    </w:p>
+    <w:p>
+      <w:pPr>
+        <w:rPr>
+          <w:i/>
+        </w:rPr>
+      </w:pPr>
+    </w:p>
+    <w:p>
+      <w:pPr>
+        <w:rPr>
+          <w:i/>
+        </w:rPr>
+      </w:pPr>
+    </w:p>
+    <w:p>
+      <w:pPr>
+        <w:rPr>
+          <w:i/>
+        </w:rPr>
+      </w:pPr>
+    </w:p>
+    <w:p>
+      <w:pPr>
+        <w:rPr>
+          <w:i/>
+        </w:rPr>
+      </w:pPr>
+    </w:p>
+    <w:p>
+      <w:pPr>
+        <w:rPr>
+          <w:i/>
+        </w:rPr>
+      </w:pPr>
+    </w:p>
+    <w:p>
+      <w:pPr>
+        <w:rPr>
+          <w:i/>
+        </w:rPr>
+      </w:pPr>
+    </w:p>
+    <w:p>
+      <w:pPr>
+        <w:rPr>
+          <w:i/>
+        </w:rPr>
+      </w:pPr>
+    </w:p>
+    <w:p>
+      <w:pPr>
+        <w:rPr>
+          <w:i/>
+        </w:rPr>
+      </w:pPr>
+    </w:p>
+    <w:p>
+      <w:pPr>
+        <w:pStyle w:val="Subtitle"/>
+      </w:pPr>
+    </w:p>
+    <w:p>
+      <w:pPr>
+        <w:pStyle w:val="Subtitle"/>
+      </w:pPr>
+    </w:p>
+    <w:p>
+      <w:pPr>
+        <w:pStyle w:val="Subtitle"/>
+      </w:pPr>
+    </w:p>
+    <w:p>
+      <w:pPr>
+        <w:pStyle w:val="Subtitle"/>
+      </w:pPr>
+    </w:p>
+    <w:p>
+      <w:pPr>
+        <w:pStyle w:val="Subtitle"/>
+      </w:pPr>
+    </w:p>
+    <w:p>
+      <w:pPr>
+        <w:pStyle w:val="Subtitle"/>
+      </w:pPr>
+    </w:p>
+    <w:p>
+      <w:pPr>
+        <w:pStyle w:val="Subtitle"/>
+      </w:pPr>
+    </w:p>
+    <w:p>
+      <w:pPr>
+        <w:pStyle w:val="Subtitle"/>
+      </w:pPr>
+      <w:r>
+        <w:t>Figure 4</w:t>
+      </w:r>
+      <w:r>
+        <w:t xml:space="preserve">: Plexiglas 4K dip-stick used for cooling down samples to 4K and performing reflectometry measurements. The left picture shows the whole stick, while the right is a zoom-in, highlighting the directional coupler and the low noise Minicircuits </w:t>
+      </w:r>
+      <w:r>
+        <w:t>ZX60-33LN-S+</w:t>
+      </w:r>
+      <w:r>
+        <w:t xml:space="preserve"> RF amplifier. An additional low noise cryogenic RF amplifier CITLF2 from Sander Weinreb’s </w:t>
+      </w:r>
+      <w:r>
+        <w:rPr>
+          <w:color w:val="575757"/>
+        </w:rPr>
+        <w:t xml:space="preserve">Caltech Microwave Research Group </w:t>
+      </w:r>
+      <w:r>
+        <w:t>can be added in order</w:t>
+      </w:r>
+      <w:r>
+        <w:rPr>
+          <w:color w:val="575757"/>
+        </w:rPr>
+        <w:t xml:space="preserve"> to increase the SNR of the measured signal.</w:t>
+      </w:r>
+    </w:p>
+    <w:p>
+      <w:pPr>
+        <w:rPr>
+          <w:sz w:val="48"/>
+          <w:szCs w:val="48"/>
+        </w:rPr>
+      </w:pPr>
+    </w:p>
+    <w:p/>
+    <w:p/>
+    <w:p>
+      <w:r>
+        <w:rPr>
+          <w:b/>
           <w:noProof/>
         </w:rPr>
+        <w:lastRenderedPageBreak/>
         <w:drawing>
-          <wp:anchor distT="0" distB="0" distL="114300" distR="114300" simplePos="0" relativeHeight="251666432" behindDoc="0" locked="0" layoutInCell="1" allowOverlap="1" wp14:anchorId="0EBF7FC0" wp14:editId="63949854">
+          <wp:anchor distT="0" distB="0" distL="114300" distR="114300" simplePos="0" relativeHeight="251684864" behindDoc="0" locked="0" layoutInCell="1" allowOverlap="1" wp14:anchorId="75B27908" wp14:editId="5ADA2FE6">
             <wp:simplePos x="0" y="0"/>
-            <wp:positionH relativeFrom="column">
-              <wp:posOffset>1310640</wp:posOffset>
+            <wp:positionH relativeFrom="margin">
+              <wp:posOffset>2967990</wp:posOffset>
             </wp:positionH>
             <wp:positionV relativeFrom="paragraph">
               <wp:posOffset>0</wp:posOffset>
             </wp:positionV>
-            <wp:extent cx="1206000" cy="5400000"/>
+            <wp:extent cx="2519680" cy="885190"/>
             <wp:effectExtent l="0" t="0" r="0" b="0"/>
             <wp:wrapSquare wrapText="bothSides"/>
-            <wp:docPr id="15" name="Picture 15" descr="C:\Users\jkukucka\Documents\GitHub\Fellowship\4Kstick.jpg"/>
+            <wp:docPr id="10" name="Picture 10"/>
             <wp:cNvGraphicFramePr>
               <a:graphicFrameLocks xmlns:a="http://schemas.openxmlformats.org/drawingml/2006/main" noChangeAspect="1"/>
             </wp:cNvGraphicFramePr>
@@ -7566,7 +5837,75 @@
               <a:graphicData uri="http://schemas.openxmlformats.org/drawingml/2006/picture">
                 <pic:pic xmlns:pic="http://schemas.openxmlformats.org/drawingml/2006/picture">
                   <pic:nvPicPr>
-                    <pic:cNvPr id="0" name="Picture 8" descr="C:\Users\jkukucka\Documents\GitHub\Fellowship\4Kstick.jpg"/>
+                    <pic:cNvPr id="0" name="Picture 3"/>
+                    <pic:cNvPicPr>
+                      <a:picLocks noChangeAspect="1" noChangeArrowheads="1"/>
+                    </pic:cNvPicPr>
+                  </pic:nvPicPr>
+                  <pic:blipFill>
+                    <a:blip r:embed="rId13" cstate="print">
+                      <a:extLst>
+                        <a:ext uri="{28A0092B-C50C-407E-A947-70E740481C1C}">
+                          <a14:useLocalDpi xmlns:a14="http://schemas.microsoft.com/office/drawing/2010/main" val="0"/>
+                        </a:ext>
+                      </a:extLst>
+                    </a:blip>
+                    <a:srcRect/>
+                    <a:stretch>
+                      <a:fillRect/>
+                    </a:stretch>
+                  </pic:blipFill>
+                  <pic:spPr bwMode="auto">
+                    <a:xfrm>
+                      <a:off x="0" y="0"/>
+                      <a:ext cx="2519680" cy="885190"/>
+                    </a:xfrm>
+                    <a:prstGeom prst="rect">
+                      <a:avLst/>
+                    </a:prstGeom>
+                    <a:noFill/>
+                    <a:ln>
+                      <a:noFill/>
+                    </a:ln>
+                  </pic:spPr>
+                </pic:pic>
+              </a:graphicData>
+            </a:graphic>
+            <wp14:sizeRelH relativeFrom="page">
+              <wp14:pctWidth>0</wp14:pctWidth>
+            </wp14:sizeRelH>
+            <wp14:sizeRelV relativeFrom="page">
+              <wp14:pctHeight>0</wp14:pctHeight>
+            </wp14:sizeRelV>
+          </wp:anchor>
+        </w:drawing>
+      </w:r>
+      <w:r>
+        <w:rPr>
+          <w:b/>
+          <w:noProof/>
+        </w:rPr>
+        <w:drawing>
+          <wp:anchor distT="0" distB="0" distL="114300" distR="114300" simplePos="0" relativeHeight="251685888" behindDoc="0" locked="0" layoutInCell="1" allowOverlap="1" wp14:anchorId="199A858F" wp14:editId="5802848E">
+            <wp:simplePos x="0" y="0"/>
+            <wp:positionH relativeFrom="margin">
+              <wp:posOffset>453390</wp:posOffset>
+            </wp:positionH>
+            <wp:positionV relativeFrom="margin">
+              <wp:posOffset>-6350</wp:posOffset>
+            </wp:positionV>
+            <wp:extent cx="2520000" cy="1414800"/>
+            <wp:effectExtent l="0" t="0" r="0" b="0"/>
+            <wp:wrapSquare wrapText="bothSides"/>
+            <wp:docPr id="14" name="Picture 14"/>
+            <wp:cNvGraphicFramePr>
+              <a:graphicFrameLocks xmlns:a="http://schemas.openxmlformats.org/drawingml/2006/main" noChangeAspect="1"/>
+            </wp:cNvGraphicFramePr>
+            <a:graphic xmlns:a="http://schemas.openxmlformats.org/drawingml/2006/main">
+              <a:graphicData uri="http://schemas.openxmlformats.org/drawingml/2006/picture">
+                <pic:pic xmlns:pic="http://schemas.openxmlformats.org/drawingml/2006/picture">
+                  <pic:nvPicPr>
+                    <pic:cNvPr id="0" name="Picture 7"/>
                     <pic:cNvPicPr>
                       <a:picLocks noChangeAspect="1" noChangeArrowheads="1"/>
                     </pic:cNvPicPr>
@@ -7587,7 +5926,7 @@
                   <pic:spPr bwMode="auto">
                     <a:xfrm>
                       <a:off x="0" y="0"/>
-                      <a:ext cx="1206000" cy="5400000"/>
+                      <a:ext cx="2520000" cy="1414800"/>
                     </a:xfrm>
                     <a:prstGeom prst="rect">
                       <a:avLst/>
@@ -7600,9 +5939,370 @@
                 </pic:pic>
               </a:graphicData>
             </a:graphic>
+            <wp14:sizeRelH relativeFrom="margin">
+              <wp14:pctWidth>0</wp14:pctWidth>
+            </wp14:sizeRelH>
+            <wp14:sizeRelV relativeFrom="margin">
+              <wp14:pctHeight>0</wp14:pctHeight>
+            </wp14:sizeRelV>
           </wp:anchor>
         </w:drawing>
       </w:r>
+    </w:p>
+    <w:p>
+      <w:pPr>
+        <w:pStyle w:val="Subtitle"/>
+      </w:pPr>
+    </w:p>
+    <w:p>
+      <w:pPr>
+        <w:pStyle w:val="Subtitle"/>
+      </w:pPr>
+    </w:p>
+    <w:p>
+      <w:pPr>
+        <w:pStyle w:val="Subtitle"/>
+      </w:pPr>
+    </w:p>
+    <w:p>
+      <w:pPr>
+        <w:pStyle w:val="Subtitle"/>
+      </w:pPr>
+      <w:r>
+        <w:t>Figure 5</w:t>
+      </w:r>
+      <w:r>
+        <w:t xml:space="preserve">: Initial version of the PCB sample holder. The left figure show the upper view of the PCB board while the right figure focuses on the back side. </w:t>
+      </w:r>
+    </w:p>
+    <w:p/>
+    <w:p>
+      <w:pPr>
+        <w:rPr>
+          <w:b/>
+        </w:rPr>
+      </w:pPr>
+      <w:r>
+        <w:rPr>
+          <w:b/>
+        </w:rPr>
+        <w:t>Resonant Circuit</w:t>
+      </w:r>
+    </w:p>
+    <w:p>
+      <w:r>
+        <w:t>The used resonance circuit consist</w:t>
+      </w:r>
+      <w:r>
+        <w:t>s</w:t>
+      </w:r>
+      <w:r>
+        <w:t xml:space="preserve"> of a matching circuit (Figure 5</w:t>
+      </w:r>
+      <w:r>
+        <w:t>) and the SHT resistance R</w:t>
+      </w:r>
+      <w:r>
+        <w:rPr>
+          <w:vertAlign w:val="subscript"/>
+        </w:rPr>
+        <w:t>S</w:t>
+      </w:r>
+      <w:r>
+        <w:t xml:space="preserve"> in parallel to the capacitance C</w:t>
+      </w:r>
+      <w:r>
+        <w:rPr>
+          <w:vertAlign w:val="subscript"/>
+        </w:rPr>
+        <w:t>S</w:t>
+      </w:r>
+      <w:r>
+        <w:t>, as can be seen in a simple circuit model in Figure 3. Finally there always exists a parasitic capacitance in parallel to C</w:t>
+      </w:r>
+      <w:r>
+        <w:rPr>
+          <w:vertAlign w:val="subscript"/>
+        </w:rPr>
+        <w:t>S</w:t>
+      </w:r>
+      <w:r>
+        <w:t xml:space="preserve">, which is a capacitance to the ground that comes from bonding wires, the sample itself, the RF line and the used inductor. </w:t>
+      </w:r>
+      <w:r>
+        <w:t xml:space="preserve">For the matching circuit, </w:t>
+      </w:r>
+      <w:r>
+        <w:t xml:space="preserve">the surface mounted inductor Murata 1.2 </w:t>
+      </w:r>
+      <w:r>
+        <w:t>μH</w:t>
+      </w:r>
+      <w:r>
+        <w:t xml:space="preserve"> and </w:t>
+      </w:r>
+      <w:r>
+        <w:t xml:space="preserve">the </w:t>
+      </w:r>
+      <w:r>
+        <w:t xml:space="preserve">varactor MACOM </w:t>
+      </w:r>
+      <w:r>
+        <w:t>MA46H070-1056</w:t>
+      </w:r>
+      <w:r>
+        <w:t xml:space="preserve"> were used</w:t>
+      </w:r>
+      <w:r>
+        <w:t xml:space="preserve">. </w:t>
+      </w:r>
+      <w:r>
+        <w:t xml:space="preserve">The </w:t>
+      </w:r>
+      <w:r>
+        <w:t xml:space="preserve">Varactor – a voltage tunable capacitor - was used </w:t>
+      </w:r>
+      <w:r>
+        <w:t xml:space="preserve">in order </w:t>
+      </w:r>
+      <w:r>
+        <w:t xml:space="preserve">to be able to always achieve </w:t>
+      </w:r>
+      <w:r>
+        <w:t xml:space="preserve">a </w:t>
+      </w:r>
+      <w:r>
+        <w:t>good matching condition despite the change of the SHT resistance R</w:t>
+      </w:r>
+      <w:r>
+        <w:rPr>
+          <w:vertAlign w:val="subscript"/>
+        </w:rPr>
+        <w:t>s</w:t>
+      </w:r>
+      <w:r>
+        <w:t xml:space="preserve"> [13], as explained in “What is reflectometry” section of the “State of the art” chapter. </w:t>
+      </w:r>
+    </w:p>
+    <w:p>
+      <w:pPr>
+        <w:rPr>
+          <w:b/>
+        </w:rPr>
+      </w:pPr>
+    </w:p>
+    <w:p>
+      <w:r>
+        <w:t xml:space="preserve">For performing the </w:t>
+      </w:r>
+      <w:r>
+        <w:t xml:space="preserve">ohmic reflectometry </w:t>
+      </w:r>
+      <w:r>
+        <w:t xml:space="preserve">measurements </w:t>
+      </w:r>
+      <w:r>
+        <w:t xml:space="preserve">the </w:t>
+      </w:r>
+      <w:r>
+        <w:t>RF signal was</w:t>
+      </w:r>
+      <w:r>
+        <w:t xml:space="preserve"> sent down the coax line (Figure</w:t>
+      </w:r>
+      <w:r>
+        <w:t xml:space="preserve"> 4</w:t>
+      </w:r>
+      <w:r>
+        <w:t>, right</w:t>
+      </w:r>
+      <w:r>
+        <w:t>)</w:t>
+      </w:r>
+      <w:r>
+        <w:t xml:space="preserve"> towards the QD device</w:t>
+      </w:r>
+      <w:r>
+        <w:t>.</w:t>
+      </w:r>
+      <w:r>
+        <w:t xml:space="preserve"> </w:t>
+      </w:r>
+      <w:r>
+        <w:t xml:space="preserve">The </w:t>
+      </w:r>
+      <w:r>
+        <w:t>signal</w:t>
+      </w:r>
+      <w:r>
+        <w:t xml:space="preserve"> </w:t>
+      </w:r>
+      <w:r>
+        <w:t xml:space="preserve">which gets </w:t>
+      </w:r>
+      <w:r>
+        <w:t>reflected from the resonant circuit</w:t>
+      </w:r>
+      <w:r>
+        <w:t xml:space="preserve"> </w:t>
+      </w:r>
+      <w:r>
+        <w:t xml:space="preserve">is sent </w:t>
+      </w:r>
+      <w:r>
+        <w:t>via the directional coupler</w:t>
+      </w:r>
+      <w:r>
+        <w:t xml:space="preserve"> to the </w:t>
+      </w:r>
+      <w:r>
+        <w:t>ampl</w:t>
+      </w:r>
+      <w:r>
+        <w:t>ifiers</w:t>
+      </w:r>
+      <w:r>
+        <w:t xml:space="preserve">. </w:t>
+      </w:r>
+      <w:r>
+        <w:t>The a</w:t>
+      </w:r>
+      <w:r>
+        <w:t>mplifier configuration</w:t>
+      </w:r>
+      <w:r>
+        <w:t>, shown in Figure 4</w:t>
+      </w:r>
+      <w:r>
+        <w:t xml:space="preserve"> (right),</w:t>
+      </w:r>
+      <w:r>
+        <w:t xml:space="preserve"> is used</w:t>
+      </w:r>
+      <w:r>
+        <w:t xml:space="preserve"> to</w:t>
+      </w:r>
+      <w:r>
+        <w:t xml:space="preserve"> </w:t>
+      </w:r>
+      <w:r>
+        <w:t xml:space="preserve">preserve </w:t>
+      </w:r>
+      <w:r>
+        <w:t>the signal to no</w:t>
+      </w:r>
+      <w:r>
+        <w:t>ise ratio (SNR).</w:t>
+      </w:r>
+      <w:r>
+        <w:t xml:space="preserve"> </w:t>
+      </w:r>
+      <w:r>
+        <w:t>After</w:t>
+      </w:r>
+      <w:r>
+        <w:t xml:space="preserve"> the sample</w:t>
+      </w:r>
+      <w:r>
+        <w:t>,</w:t>
+      </w:r>
+      <w:r>
+        <w:t xml:space="preserve"> </w:t>
+      </w:r>
+      <w:r>
+        <w:t xml:space="preserve">a </w:t>
+      </w:r>
+      <w:r>
+        <w:t xml:space="preserve">very </w:t>
+      </w:r>
+      <w:r>
+        <w:t>low noise cryogenic amplifier</w:t>
+      </w:r>
+      <w:r>
+        <w:t>, Weinreb’s CITLF2,</w:t>
+      </w:r>
+      <w:r>
+        <w:t xml:space="preserve"> </w:t>
+      </w:r>
+      <w:r>
+        <w:t xml:space="preserve">is used to amplify both signal and noise </w:t>
+      </w:r>
+      <w:r>
+        <w:t xml:space="preserve">by </w:t>
+      </w:r>
+      <w:r>
+        <w:t xml:space="preserve">the same amount (around 20 dB), adding </w:t>
+      </w:r>
+      <w:r>
+        <w:t xml:space="preserve">a </w:t>
+      </w:r>
+      <w:r>
+        <w:t>very small amount of itse</w:t>
+      </w:r>
+      <w:r>
+        <w:t>lf noise, thus almost equalizing</w:t>
+      </w:r>
+      <w:r>
+        <w:t xml:space="preserve"> the SNR</w:t>
+      </w:r>
+      <w:r>
+        <w:t xml:space="preserve"> on its input with SNR on its output</w:t>
+      </w:r>
+      <w:r>
+        <w:t xml:space="preserve">. </w:t>
+      </w:r>
+      <w:r>
+        <w:t xml:space="preserve">Higher noise level on the output of the CITLF2 amplifier </w:t>
+      </w:r>
+      <w:r>
+        <w:t>a</w:t>
+      </w:r>
+      <w:r>
+        <w:t>llows</w:t>
+      </w:r>
+      <w:r>
+        <w:t xml:space="preserve"> the second</w:t>
+      </w:r>
+      <w:r>
+        <w:t xml:space="preserve">, noisier </w:t>
+      </w:r>
+      <w:r>
+        <w:t>amplifier</w:t>
+      </w:r>
+      <w:r>
+        <w:t xml:space="preserve"> to achieve SNR on its output approximately same as the SNR on its input.</w:t>
+      </w:r>
+      <w:r>
+        <w:t xml:space="preserve"> </w:t>
+      </w:r>
+      <w:r>
+        <w:t xml:space="preserve">Such an amplifier chain enables non – degrading propagation of the SNR from the sample stage to </w:t>
+      </w:r>
+      <w:r>
+        <w:t xml:space="preserve">the </w:t>
+      </w:r>
+      <w:r>
+        <w:t>higher noise room temperature electronics.</w:t>
+      </w:r>
+      <w:r>
+        <w:t xml:space="preserve">  </w:t>
+      </w:r>
+      <w:ins w:id="25" w:author="Georgios KATSAROS" w:date="2016-08-27T03:12:00Z">
+        <w:r>
+          <w:t>Here I think</w:t>
+        </w:r>
+        <w:r>
+          <w:t xml:space="preserve"> you should show the ohmic reflectometry measurement of the QD device you performed. </w:t>
+        </w:r>
+      </w:ins>
+    </w:p>
+    <w:p>
+      <w:pPr>
+        <w:rPr>
+          <w:sz w:val="48"/>
+          <w:szCs w:val="48"/>
+        </w:rPr>
+      </w:pPr>
       <w:r>
         <w:rPr>
           <w:rFonts w:ascii="Times New Roman" w:eastAsia="Times New Roman" w:hAnsi="Times New Roman" w:cs="Times New Roman"/>
@@ -7622,273 +6322,6 @@
     <w:p>
       <w:pPr>
         <w:rPr>
-          <w:i/>
-        </w:rPr>
-      </w:pPr>
-    </w:p>
-    <w:p>
-      <w:pPr>
-        <w:rPr>
-          <w:i/>
-        </w:rPr>
-      </w:pPr>
-    </w:p>
-    <w:p>
-      <w:pPr>
-        <w:rPr>
-          <w:i/>
-        </w:rPr>
-      </w:pPr>
-    </w:p>
-    <w:p>
-      <w:pPr>
-        <w:rPr>
-          <w:i/>
-        </w:rPr>
-      </w:pPr>
-    </w:p>
-    <w:p>
-      <w:pPr>
-        <w:rPr>
-          <w:i/>
-        </w:rPr>
-      </w:pPr>
-    </w:p>
-    <w:p>
-      <w:pPr>
-        <w:rPr>
-          <w:i/>
-        </w:rPr>
-      </w:pPr>
-    </w:p>
-    <w:p>
-      <w:pPr>
-        <w:rPr>
-          <w:i/>
-        </w:rPr>
-      </w:pPr>
-    </w:p>
-    <w:p>
-      <w:pPr>
-        <w:rPr>
-          <w:i/>
-        </w:rPr>
-      </w:pPr>
-    </w:p>
-    <w:p>
-      <w:pPr>
-        <w:rPr>
-          <w:i/>
-        </w:rPr>
-      </w:pPr>
-    </w:p>
-    <w:p>
-      <w:pPr>
-        <w:rPr>
-          <w:i/>
-        </w:rPr>
-      </w:pPr>
-    </w:p>
-    <w:p>
-      <w:pPr>
-        <w:rPr>
-          <w:i/>
-        </w:rPr>
-      </w:pPr>
-    </w:p>
-    <w:p>
-      <w:pPr>
-        <w:rPr>
-          <w:i/>
-        </w:rPr>
-      </w:pPr>
-    </w:p>
-    <w:p>
-      <w:pPr>
-        <w:rPr>
-          <w:i/>
-        </w:rPr>
-      </w:pPr>
-    </w:p>
-    <w:p>
-      <w:pPr>
-        <w:rPr>
-          <w:i/>
-        </w:rPr>
-      </w:pPr>
-    </w:p>
-    <w:p>
-      <w:pPr>
-        <w:rPr>
-          <w:i/>
-        </w:rPr>
-      </w:pPr>
-    </w:p>
-    <w:p>
-      <w:pPr>
-        <w:pStyle w:val="Subtitle"/>
-      </w:pPr>
-      <w:r>
-        <w:t xml:space="preserve">Figure 5: Plexiglas </w:t>
-      </w:r>
-      <w:ins w:id="224" w:author="Georgios KATSAROS" w:date="2016-08-27T03:17:00Z">
-        <w:r>
-          <w:t xml:space="preserve">4K </w:t>
-        </w:r>
-      </w:ins>
-      <w:r>
-        <w:t>dip-</w:t>
-      </w:r>
-      <w:r>
-        <w:t xml:space="preserve">stick used for </w:t>
-      </w:r>
-      <w:r>
-        <w:t xml:space="preserve">cooling down </w:t>
-      </w:r>
-      <w:r>
-        <w:t>sample</w:t>
-      </w:r>
-      <w:r>
-        <w:t>s</w:t>
-      </w:r>
-      <w:r>
-        <w:t xml:space="preserve"> </w:t>
-      </w:r>
-      <w:r>
-        <w:t>to 4K</w:t>
-      </w:r>
-      <w:ins w:id="225" w:author="Georgios KATSAROS" w:date="2016-08-27T03:17:00Z">
-        <w:r>
-          <w:t xml:space="preserve"> and performing reflectometry measurements</w:t>
-        </w:r>
-      </w:ins>
-      <w:r>
-        <w:t xml:space="preserve">. </w:t>
-      </w:r>
-      <w:r>
-        <w:t>The left picture shows the w</w:t>
-      </w:r>
-      <w:r>
-        <w:t>hole</w:t>
-      </w:r>
-      <w:r>
-        <w:t xml:space="preserve"> stick, </w:t>
-      </w:r>
-      <w:r>
-        <w:t xml:space="preserve">while </w:t>
-      </w:r>
-      <w:ins w:id="226" w:author="Georgios KATSAROS" w:date="2016-08-27T03:17:00Z">
-        <w:r>
-          <w:t xml:space="preserve">the </w:t>
-        </w:r>
-      </w:ins>
-      <w:r>
-        <w:t xml:space="preserve">right </w:t>
-      </w:r>
-      <w:r>
-        <w:t xml:space="preserve">is </w:t>
-      </w:r>
-      <w:del w:id="227" w:author="Georgios KATSAROS" w:date="2016-08-27T03:17:00Z">
-        <w:r>
-          <w:delText xml:space="preserve">the </w:delText>
-        </w:r>
-      </w:del>
-      <w:ins w:id="228" w:author="Georgios KATSAROS" w:date="2016-08-27T03:17:00Z">
-        <w:r>
-          <w:t xml:space="preserve">a </w:t>
-        </w:r>
-      </w:ins>
-      <w:r>
-        <w:t>zoom</w:t>
-      </w:r>
-      <w:ins w:id="229" w:author="Georgios KATSAROS" w:date="2016-08-27T03:17:00Z">
-        <w:r>
-          <w:t>-</w:t>
-        </w:r>
-      </w:ins>
-      <w:del w:id="230" w:author="Georgios KATSAROS" w:date="2016-08-27T03:17:00Z">
-        <w:r>
-          <w:delText xml:space="preserve"> </w:delText>
-        </w:r>
-      </w:del>
-      <w:r>
-        <w:t>i</w:t>
-      </w:r>
-      <w:r>
-        <w:t xml:space="preserve">n, highlighting the </w:t>
-      </w:r>
-      <w:r>
-        <w:t xml:space="preserve">directional coupler and </w:t>
-      </w:r>
-      <w:ins w:id="231" w:author="Georgios KATSAROS" w:date="2016-08-27T03:17:00Z">
-        <w:r>
-          <w:t xml:space="preserve">the </w:t>
-        </w:r>
-      </w:ins>
-      <w:r>
-        <w:t xml:space="preserve">low noise </w:t>
-      </w:r>
-      <w:r>
-        <w:t xml:space="preserve">Minicircuits </w:t>
-      </w:r>
-      <w:r>
-        <w:t>ZX60-33LN-S+</w:t>
-      </w:r>
-      <w:r>
-        <w:t xml:space="preserve"> </w:t>
-      </w:r>
-      <w:r>
-        <w:t xml:space="preserve">RF amplifier. </w:t>
-      </w:r>
-      <w:r>
-        <w:t xml:space="preserve">An additional </w:t>
-      </w:r>
-      <w:r>
-        <w:t>low noise cryogenic RF</w:t>
-      </w:r>
-      <w:r>
-        <w:t xml:space="preserve"> </w:t>
-      </w:r>
-      <w:r>
-        <w:t>amplifier</w:t>
-      </w:r>
-      <w:r>
-        <w:t xml:space="preserve"> CITLF2</w:t>
-      </w:r>
-      <w:r>
-        <w:t xml:space="preserve"> from Sander Weinreb’s </w:t>
-      </w:r>
-      <w:r>
-        <w:rPr>
-          <w:color w:val="575757"/>
-        </w:rPr>
-        <w:t>Caltech Microwave Research Group</w:t>
-      </w:r>
-      <w:r>
-        <w:rPr>
-          <w:color w:val="575757"/>
-        </w:rPr>
-        <w:t xml:space="preserve"> </w:t>
-      </w:r>
-      <w:r>
-        <w:t>can be added in order</w:t>
-      </w:r>
-      <w:r>
-        <w:rPr>
-          <w:color w:val="575757"/>
-        </w:rPr>
-        <w:t xml:space="preserve"> to increase the SNR of the measured signal</w:t>
-      </w:r>
-      <w:r>
-        <w:rPr>
-          <w:color w:val="575757"/>
-        </w:rPr>
-        <w:t>.</w:t>
-      </w:r>
-    </w:p>
-    <w:p>
-      <w:pPr>
-        <w:rPr>
           <w:sz w:val="48"/>
           <w:szCs w:val="48"/>
         </w:rPr>
@@ -7901,29 +6334,20 @@
           <w:szCs w:val="48"/>
         </w:rPr>
       </w:pPr>
-    </w:p>
-    <w:p>
-      <w:pPr>
+      <w:r>
         <w:rPr>
           <w:sz w:val="48"/>
           <w:szCs w:val="48"/>
         </w:rPr>
-      </w:pPr>
-      <w:r>
+        <w:t>THINGS THAT ARE KICKED OUT, BUT MAYBE SOME OF THOSE CAN BE IMPLEMENTED ABOVE:</w:t>
+      </w:r>
+    </w:p>
+    <w:p>
+      <w:pPr>
         <w:rPr>
           <w:sz w:val="48"/>
           <w:szCs w:val="48"/>
         </w:rPr>
-        <w:lastRenderedPageBreak/>
-        <w:t>THINGS THAT ARE KICKED OUT, BUT MAYBE SOME OF THOSE CAN BE IMPLEMENTED ABOVE:</w:t>
-      </w:r>
-    </w:p>
-    <w:p>
-      <w:pPr>
-        <w:rPr>
-          <w:sz w:val="48"/>
-          <w:szCs w:val="48"/>
-        </w:rPr>
       </w:pPr>
     </w:p>
     <w:p>
@@ -7968,7 +6392,7 @@
         </w:rPr>
         <w:t xml:space="preserve"> in a short time. Signal to noise ratio is the ratio of signal and noise amplitude in a given bandwidth. Measurement sensitivity is a measure of the change in an amplitude of current or amplitude (phase) of reflected wave when charge configuration is changed. Noise comes from 1/f noise on lower frequencies, intrinsic shot noise, thermal noise, noise in in measurement equipment… Lowering the measurement bandwidth (integration or filtering) noise is lowered and SNR raised but measurement become slower. Thus for achieving good SNR in short time signal need to be high. In our case fast measurement is required to obtain good quality measurement fast enough. </w:t>
       </w:r>
-      <w:ins w:id="232" w:author="Georgios KATSAROS" w:date="2016-08-20T15:48:00Z">
+      <w:ins w:id="26" w:author="Georgios KATSAROS" w:date="2016-08-20T15:48:00Z">
         <w:r>
           <w:rPr>
             <w:i/>
@@ -11136,7 +9560,6 @@
   <w:style w:type="character" w:default="1" w:styleId="DefaultParagraphFont">
     <w:name w:val="Default Paragraph Font"/>
     <w:uiPriority w:val="1"/>
-    <w:semiHidden/>
     <w:unhideWhenUsed/>
   </w:style>
   <w:style w:type="table" w:default="1" w:styleId="TableNormal">
@@ -11735,7 +10158,7 @@
 </file>
 
 <file path=customXml/itemProps1.xml><?xml version="1.0" encoding="utf-8"?>
-<ds:datastoreItem xmlns:ds="http://schemas.openxmlformats.org/officeDocument/2006/customXml" ds:itemID="{1DE0D2D4-45E3-43D5-ABF0-D1C6454EA069}">
+<ds:datastoreItem xmlns:ds="http://schemas.openxmlformats.org/officeDocument/2006/customXml" ds:itemID="{175D9EE2-D6EE-479F-8AEE-A4930EAA16CA}">
   <ds:schemaRefs>
     <ds:schemaRef ds:uri="http://schemas.openxmlformats.org/officeDocument/2006/bibliography"/>
   </ds:schemaRefs>

</xml_diff>

<commit_message>
2nd round Part1 version sent to Giorgos
</commit_message>
<xml_diff>
--- a/Project description_Part1_modG_applyJ_modG_applyJ.docx
+++ b/Project description_Part1_modG_applyJ_modG_applyJ.docx
@@ -1857,7 +1857,12 @@
         <w:t>:</w:t>
       </w:r>
       <w:r>
-        <w:t xml:space="preserve"> Scanning electron micrograph of SiGe nanowire</w:t>
+        <w:t xml:space="preserve"> Scanning electr</w:t>
+      </w:r>
+      <w:bookmarkStart w:id="4" w:name="_GoBack"/>
+      <w:bookmarkEnd w:id="4"/>
+      <w:r>
+        <w:t>on micrograph of SiGe nanowire</w:t>
       </w:r>
       <w:r>
         <w:t xml:space="preserve"> contacted by palladium Pd source and drain electrodes</w:t>
@@ -1968,7 +1973,7 @@
       <w:r>
         <w:t xml:space="preserve">Figure 2: </w:t>
       </w:r>
-      <w:ins w:id="4" w:author="Georgios KATSAROS" w:date="2016-08-27T00:58:00Z">
+      <w:ins w:id="5" w:author="Georgios KATSAROS" w:date="2016-08-27T00:58:00Z">
         <w:r>
           <w:t xml:space="preserve">Here I would put a stability diagram of a single QD and combine Fig. 1 and Fig. 2 in one. </w:t>
         </w:r>
@@ -2088,7 +2093,7 @@
       <w:r>
         <w:t xml:space="preserve"> to long measurement time</w:t>
       </w:r>
-      <w:ins w:id="5" w:author="Georgios KATSAROS" w:date="2016-08-27T01:06:00Z">
+      <w:ins w:id="6" w:author="Georgios KATSAROS" w:date="2016-08-27T01:06:00Z">
         <w:r>
           <w:t>s (let’s discuss this)</w:t>
         </w:r>
@@ -2100,7 +2105,7 @@
     <w:p>
       <w:pPr>
         <w:pStyle w:val="ListParagraph"/>
-        <w:pPrChange w:id="6" w:author="Georgios KATSAROS" w:date="2016-08-27T01:10:00Z">
+        <w:pPrChange w:id="7" w:author="Georgios KATSAROS" w:date="2016-08-27T01:10:00Z">
           <w:pPr>
             <w:pStyle w:val="ListParagraph"/>
             <w:numPr>
@@ -3200,7 +3205,7 @@
                           <w:p>
                             <w:pPr>
                               <w:rPr>
-                                <w:del w:id="7" w:author="Josip KUKUCKA" w:date="2016-08-30T15:29:00Z"/>
+                                <w:del w:id="8" w:author="Josip KUKUCKA" w:date="2016-08-30T15:29:00Z"/>
                                 <w:rFonts w:eastAsiaTheme="minorEastAsia"/>
                                 <w:sz w:val="18"/>
                                 <w:szCs w:val="18"/>
@@ -3229,7 +3234,7 @@
                               </w:rPr>
                               <w:t xml:space="preserve"> changes -&gt; amplitude and phase of the reflected wave changes.</w:t>
                             </w:r>
-                            <w:ins w:id="8" w:author="Georgios KATSAROS" w:date="2016-08-20T15:47:00Z">
+                            <w:ins w:id="9" w:author="Georgios KATSAROS" w:date="2016-08-20T15:47:00Z">
                               <w:r>
                                 <w:rPr>
                                   <w:rFonts w:eastAsiaTheme="minorEastAsia"/>
@@ -3247,7 +3252,7 @@
                                 <w:szCs w:val="18"/>
                               </w:rPr>
                             </w:pPr>
-                            <w:ins w:id="9" w:author="Georgios KATSAROS" w:date="2016-08-27T01:50:00Z">
+                            <w:ins w:id="10" w:author="Georgios KATSAROS" w:date="2016-08-27T01:50:00Z">
                               <w:r>
                                 <w:rPr>
                                   <w:rFonts w:eastAsiaTheme="minorEastAsia"/>
@@ -3257,7 +3262,7 @@
                                 <w:t xml:space="preserve">Maybe already here you should say sth about the </w:t>
                               </w:r>
                             </w:ins>
-                            <w:ins w:id="10" w:author="Georgios KATSAROS" w:date="2016-08-27T02:38:00Z">
+                            <w:ins w:id="11" w:author="Georgios KATSAROS" w:date="2016-08-27T02:38:00Z">
                               <w:r>
                                 <w:rPr>
                                   <w:rFonts w:eastAsiaTheme="minorEastAsia"/>
@@ -3267,7 +3272,7 @@
                                 <w:t>sensitivity</w:t>
                               </w:r>
                             </w:ins>
-                            <w:ins w:id="11" w:author="Georgios KATSAROS" w:date="2016-08-27T01:50:00Z">
+                            <w:ins w:id="12" w:author="Georgios KATSAROS" w:date="2016-08-27T01:50:00Z">
                               <w:r>
                                 <w:rPr>
                                   <w:rFonts w:eastAsiaTheme="minorEastAsia"/>
@@ -3285,7 +3290,7 @@
                               </w:rPr>
                               <w:t xml:space="preserve"> </w:t>
                             </w:r>
-                            <w:ins w:id="12" w:author="Josip KUKUCKA" w:date="2016-08-30T14:37:00Z">
+                            <w:ins w:id="13" w:author="Josip KUKUCKA" w:date="2016-08-30T14:37:00Z">
                               <w:r>
                                 <w:rPr>
                                   <w:rFonts w:eastAsiaTheme="minorEastAsia"/>
@@ -3295,7 +3300,7 @@
                                 <w:t xml:space="preserve">– </w:t>
                               </w:r>
                             </w:ins>
-                            <w:del w:id="13" w:author="Josip KUKUCKA" w:date="2016-08-30T15:28:00Z">
+                            <w:del w:id="14" w:author="Josip KUKUCKA" w:date="2016-08-30T15:28:00Z">
                               <w:r>
                                 <w:rPr>
                                   <w:rFonts w:eastAsiaTheme="minorEastAsia"/>
@@ -4252,7 +4257,7 @@
                     <w:p>
                       <w:pPr>
                         <w:rPr>
-                          <w:del w:id="14" w:author="Josip KUKUCKA" w:date="2016-08-30T15:29:00Z"/>
+                          <w:del w:id="15" w:author="Josip KUKUCKA" w:date="2016-08-30T15:29:00Z"/>
                           <w:rFonts w:eastAsiaTheme="minorEastAsia"/>
                           <w:sz w:val="18"/>
                           <w:szCs w:val="18"/>
@@ -4281,7 +4286,7 @@
                         </w:rPr>
                         <w:t xml:space="preserve"> changes -&gt; amplitude and phase of the reflected wave changes.</w:t>
                       </w:r>
-                      <w:ins w:id="15" w:author="Georgios KATSAROS" w:date="2016-08-20T15:47:00Z">
+                      <w:ins w:id="16" w:author="Georgios KATSAROS" w:date="2016-08-20T15:47:00Z">
                         <w:r>
                           <w:rPr>
                             <w:rFonts w:eastAsiaTheme="minorEastAsia"/>
@@ -4299,7 +4304,7 @@
                           <w:szCs w:val="18"/>
                         </w:rPr>
                       </w:pPr>
-                      <w:ins w:id="16" w:author="Georgios KATSAROS" w:date="2016-08-27T01:50:00Z">
+                      <w:ins w:id="17" w:author="Georgios KATSAROS" w:date="2016-08-27T01:50:00Z">
                         <w:r>
                           <w:rPr>
                             <w:rFonts w:eastAsiaTheme="minorEastAsia"/>
@@ -4309,7 +4314,7 @@
                           <w:t xml:space="preserve">Maybe already here you should say sth about the </w:t>
                         </w:r>
                       </w:ins>
-                      <w:ins w:id="17" w:author="Georgios KATSAROS" w:date="2016-08-27T02:38:00Z">
+                      <w:ins w:id="18" w:author="Georgios KATSAROS" w:date="2016-08-27T02:38:00Z">
                         <w:r>
                           <w:rPr>
                             <w:rFonts w:eastAsiaTheme="minorEastAsia"/>
@@ -4319,7 +4324,7 @@
                           <w:t>sensitivity</w:t>
                         </w:r>
                       </w:ins>
-                      <w:ins w:id="18" w:author="Georgios KATSAROS" w:date="2016-08-27T01:50:00Z">
+                      <w:ins w:id="19" w:author="Georgios KATSAROS" w:date="2016-08-27T01:50:00Z">
                         <w:r>
                           <w:rPr>
                             <w:rFonts w:eastAsiaTheme="minorEastAsia"/>
@@ -4337,7 +4342,7 @@
                         </w:rPr>
                         <w:t xml:space="preserve"> </w:t>
                       </w:r>
-                      <w:ins w:id="19" w:author="Josip KUKUCKA" w:date="2016-08-30T14:37:00Z">
+                      <w:ins w:id="20" w:author="Josip KUKUCKA" w:date="2016-08-30T14:37:00Z">
                         <w:r>
                           <w:rPr>
                             <w:rFonts w:eastAsiaTheme="minorEastAsia"/>
@@ -4347,7 +4352,7 @@
                           <w:t xml:space="preserve">– </w:t>
                         </w:r>
                       </w:ins>
-                      <w:del w:id="20" w:author="Josip KUKUCKA" w:date="2016-08-30T15:28:00Z">
+                      <w:del w:id="21" w:author="Josip KUKUCKA" w:date="2016-08-30T15:28:00Z">
                         <w:r>
                           <w:rPr>
                             <w:rFonts w:eastAsiaTheme="minorEastAsia"/>
@@ -4824,7 +4829,7 @@
     <w:p>
       <w:pPr>
         <w:rPr>
-          <w:del w:id="21" w:author="Georgios KATSAROS" w:date="2016-08-27T02:36:00Z"/>
+          <w:del w:id="22" w:author="Georgios KATSAROS" w:date="2016-08-27T02:36:00Z"/>
         </w:rPr>
       </w:pPr>
       <w:r>
@@ -5010,7 +5015,13 @@
         <w:t xml:space="preserve">ohmic reflectometry in </w:t>
       </w:r>
       <w:r>
-        <w:t xml:space="preserve">charge sensors (RF quantum point contact and RF single electron transistor) which is in </w:t>
+        <w:t xml:space="preserve">charge sensors </w:t>
+      </w:r>
+      <w:r>
+        <w:t>such as 1</w:t>
+      </w:r>
+      <w:r>
+        <w:t xml:space="preserve"> </w:t>
       </w:r>
       <w:r>
         <w:t>μ</w:t>
@@ -5025,23 +5036,40 @@
         <w:t>-1/2</w:t>
       </w:r>
       <w:r>
-        <w:t xml:space="preserve"> regime</w:t>
-      </w:r>
-      <w:r>
-        <w:t xml:space="preserve"> [12]</w:t>
+        <w:t xml:space="preserve"> for </w:t>
+      </w:r>
+      <w:r>
+        <w:t>RF quantum point</w:t>
+      </w:r>
+      <w:r>
+        <w:t xml:space="preserve"> contact and 100 </w:t>
+      </w:r>
+      <w:r>
+        <w:t>μ</w:t>
+      </w:r>
+      <w:r>
+        <w:t>eHz</w:t>
+      </w:r>
+      <w:r>
+        <w:rPr>
+          <w:vertAlign w:val="superscript"/>
+        </w:rPr>
+        <w:t>-1/2</w:t>
+      </w:r>
+      <w:r>
+        <w:t xml:space="preserve"> </w:t>
+      </w:r>
+      <w:r>
+        <w:t xml:space="preserve">for RF single electron transistor </w:t>
+      </w:r>
+      <w:r>
+        <w:t>[12]</w:t>
       </w:r>
       <w:r>
         <w:t>.</w:t>
       </w:r>
     </w:p>
     <w:p>
-      <w:ins w:id="22" w:author="Georgios KATSAROS" w:date="2016-08-27T02:38:00Z">
-        <w:r>
-          <w:t>(Is it the same or still a bit less?)</w:t>
-        </w:r>
-      </w:ins>
-    </w:p>
-    <w:p>
       <w:pPr>
         <w:rPr>
           <w:del w:id="23" w:author="Georgios KATSAROS" w:date="2016-08-20T15:59:00Z"/>
@@ -5058,10 +5086,8 @@
         <w:pStyle w:val="Heading3"/>
       </w:pPr>
     </w:p>
-    <w:p>
-      <w:bookmarkStart w:id="24" w:name="_GoBack"/>
-      <w:bookmarkEnd w:id="24"/>
-    </w:p>
+    <w:p/>
+    <w:p/>
     <w:p>
       <w:pPr>
         <w:pStyle w:val="Heading3"/>
@@ -6287,7 +6313,7 @@
       <w:r>
         <w:t xml:space="preserve">  </w:t>
       </w:r>
-      <w:ins w:id="25" w:author="Georgios KATSAROS" w:date="2016-08-27T03:12:00Z">
+      <w:ins w:id="24" w:author="Georgios KATSAROS" w:date="2016-08-27T03:12:00Z">
         <w:r>
           <w:t>Here I think</w:t>
         </w:r>
@@ -6392,7 +6418,7 @@
         </w:rPr>
         <w:t xml:space="preserve"> in a short time. Signal to noise ratio is the ratio of signal and noise amplitude in a given bandwidth. Measurement sensitivity is a measure of the change in an amplitude of current or amplitude (phase) of reflected wave when charge configuration is changed. Noise comes from 1/f noise on lower frequencies, intrinsic shot noise, thermal noise, noise in in measurement equipment… Lowering the measurement bandwidth (integration or filtering) noise is lowered and SNR raised but measurement become slower. Thus for achieving good SNR in short time signal need to be high. In our case fast measurement is required to obtain good quality measurement fast enough. </w:t>
       </w:r>
-      <w:ins w:id="26" w:author="Georgios KATSAROS" w:date="2016-08-20T15:48:00Z">
+      <w:ins w:id="25" w:author="Georgios KATSAROS" w:date="2016-08-20T15:48:00Z">
         <w:r>
           <w:rPr>
             <w:i/>
@@ -10158,7 +10184,7 @@
 </file>
 
 <file path=customXml/itemProps1.xml><?xml version="1.0" encoding="utf-8"?>
-<ds:datastoreItem xmlns:ds="http://schemas.openxmlformats.org/officeDocument/2006/customXml" ds:itemID="{175D9EE2-D6EE-479F-8AEE-A4930EAA16CA}">
+<ds:datastoreItem xmlns:ds="http://schemas.openxmlformats.org/officeDocument/2006/customXml" ds:itemID="{CD88CD5D-2611-4B13-BB26-4E5D12EC330A}">
   <ds:schemaRefs>
     <ds:schemaRef ds:uri="http://schemas.openxmlformats.org/officeDocument/2006/bibliography"/>
   </ds:schemaRefs>

</xml_diff>

<commit_message>
2nd round Part1 sent to Giorgos - correction
</commit_message>
<xml_diff>
--- a/Project description_Part1_modG_applyJ_modG_applyJ.docx
+++ b/Project description_Part1_modG_applyJ_modG_applyJ.docx
@@ -1857,12 +1857,7 @@
         <w:t>:</w:t>
       </w:r>
       <w:r>
-        <w:t xml:space="preserve"> Scanning electr</w:t>
-      </w:r>
-      <w:bookmarkStart w:id="4" w:name="_GoBack"/>
-      <w:bookmarkEnd w:id="4"/>
-      <w:r>
-        <w:t>on micrograph of SiGe nanowire</w:t>
+        <w:t xml:space="preserve"> Scanning electron micrograph of SiGe nanowire</w:t>
       </w:r>
       <w:r>
         <w:t xml:space="preserve"> contacted by palladium Pd source and drain electrodes</w:t>
@@ -1973,7 +1968,7 @@
       <w:r>
         <w:t xml:space="preserve">Figure 2: </w:t>
       </w:r>
-      <w:ins w:id="5" w:author="Georgios KATSAROS" w:date="2016-08-27T00:58:00Z">
+      <w:ins w:id="4" w:author="Georgios KATSAROS" w:date="2016-08-27T00:58:00Z">
         <w:r>
           <w:t xml:space="preserve">Here I would put a stability diagram of a single QD and combine Fig. 1 and Fig. 2 in one. </w:t>
         </w:r>
@@ -2093,7 +2088,7 @@
       <w:r>
         <w:t xml:space="preserve"> to long measurement time</w:t>
       </w:r>
-      <w:ins w:id="6" w:author="Georgios KATSAROS" w:date="2016-08-27T01:06:00Z">
+      <w:ins w:id="5" w:author="Georgios KATSAROS" w:date="2016-08-27T01:06:00Z">
         <w:r>
           <w:t>s (let’s discuss this)</w:t>
         </w:r>
@@ -2105,7 +2100,7 @@
     <w:p>
       <w:pPr>
         <w:pStyle w:val="ListParagraph"/>
-        <w:pPrChange w:id="7" w:author="Georgios KATSAROS" w:date="2016-08-27T01:10:00Z">
+        <w:pPrChange w:id="6" w:author="Georgios KATSAROS" w:date="2016-08-27T01:10:00Z">
           <w:pPr>
             <w:pStyle w:val="ListParagraph"/>
             <w:numPr>
@@ -3205,7 +3200,7 @@
                           <w:p>
                             <w:pPr>
                               <w:rPr>
-                                <w:del w:id="8" w:author="Josip KUKUCKA" w:date="2016-08-30T15:29:00Z"/>
+                                <w:del w:id="7" w:author="Josip KUKUCKA" w:date="2016-08-30T15:29:00Z"/>
                                 <w:rFonts w:eastAsiaTheme="minorEastAsia"/>
                                 <w:sz w:val="18"/>
                                 <w:szCs w:val="18"/>
@@ -3234,7 +3229,7 @@
                               </w:rPr>
                               <w:t xml:space="preserve"> changes -&gt; amplitude and phase of the reflected wave changes.</w:t>
                             </w:r>
-                            <w:ins w:id="9" w:author="Georgios KATSAROS" w:date="2016-08-20T15:47:00Z">
+                            <w:ins w:id="8" w:author="Georgios KATSAROS" w:date="2016-08-20T15:47:00Z">
                               <w:r>
                                 <w:rPr>
                                   <w:rFonts w:eastAsiaTheme="minorEastAsia"/>
@@ -3252,7 +3247,7 @@
                                 <w:szCs w:val="18"/>
                               </w:rPr>
                             </w:pPr>
-                            <w:ins w:id="10" w:author="Georgios KATSAROS" w:date="2016-08-27T01:50:00Z">
+                            <w:ins w:id="9" w:author="Georgios KATSAROS" w:date="2016-08-27T01:50:00Z">
                               <w:r>
                                 <w:rPr>
                                   <w:rFonts w:eastAsiaTheme="minorEastAsia"/>
@@ -3262,7 +3257,7 @@
                                 <w:t xml:space="preserve">Maybe already here you should say sth about the </w:t>
                               </w:r>
                             </w:ins>
-                            <w:ins w:id="11" w:author="Georgios KATSAROS" w:date="2016-08-27T02:38:00Z">
+                            <w:ins w:id="10" w:author="Georgios KATSAROS" w:date="2016-08-27T02:38:00Z">
                               <w:r>
                                 <w:rPr>
                                   <w:rFonts w:eastAsiaTheme="minorEastAsia"/>
@@ -3272,7 +3267,7 @@
                                 <w:t>sensitivity</w:t>
                               </w:r>
                             </w:ins>
-                            <w:ins w:id="12" w:author="Georgios KATSAROS" w:date="2016-08-27T01:50:00Z">
+                            <w:ins w:id="11" w:author="Georgios KATSAROS" w:date="2016-08-27T01:50:00Z">
                               <w:r>
                                 <w:rPr>
                                   <w:rFonts w:eastAsiaTheme="minorEastAsia"/>
@@ -3290,7 +3285,7 @@
                               </w:rPr>
                               <w:t xml:space="preserve"> </w:t>
                             </w:r>
-                            <w:ins w:id="13" w:author="Josip KUKUCKA" w:date="2016-08-30T14:37:00Z">
+                            <w:ins w:id="12" w:author="Josip KUKUCKA" w:date="2016-08-30T14:37:00Z">
                               <w:r>
                                 <w:rPr>
                                   <w:rFonts w:eastAsiaTheme="minorEastAsia"/>
@@ -3300,7 +3295,7 @@
                                 <w:t xml:space="preserve">– </w:t>
                               </w:r>
                             </w:ins>
-                            <w:del w:id="14" w:author="Josip KUKUCKA" w:date="2016-08-30T15:28:00Z">
+                            <w:del w:id="13" w:author="Josip KUKUCKA" w:date="2016-08-30T15:28:00Z">
                               <w:r>
                                 <w:rPr>
                                   <w:rFonts w:eastAsiaTheme="minorEastAsia"/>
@@ -4257,7 +4252,7 @@
                     <w:p>
                       <w:pPr>
                         <w:rPr>
-                          <w:del w:id="15" w:author="Josip KUKUCKA" w:date="2016-08-30T15:29:00Z"/>
+                          <w:del w:id="14" w:author="Josip KUKUCKA" w:date="2016-08-30T15:29:00Z"/>
                           <w:rFonts w:eastAsiaTheme="minorEastAsia"/>
                           <w:sz w:val="18"/>
                           <w:szCs w:val="18"/>
@@ -4286,7 +4281,7 @@
                         </w:rPr>
                         <w:t xml:space="preserve"> changes -&gt; amplitude and phase of the reflected wave changes.</w:t>
                       </w:r>
-                      <w:ins w:id="16" w:author="Georgios KATSAROS" w:date="2016-08-20T15:47:00Z">
+                      <w:ins w:id="15" w:author="Georgios KATSAROS" w:date="2016-08-20T15:47:00Z">
                         <w:r>
                           <w:rPr>
                             <w:rFonts w:eastAsiaTheme="minorEastAsia"/>
@@ -4304,7 +4299,7 @@
                           <w:szCs w:val="18"/>
                         </w:rPr>
                       </w:pPr>
-                      <w:ins w:id="17" w:author="Georgios KATSAROS" w:date="2016-08-27T01:50:00Z">
+                      <w:ins w:id="16" w:author="Georgios KATSAROS" w:date="2016-08-27T01:50:00Z">
                         <w:r>
                           <w:rPr>
                             <w:rFonts w:eastAsiaTheme="minorEastAsia"/>
@@ -4314,7 +4309,7 @@
                           <w:t xml:space="preserve">Maybe already here you should say sth about the </w:t>
                         </w:r>
                       </w:ins>
-                      <w:ins w:id="18" w:author="Georgios KATSAROS" w:date="2016-08-27T02:38:00Z">
+                      <w:ins w:id="17" w:author="Georgios KATSAROS" w:date="2016-08-27T02:38:00Z">
                         <w:r>
                           <w:rPr>
                             <w:rFonts w:eastAsiaTheme="minorEastAsia"/>
@@ -4324,7 +4319,7 @@
                           <w:t>sensitivity</w:t>
                         </w:r>
                       </w:ins>
-                      <w:ins w:id="19" w:author="Georgios KATSAROS" w:date="2016-08-27T01:50:00Z">
+                      <w:ins w:id="18" w:author="Georgios KATSAROS" w:date="2016-08-27T01:50:00Z">
                         <w:r>
                           <w:rPr>
                             <w:rFonts w:eastAsiaTheme="minorEastAsia"/>
@@ -4342,7 +4337,7 @@
                         </w:rPr>
                         <w:t xml:space="preserve"> </w:t>
                       </w:r>
-                      <w:ins w:id="20" w:author="Josip KUKUCKA" w:date="2016-08-30T14:37:00Z">
+                      <w:ins w:id="19" w:author="Josip KUKUCKA" w:date="2016-08-30T14:37:00Z">
                         <w:r>
                           <w:rPr>
                             <w:rFonts w:eastAsiaTheme="minorEastAsia"/>
@@ -4352,7 +4347,7 @@
                           <w:t xml:space="preserve">– </w:t>
                         </w:r>
                       </w:ins>
-                      <w:del w:id="21" w:author="Josip KUKUCKA" w:date="2016-08-30T15:28:00Z">
+                      <w:del w:id="20" w:author="Josip KUKUCKA" w:date="2016-08-30T15:28:00Z">
                         <w:r>
                           <w:rPr>
                             <w:rFonts w:eastAsiaTheme="minorEastAsia"/>
@@ -4829,7 +4824,7 @@
     <w:p>
       <w:pPr>
         <w:rPr>
-          <w:del w:id="22" w:author="Georgios KATSAROS" w:date="2016-08-27T02:36:00Z"/>
+          <w:del w:id="21" w:author="Georgios KATSAROS" w:date="2016-08-27T02:36:00Z"/>
         </w:rPr>
       </w:pPr>
       <w:r>
@@ -4851,7 +4846,19 @@
         <w:t xml:space="preserve">tuning </w:t>
       </w:r>
       <w:r>
-        <w:t xml:space="preserve">a DQD </w:t>
+        <w:t xml:space="preserve">a </w:t>
+      </w:r>
+      <w:r>
+        <w:t>double quantum dot (</w:t>
+      </w:r>
+      <w:r>
+        <w:t>DQD</w:t>
+      </w:r>
+      <w:r>
+        <w:t>)</w:t>
+      </w:r>
+      <w:r>
+        <w:t xml:space="preserve"> </w:t>
       </w:r>
       <w:r>
         <w:t xml:space="preserve">in </w:t>
@@ -5068,6 +5075,13 @@
       <w:r>
         <w:t>.</w:t>
       </w:r>
+    </w:p>
+    <w:p>
+      <w:r>
+        <w:t>High sensitivity and thus high speed of the gate reflectometry circuit is desired for performing spin state measurements in the single shot regime. Also it is desired for capturing fast stability diagrams (which usually can take up to several hours using DC or AC current readout techniques) and thus performing the measurements much faster.</w:t>
+      </w:r>
+      <w:bookmarkStart w:id="22" w:name="_GoBack"/>
+      <w:bookmarkEnd w:id="22"/>
     </w:p>
     <w:p>
       <w:pPr>
@@ -5093,7 +5107,6 @@
         <w:pStyle w:val="Heading3"/>
       </w:pPr>
       <w:r>
-        <w:lastRenderedPageBreak/>
         <w:t>Proposal objectives</w:t>
       </w:r>
       <w:r>
@@ -10184,7 +10197,7 @@
 </file>
 
 <file path=customXml/itemProps1.xml><?xml version="1.0" encoding="utf-8"?>
-<ds:datastoreItem xmlns:ds="http://schemas.openxmlformats.org/officeDocument/2006/customXml" ds:itemID="{CD88CD5D-2611-4B13-BB26-4E5D12EC330A}">
+<ds:datastoreItem xmlns:ds="http://schemas.openxmlformats.org/officeDocument/2006/customXml" ds:itemID="{1B90D670-FD23-46D6-B9BF-761A6FEDF319}">
   <ds:schemaRefs>
     <ds:schemaRef ds:uri="http://schemas.openxmlformats.org/officeDocument/2006/bibliography"/>
   </ds:schemaRefs>

</xml_diff>